<commit_message>
Added Sonic to Spec
</commit_message>
<xml_diff>
--- a/Game Proposal Worksheet Simple.docx
+++ b/Game Proposal Worksheet Simple.docx
@@ -2,9 +2,7 @@
 <file path=word/document.xml><?xml version="1.0" encoding="utf-8"?>
 <w:document xmlns:wpc="http://schemas.microsoft.com/office/word/2010/wordprocessingCanvas" xmlns:mc="http://schemas.openxmlformats.org/markup-compatibility/2006" xmlns:o="urn:schemas-microsoft-com:office:office" xmlns:r="http://schemas.openxmlformats.org/officeDocument/2006/relationships" xmlns:m="http://schemas.openxmlformats.org/officeDocument/2006/math" xmlns:v="urn:schemas-microsoft-com:vml" xmlns:wp14="http://schemas.microsoft.com/office/word/2010/wordprocessingDrawing" xmlns:wp="http://schemas.openxmlformats.org/drawingml/2006/wordprocessingDrawing" xmlns:w10="urn:schemas-microsoft-com:office:word" xmlns:w="http://schemas.openxmlformats.org/wordprocessingml/2006/main" xmlns:w14="http://schemas.microsoft.com/office/word/2010/wordml" xmlns:w15="http://schemas.microsoft.com/office/word/2012/wordml" xmlns:wpg="http://schemas.microsoft.com/office/word/2010/wordprocessingGroup" xmlns:wpi="http://schemas.microsoft.com/office/word/2010/wordprocessingInk" xmlns:wne="http://schemas.microsoft.com/office/word/2006/wordml" xmlns:wps="http://schemas.microsoft.com/office/word/2010/wordprocessingShape" mc:Ignorable="w14 w15 wp14">
   <w:body>
-    <w:p>
-      <w:bookmarkStart w:id="0" w:name="_GoBack"/>
-    </w:p>
+    <w:p/>
     <w:p/>
     <w:p>
       <w:r>
@@ -275,7 +273,7 @@
           </mc:Choice>
           <mc:Fallback>
             <w:pict>
-              <v:rect w14:anchorId="7207086B" id="Rectangle 14" o:spid="_x0000_s1026" style="position:absolute;margin-left:-4.3pt;margin-top:6.7pt;width:547.65pt;height:121.7pt;z-index:-251748352;visibility:visible;mso-wrap-style:square;mso-width-percent:0;mso-height-percent:0;mso-wrap-distance-left:9pt;mso-wrap-distance-top:0;mso-wrap-distance-right:9pt;mso-wrap-distance-bottom:0;mso-position-horizontal:absolute;mso-position-horizontal-relative:text;mso-position-vertical:absolute;mso-position-vertical-relative:text;mso-width-percent:0;mso-height-percent:0;mso-width-relative:page;mso-height-relative:page;v-text-anchor:top" o:gfxdata="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" fillcolor="#f7f7f7" stroked="f"/>
+              <v:rect w14:anchorId="15F5A3FD" id="Rectangle 14" o:spid="_x0000_s1026" style="position:absolute;margin-left:-4.3pt;margin-top:6.7pt;width:547.65pt;height:121.7pt;z-index:-251748352;visibility:visible;mso-wrap-style:square;mso-width-percent:0;mso-height-percent:0;mso-wrap-distance-left:9pt;mso-wrap-distance-top:0;mso-wrap-distance-right:9pt;mso-wrap-distance-bottom:0;mso-position-horizontal:absolute;mso-position-horizontal-relative:text;mso-position-vertical:absolute;mso-position-vertical-relative:text;mso-width-percent:0;mso-height-percent:0;mso-width-relative:page;mso-height-relative:page;v-text-anchor:top" o:gfxdata="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" fillcolor="#f7f7f7" stroked="f"/>
             </w:pict>
           </mc:Fallback>
         </mc:AlternateContent>
@@ -655,7 +653,7 @@
           </mc:Choice>
           <mc:Fallback>
             <w:pict>
-              <v:rect w14:anchorId="479AE4AF" id="Rectangle 15" o:spid="_x0000_s1026" style="position:absolute;margin-left:-2.55pt;margin-top:12.15pt;width:547.65pt;height:186pt;z-index:-251739136;visibility:visible;mso-wrap-style:square;mso-width-percent:0;mso-height-percent:0;mso-wrap-distance-left:9pt;mso-wrap-distance-top:0;mso-wrap-distance-right:9pt;mso-wrap-distance-bottom:0;mso-position-horizontal:absolute;mso-position-horizontal-relative:text;mso-position-vertical:absolute;mso-position-vertical-relative:text;mso-width-percent:0;mso-height-percent:0;mso-width-relative:page;mso-height-relative:page;v-text-anchor:top" o:gfxdata="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" fillcolor="#f7f7f7" stroked="f"/>
+              <v:rect w14:anchorId="63D6AA61" id="Rectangle 15" o:spid="_x0000_s1026" style="position:absolute;margin-left:-2.55pt;margin-top:12.15pt;width:547.65pt;height:186pt;z-index:-251739136;visibility:visible;mso-wrap-style:square;mso-width-percent:0;mso-height-percent:0;mso-wrap-distance-left:9pt;mso-wrap-distance-top:0;mso-wrap-distance-right:9pt;mso-wrap-distance-bottom:0;mso-position-horizontal:absolute;mso-position-horizontal-relative:text;mso-position-vertical:absolute;mso-position-vertical-relative:text;mso-width-percent:0;mso-height-percent:0;mso-width-relative:page;mso-height-relative:page;v-text-anchor:top" o:gfxdata="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" fillcolor="#f7f7f7" stroked="f"/>
             </w:pict>
           </mc:Fallback>
         </mc:AlternateContent>
@@ -999,10 +997,7 @@
         <w:t>2</w:t>
       </w:r>
       <w:r>
-        <w:t xml:space="preserve">. </w:t>
-      </w:r>
-      <w:r>
-        <w:t>LittleBigPlanet</w:t>
+        <w:t>. LittleBigPlanet</w:t>
       </w:r>
       <w:r>
         <w:tab/>
@@ -1088,21 +1083,24 @@
     </w:p>
     <w:p>
       <w:r>
-        <w:t>3</w:t>
-      </w:r>
-      <w:r>
-        <w:t xml:space="preserve">. </w:t>
+        <w:t xml:space="preserve">3. </w:t>
       </w:r>
       <w:r>
         <w:t xml:space="preserve">Sonic </w:t>
       </w:r>
       <w:r>
+        <w:t>the Hedgehog</w:t>
+      </w:r>
+      <w:r>
         <w:tab/>
       </w:r>
       <w:r>
         <w:tab/>
       </w:r>
       <w:r>
+        <w:t>Sega</w:t>
+      </w:r>
+      <w:r>
         <w:tab/>
       </w:r>
       <w:r>
@@ -1119,21 +1117,15 @@
       </w:r>
       <w:r>
         <w:tab/>
+        <w:t xml:space="preserve">  Platformer</w:t>
       </w:r>
       <w:r>
         <w:tab/>
-        <w:t xml:space="preserve">   </w:t>
+        <w:t xml:space="preserve"> </w:t>
       </w:r>
       <w:r>
         <w:tab/>
-        <w:t>Platformer</w:t>
-      </w:r>
-      <w:r>
-        <w:tab/>
-      </w:r>
-      <w:r>
-        <w:tab/>
-        <w:t>2008</w:t>
+        <w:t>1991</w:t>
       </w:r>
     </w:p>
     <w:p>
@@ -1144,12 +1136,13 @@
         <w:t xml:space="preserve">    Title                                              Publisher or Developer                                 Genre/Platform                Year</w:t>
       </w:r>
     </w:p>
+    <w:p/>
     <w:p>
-      <w:pPr>
-        <w:rPr>
-          <w:sz w:val="12"/>
-        </w:rPr>
-      </w:pPr>
+      <w:r>
+        <w:t>Tag will possibly use bumpers similar to those found in the original Sonic the Hedgehog games to launch players into the air and provide various accelerations, as appropriate.</w:t>
+      </w:r>
+      <w:bookmarkStart w:id="0" w:name="_GoBack"/>
+      <w:bookmarkEnd w:id="0"/>
     </w:p>
     <w:p/>
     <w:p>
@@ -1220,7 +1213,7 @@
           </mc:Choice>
           <mc:Fallback>
             <w:pict>
-              <v:shapetype w14:anchorId="2526F9FA" id="_x0000_t75" coordsize="21600,21600" o:spt="75" o:preferrelative="t" path="m@4@5l@4@11@9@11@9@5xe" filled="f" stroked="f">
+              <v:shapetype w14:anchorId="554101B8" id="_x0000_t75" coordsize="21600,21600" o:spt="75" o:preferrelative="t" path="m@4@5l@4@11@9@11@9@5xe" filled="f" stroked="f">
                 <v:stroke joinstyle="miter"/>
                 <v:formulas>
                   <v:f eqn="if lineDrawn pixelLineWidth 0"/>
@@ -1239,7 +1232,7 @@
                 <v:path o:extrusionok="f" gradientshapeok="t" o:connecttype="rect"/>
                 <o:lock v:ext="edit" aspectratio="t"/>
               </v:shapetype>
-              <v:shape id="Ink 310" o:spid="_x0000_s1026" type="#_x0000_t75" style="position:absolute;margin-left:380.65pt;margin-top:705.55pt;width:10.3pt;height:20.85pt;z-index:251754496;visibility:visible;mso-wrap-style:square;mso-wrap-distance-left:9pt;mso-wrap-distance-top:0;mso-wrap-distance-right:9pt;mso-wrap-distance-bottom:0;mso-position-horizontal:absolute;mso-position-horizontal-relative:text;mso-position-vertical:absolute;mso-position-vertical-relative:text" o:gfxdata="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">
+              <v:shape id="Ink 310" o:spid="_x0000_s1026" type="#_x0000_t75" style="position:absolute;margin-left:380.65pt;margin-top:705.55pt;width:10.3pt;height:20.85pt;z-index:251754496;visibility:visible;mso-wrap-style:square;mso-wrap-distance-left:9pt;mso-wrap-distance-top:0;mso-wrap-distance-right:9pt;mso-wrap-distance-bottom:0;mso-position-horizontal:absolute;mso-position-horizontal-relative:text;mso-position-vertical:absolute;mso-position-vertical-relative:text" o:gfxdata="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">
                 <v:imagedata r:id="rId10" o:title=""/>
               </v:shape>
             </w:pict>
@@ -1285,7 +1278,7 @@
           </mc:Choice>
           <mc:Fallback>
             <w:pict>
-              <v:shape w14:anchorId="7A435D72" id="Ink 309" o:spid="_x0000_s1026" type="#_x0000_t75" style="position:absolute;margin-left:372.6pt;margin-top:705.25pt;width:6.3pt;height:7.35pt;z-index:251753472;visibility:visible;mso-wrap-style:square;mso-wrap-distance-left:9pt;mso-wrap-distance-top:0;mso-wrap-distance-right:9pt;mso-wrap-distance-bottom:0;mso-position-horizontal:absolute;mso-position-horizontal-relative:text;mso-position-vertical:absolute;mso-position-vertical-relative:text" o:gfxdata="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">
+              <v:shape w14:anchorId="6EAC0A8F" id="Ink 309" o:spid="_x0000_s1026" type="#_x0000_t75" style="position:absolute;margin-left:372.6pt;margin-top:705.25pt;width:6.3pt;height:7.35pt;z-index:251753472;visibility:visible;mso-wrap-style:square;mso-wrap-distance-left:9pt;mso-wrap-distance-top:0;mso-wrap-distance-right:9pt;mso-wrap-distance-bottom:0;mso-position-horizontal:absolute;mso-position-horizontal-relative:text;mso-position-vertical:absolute;mso-position-vertical-relative:text" o:gfxdata="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">
                 <v:imagedata r:id="rId12" o:title=""/>
               </v:shape>
             </w:pict>
@@ -1331,7 +1324,7 @@
           </mc:Choice>
           <mc:Fallback>
             <w:pict>
-              <v:shape w14:anchorId="44118C4E" id="Ink 308" o:spid="_x0000_s1026" type="#_x0000_t75" style="position:absolute;margin-left:365.5pt;margin-top:697.15pt;width:1.85pt;height:3.65pt;z-index:251752448;visibility:visible;mso-wrap-style:square;mso-wrap-distance-left:9pt;mso-wrap-distance-top:0;mso-wrap-distance-right:9pt;mso-wrap-distance-bottom:0;mso-position-horizontal:absolute;mso-position-horizontal-relative:text;mso-position-vertical:absolute;mso-position-vertical-relative:text" o:gfxdata="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">
+              <v:shape w14:anchorId="77CC137A" id="Ink 308" o:spid="_x0000_s1026" type="#_x0000_t75" style="position:absolute;margin-left:365.5pt;margin-top:697.15pt;width:1.85pt;height:3.65pt;z-index:251752448;visibility:visible;mso-wrap-style:square;mso-wrap-distance-left:9pt;mso-wrap-distance-top:0;mso-wrap-distance-right:9pt;mso-wrap-distance-bottom:0;mso-position-horizontal:absolute;mso-position-horizontal-relative:text;mso-position-vertical:absolute;mso-position-vertical-relative:text" o:gfxdata="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">
                 <v:imagedata r:id="rId14" o:title=""/>
               </v:shape>
             </w:pict>
@@ -1377,7 +1370,7 @@
           </mc:Choice>
           <mc:Fallback>
             <w:pict>
-              <v:shape w14:anchorId="2373EC14" id="Ink 307" o:spid="_x0000_s1026" type="#_x0000_t75" style="position:absolute;margin-left:366.75pt;margin-top:706.25pt;width:2.7pt;height:5.35pt;z-index:251751424;visibility:visible;mso-wrap-style:square;mso-wrap-distance-left:9pt;mso-wrap-distance-top:0;mso-wrap-distance-right:9pt;mso-wrap-distance-bottom:0;mso-position-horizontal:absolute;mso-position-horizontal-relative:text;mso-position-vertical:absolute;mso-position-vertical-relative:text" o:gfxdata="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">
+              <v:shape w14:anchorId="4F04149C" id="Ink 307" o:spid="_x0000_s1026" type="#_x0000_t75" style="position:absolute;margin-left:366.75pt;margin-top:706.25pt;width:2.7pt;height:5.35pt;z-index:251751424;visibility:visible;mso-wrap-style:square;mso-wrap-distance-left:9pt;mso-wrap-distance-top:0;mso-wrap-distance-right:9pt;mso-wrap-distance-bottom:0;mso-position-horizontal:absolute;mso-position-horizontal-relative:text;mso-position-vertical:absolute;mso-position-vertical-relative:text" o:gfxdata="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">
                 <v:imagedata r:id="rId16" o:title=""/>
               </v:shape>
             </w:pict>
@@ -1423,7 +1416,7 @@
           </mc:Choice>
           <mc:Fallback>
             <w:pict>
-              <v:shape w14:anchorId="2FD79E0C" id="Ink 306" o:spid="_x0000_s1026" type="#_x0000_t75" style="position:absolute;margin-left:343.2pt;margin-top:704.4pt;width:14.25pt;height:18.85pt;z-index:251750400;visibility:visible;mso-wrap-style:square;mso-wrap-distance-left:9pt;mso-wrap-distance-top:0;mso-wrap-distance-right:9pt;mso-wrap-distance-bottom:0;mso-position-horizontal:absolute;mso-position-horizontal-relative:text;mso-position-vertical:absolute;mso-position-vertical-relative:text" o:gfxdata="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">
+              <v:shape w14:anchorId="2253A60E" id="Ink 306" o:spid="_x0000_s1026" type="#_x0000_t75" style="position:absolute;margin-left:343.2pt;margin-top:704.4pt;width:14.25pt;height:18.85pt;z-index:251750400;visibility:visible;mso-wrap-style:square;mso-wrap-distance-left:9pt;mso-wrap-distance-top:0;mso-wrap-distance-right:9pt;mso-wrap-distance-bottom:0;mso-position-horizontal:absolute;mso-position-horizontal-relative:text;mso-position-vertical:absolute;mso-position-vertical-relative:text" o:gfxdata="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">
                 <v:imagedata r:id="rId18" o:title=""/>
               </v:shape>
             </w:pict>
@@ -1469,7 +1462,7 @@
           </mc:Choice>
           <mc:Fallback>
             <w:pict>
-              <v:shape w14:anchorId="67A65FC8" id="Ink 305" o:spid="_x0000_s1026" type="#_x0000_t75" style="position:absolute;margin-left:325.55pt;margin-top:705.3pt;width:13.15pt;height:17.65pt;z-index:251749376;visibility:visible;mso-wrap-style:square;mso-wrap-distance-left:9pt;mso-wrap-distance-top:0;mso-wrap-distance-right:9pt;mso-wrap-distance-bottom:0;mso-position-horizontal:absolute;mso-position-horizontal-relative:text;mso-position-vertical:absolute;mso-position-vertical-relative:text" o:gfxdata="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">
+              <v:shape w14:anchorId="564E4052" id="Ink 305" o:spid="_x0000_s1026" type="#_x0000_t75" style="position:absolute;margin-left:325.55pt;margin-top:705.3pt;width:13.15pt;height:17.65pt;z-index:251749376;visibility:visible;mso-wrap-style:square;mso-wrap-distance-left:9pt;mso-wrap-distance-top:0;mso-wrap-distance-right:9pt;mso-wrap-distance-bottom:0;mso-position-horizontal:absolute;mso-position-horizontal-relative:text;mso-position-vertical:absolute;mso-position-vertical-relative:text" o:gfxdata="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">
                 <v:imagedata r:id="rId20" o:title=""/>
               </v:shape>
             </w:pict>
@@ -1515,7 +1508,7 @@
           </mc:Choice>
           <mc:Fallback>
             <w:pict>
-              <v:shape w14:anchorId="035BAAE7" id="Ink 304" o:spid="_x0000_s1026" type="#_x0000_t75" style="position:absolute;margin-left:305.8pt;margin-top:704.3pt;width:12.55pt;height:8.75pt;z-index:251748352;visibility:visible;mso-wrap-style:square;mso-wrap-distance-left:9pt;mso-wrap-distance-top:0;mso-wrap-distance-right:9pt;mso-wrap-distance-bottom:0;mso-position-horizontal:absolute;mso-position-horizontal-relative:text;mso-position-vertical:absolute;mso-position-vertical-relative:text" o:gfxdata="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">
+              <v:shape w14:anchorId="2C44D67D" id="Ink 304" o:spid="_x0000_s1026" type="#_x0000_t75" style="position:absolute;margin-left:305.8pt;margin-top:704.3pt;width:12.55pt;height:8.75pt;z-index:251748352;visibility:visible;mso-wrap-style:square;mso-wrap-distance-left:9pt;mso-wrap-distance-top:0;mso-wrap-distance-right:9pt;mso-wrap-distance-bottom:0;mso-position-horizontal:absolute;mso-position-horizontal-relative:text;mso-position-vertical:absolute;mso-position-vertical-relative:text" o:gfxdata="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">
                 <v:imagedata r:id="rId22" o:title=""/>
               </v:shape>
             </w:pict>
@@ -1561,7 +1554,7 @@
           </mc:Choice>
           <mc:Fallback>
             <w:pict>
-              <v:shape w14:anchorId="3BEFA6D0" id="Ink 303" o:spid="_x0000_s1026" type="#_x0000_t75" style="position:absolute;margin-left:285pt;margin-top:697.7pt;width:15.15pt;height:5.15pt;z-index:251747328;visibility:visible;mso-wrap-style:square;mso-wrap-distance-left:9pt;mso-wrap-distance-top:0;mso-wrap-distance-right:9pt;mso-wrap-distance-bottom:0;mso-position-horizontal:absolute;mso-position-horizontal-relative:text;mso-position-vertical:absolute;mso-position-vertical-relative:text" o:gfxdata="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">
+              <v:shape w14:anchorId="19EB7692" id="Ink 303" o:spid="_x0000_s1026" type="#_x0000_t75" style="position:absolute;margin-left:285pt;margin-top:697.7pt;width:15.15pt;height:5.15pt;z-index:251747328;visibility:visible;mso-wrap-style:square;mso-wrap-distance-left:9pt;mso-wrap-distance-top:0;mso-wrap-distance-right:9pt;mso-wrap-distance-bottom:0;mso-position-horizontal:absolute;mso-position-horizontal-relative:text;mso-position-vertical:absolute;mso-position-vertical-relative:text" o:gfxdata="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">
                 <v:imagedata r:id="rId24" o:title=""/>
               </v:shape>
             </w:pict>
@@ -1607,7 +1600,7 @@
           </mc:Choice>
           <mc:Fallback>
             <w:pict>
-              <v:shape w14:anchorId="19B91127" id="Ink 302" o:spid="_x0000_s1026" type="#_x0000_t75" style="position:absolute;margin-left:289.8pt;margin-top:685.7pt;width:2.9pt;height:28.05pt;z-index:251746304;visibility:visible;mso-wrap-style:square;mso-wrap-distance-left:9pt;mso-wrap-distance-top:0;mso-wrap-distance-right:9pt;mso-wrap-distance-bottom:0;mso-position-horizontal:absolute;mso-position-horizontal-relative:text;mso-position-vertical:absolute;mso-position-vertical-relative:text" o:gfxdata="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">
+              <v:shape w14:anchorId="370EE818" id="Ink 302" o:spid="_x0000_s1026" type="#_x0000_t75" style="position:absolute;margin-left:289.8pt;margin-top:685.7pt;width:2.9pt;height:28.05pt;z-index:251746304;visibility:visible;mso-wrap-style:square;mso-wrap-distance-left:9pt;mso-wrap-distance-top:0;mso-wrap-distance-right:9pt;mso-wrap-distance-bottom:0;mso-position-horizontal:absolute;mso-position-horizontal-relative:text;mso-position-vertical:absolute;mso-position-vertical-relative:text" o:gfxdata="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">
                 <v:imagedata r:id="rId26" o:title=""/>
               </v:shape>
             </w:pict>
@@ -1653,7 +1646,7 @@
           </mc:Choice>
           <mc:Fallback>
             <w:pict>
-              <v:shape w14:anchorId="1E9FBF0A" id="Ink 301" o:spid="_x0000_s1026" type="#_x0000_t75" style="position:absolute;margin-left:243.75pt;margin-top:697.45pt;width:8.8pt;height:7.35pt;z-index:251745280;visibility:visible;mso-wrap-style:square;mso-wrap-distance-left:9pt;mso-wrap-distance-top:0;mso-wrap-distance-right:9pt;mso-wrap-distance-bottom:0;mso-position-horizontal:absolute;mso-position-horizontal-relative:text;mso-position-vertical:absolute;mso-position-vertical-relative:text" o:gfxdata="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">
+              <v:shape w14:anchorId="624102BE" id="Ink 301" o:spid="_x0000_s1026" type="#_x0000_t75" style="position:absolute;margin-left:243.75pt;margin-top:697.45pt;width:8.8pt;height:7.35pt;z-index:251745280;visibility:visible;mso-wrap-style:square;mso-wrap-distance-left:9pt;mso-wrap-distance-top:0;mso-wrap-distance-right:9pt;mso-wrap-distance-bottom:0;mso-position-horizontal:absolute;mso-position-horizontal-relative:text;mso-position-vertical:absolute;mso-position-vertical-relative:text" o:gfxdata="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">
                 <v:imagedata r:id="rId28" o:title=""/>
               </v:shape>
             </w:pict>
@@ -1699,7 +1692,7 @@
           </mc:Choice>
           <mc:Fallback>
             <w:pict>
-              <v:shape w14:anchorId="0F4F3C79" id="Ink 300" o:spid="_x0000_s1026" type="#_x0000_t75" style="position:absolute;margin-left:244.5pt;margin-top:684.45pt;width:9pt;height:35pt;z-index:251744256;visibility:visible;mso-wrap-style:square;mso-wrap-distance-left:9pt;mso-wrap-distance-top:0;mso-wrap-distance-right:9pt;mso-wrap-distance-bottom:0;mso-position-horizontal:absolute;mso-position-horizontal-relative:text;mso-position-vertical:absolute;mso-position-vertical-relative:text" o:gfxdata="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">
+              <v:shape w14:anchorId="7C945951" id="Ink 300" o:spid="_x0000_s1026" type="#_x0000_t75" style="position:absolute;margin-left:244.5pt;margin-top:684.45pt;width:9pt;height:35pt;z-index:251744256;visibility:visible;mso-wrap-style:square;mso-wrap-distance-left:9pt;mso-wrap-distance-top:0;mso-wrap-distance-right:9pt;mso-wrap-distance-bottom:0;mso-position-horizontal:absolute;mso-position-horizontal-relative:text;mso-position-vertical:absolute;mso-position-vertical-relative:text" o:gfxdata="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">
                 <v:imagedata r:id="rId30" o:title=""/>
               </v:shape>
             </w:pict>
@@ -1745,7 +1738,7 @@
           </mc:Choice>
           <mc:Fallback>
             <w:pict>
-              <v:shape w14:anchorId="68477386" id="Ink 299" o:spid="_x0000_s1026" type="#_x0000_t75" style="position:absolute;margin-left:227.7pt;margin-top:700.25pt;width:10.7pt;height:13.65pt;z-index:251743232;visibility:visible;mso-wrap-style:square;mso-wrap-distance-left:9pt;mso-wrap-distance-top:0;mso-wrap-distance-right:9pt;mso-wrap-distance-bottom:0;mso-position-horizontal:absolute;mso-position-horizontal-relative:text;mso-position-vertical:absolute;mso-position-vertical-relative:text" o:gfxdata="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">
+              <v:shape w14:anchorId="082267CF" id="Ink 299" o:spid="_x0000_s1026" type="#_x0000_t75" style="position:absolute;margin-left:227.7pt;margin-top:700.25pt;width:10.7pt;height:13.65pt;z-index:251743232;visibility:visible;mso-wrap-style:square;mso-wrap-distance-left:9pt;mso-wrap-distance-top:0;mso-wrap-distance-right:9pt;mso-wrap-distance-bottom:0;mso-position-horizontal:absolute;mso-position-horizontal-relative:text;mso-position-vertical:absolute;mso-position-vertical-relative:text" o:gfxdata="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">
                 <v:imagedata r:id="rId32" o:title=""/>
               </v:shape>
             </w:pict>
@@ -1791,7 +1784,7 @@
           </mc:Choice>
           <mc:Fallback>
             <w:pict>
-              <v:shape w14:anchorId="3689EB21" id="Ink 298" o:spid="_x0000_s1026" type="#_x0000_t75" style="position:absolute;margin-left:178.4pt;margin-top:695.1pt;width:14pt;height:4.05pt;z-index:251742208;visibility:visible;mso-wrap-style:square;mso-wrap-distance-left:9pt;mso-wrap-distance-top:0;mso-wrap-distance-right:9pt;mso-wrap-distance-bottom:0;mso-position-horizontal:absolute;mso-position-horizontal-relative:text;mso-position-vertical:absolute;mso-position-vertical-relative:text" o:gfxdata="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">
+              <v:shape w14:anchorId="04391284" id="Ink 298" o:spid="_x0000_s1026" type="#_x0000_t75" style="position:absolute;margin-left:178.4pt;margin-top:695.1pt;width:14pt;height:4.05pt;z-index:251742208;visibility:visible;mso-wrap-style:square;mso-wrap-distance-left:9pt;mso-wrap-distance-top:0;mso-wrap-distance-right:9pt;mso-wrap-distance-bottom:0;mso-position-horizontal:absolute;mso-position-horizontal-relative:text;mso-position-vertical:absolute;mso-position-vertical-relative:text" o:gfxdata="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">
                 <v:imagedata r:id="rId34" o:title=""/>
               </v:shape>
             </w:pict>
@@ -1837,7 +1830,7 @@
           </mc:Choice>
           <mc:Fallback>
             <w:pict>
-              <v:shape w14:anchorId="42067E65" id="Ink 297" o:spid="_x0000_s1026" type="#_x0000_t75" style="position:absolute;margin-left:180.65pt;margin-top:681.2pt;width:5.8pt;height:32.05pt;z-index:251741184;visibility:visible;mso-wrap-style:square;mso-wrap-distance-left:9pt;mso-wrap-distance-top:0;mso-wrap-distance-right:9pt;mso-wrap-distance-bottom:0;mso-position-horizontal:absolute;mso-position-horizontal-relative:text;mso-position-vertical:absolute;mso-position-vertical-relative:text" o:gfxdata="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">
+              <v:shape w14:anchorId="1A3FB180" id="Ink 297" o:spid="_x0000_s1026" type="#_x0000_t75" style="position:absolute;margin-left:180.65pt;margin-top:681.2pt;width:5.8pt;height:32.05pt;z-index:251741184;visibility:visible;mso-wrap-style:square;mso-wrap-distance-left:9pt;mso-wrap-distance-top:0;mso-wrap-distance-right:9pt;mso-wrap-distance-bottom:0;mso-position-horizontal:absolute;mso-position-horizontal-relative:text;mso-position-vertical:absolute;mso-position-vertical-relative:text" o:gfxdata="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">
                 <v:imagedata r:id="rId36" o:title=""/>
               </v:shape>
             </w:pict>
@@ -1883,7 +1876,7 @@
           </mc:Choice>
           <mc:Fallback>
             <w:pict>
-              <v:shape w14:anchorId="2A842977" id="Ink 296" o:spid="_x0000_s1026" type="#_x0000_t75" style="position:absolute;margin-left:169.4pt;margin-top:698.35pt;width:8.25pt;height:10.3pt;z-index:251740160;visibility:visible;mso-wrap-style:square;mso-wrap-distance-left:9pt;mso-wrap-distance-top:0;mso-wrap-distance-right:9pt;mso-wrap-distance-bottom:0;mso-position-horizontal:absolute;mso-position-horizontal-relative:text;mso-position-vertical:absolute;mso-position-vertical-relative:text" o:gfxdata="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">
+              <v:shape w14:anchorId="4E17FC26" id="Ink 296" o:spid="_x0000_s1026" type="#_x0000_t75" style="position:absolute;margin-left:169.4pt;margin-top:698.35pt;width:8.25pt;height:10.3pt;z-index:251740160;visibility:visible;mso-wrap-style:square;mso-wrap-distance-left:9pt;mso-wrap-distance-top:0;mso-wrap-distance-right:9pt;mso-wrap-distance-bottom:0;mso-position-horizontal:absolute;mso-position-horizontal-relative:text;mso-position-vertical:absolute;mso-position-vertical-relative:text" o:gfxdata="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">
                 <v:imagedata r:id="rId38" o:title=""/>
               </v:shape>
             </w:pict>
@@ -1929,7 +1922,7 @@
           </mc:Choice>
           <mc:Fallback>
             <w:pict>
-              <v:shape w14:anchorId="5B31F665" id="Ink 295" o:spid="_x0000_s1026" type="#_x0000_t75" style="position:absolute;margin-left:150.45pt;margin-top:699.6pt;width:17.5pt;height:9.35pt;z-index:251739136;visibility:visible;mso-wrap-style:square;mso-wrap-distance-left:9pt;mso-wrap-distance-top:0;mso-wrap-distance-right:9pt;mso-wrap-distance-bottom:0;mso-position-horizontal:absolute;mso-position-horizontal-relative:text;mso-position-vertical:absolute;mso-position-vertical-relative:text" o:gfxdata="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">
+              <v:shape w14:anchorId="1943B620" id="Ink 295" o:spid="_x0000_s1026" type="#_x0000_t75" style="position:absolute;margin-left:150.45pt;margin-top:699.6pt;width:17.5pt;height:9.3pt;z-index:251739136;visibility:visible;mso-wrap-style:square;mso-wrap-distance-left:9pt;mso-wrap-distance-top:0;mso-wrap-distance-right:9pt;mso-wrap-distance-bottom:0;mso-position-horizontal:absolute;mso-position-horizontal-relative:text;mso-position-vertical:absolute;mso-position-vertical-relative:text" o:gfxdata="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">
                 <v:imagedata r:id="rId40" o:title=""/>
               </v:shape>
             </w:pict>
@@ -1975,7 +1968,7 @@
           </mc:Choice>
           <mc:Fallback>
             <w:pict>
-              <v:shape w14:anchorId="72157BC9" id="Ink 294" o:spid="_x0000_s1026" type="#_x0000_t75" style="position:absolute;margin-left:117.55pt;margin-top:695.25pt;width:9.6pt;height:15.45pt;z-index:251738112;visibility:visible;mso-wrap-style:square;mso-wrap-distance-left:9pt;mso-wrap-distance-top:0;mso-wrap-distance-right:9pt;mso-wrap-distance-bottom:0;mso-position-horizontal:absolute;mso-position-horizontal-relative:text;mso-position-vertical:absolute;mso-position-vertical-relative:text" o:gfxdata="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">
+              <v:shape w14:anchorId="7B971D16" id="Ink 294" o:spid="_x0000_s1026" type="#_x0000_t75" style="position:absolute;margin-left:117.55pt;margin-top:695.25pt;width:9.6pt;height:15.45pt;z-index:251738112;visibility:visible;mso-wrap-style:square;mso-wrap-distance-left:9pt;mso-wrap-distance-top:0;mso-wrap-distance-right:9pt;mso-wrap-distance-bottom:0;mso-position-horizontal:absolute;mso-position-horizontal-relative:text;mso-position-vertical:absolute;mso-position-vertical-relative:text" o:gfxdata="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">
                 <v:imagedata r:id="rId42" o:title=""/>
               </v:shape>
             </w:pict>
@@ -2021,7 +2014,7 @@
           </mc:Choice>
           <mc:Fallback>
             <w:pict>
-              <v:shape w14:anchorId="3F714F58" id="Ink 293" o:spid="_x0000_s1026" type="#_x0000_t75" style="position:absolute;margin-left:102.75pt;margin-top:682.4pt;width:13.15pt;height:26.35pt;z-index:251737088;visibility:visible;mso-wrap-style:square;mso-wrap-distance-left:9pt;mso-wrap-distance-top:0;mso-wrap-distance-right:9pt;mso-wrap-distance-bottom:0;mso-position-horizontal:absolute;mso-position-horizontal-relative:text;mso-position-vertical:absolute;mso-position-vertical-relative:text" o:gfxdata="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">
+              <v:shape w14:anchorId="63719A29" id="Ink 293" o:spid="_x0000_s1026" type="#_x0000_t75" style="position:absolute;margin-left:102.75pt;margin-top:682.4pt;width:13.15pt;height:26.35pt;z-index:251737088;visibility:visible;mso-wrap-style:square;mso-wrap-distance-left:9pt;mso-wrap-distance-top:0;mso-wrap-distance-right:9pt;mso-wrap-distance-bottom:0;mso-position-horizontal:absolute;mso-position-horizontal-relative:text;mso-position-vertical:absolute;mso-position-vertical-relative:text" o:gfxdata="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">
                 <v:imagedata r:id="rId44" o:title=""/>
               </v:shape>
             </w:pict>
@@ -2067,7 +2060,7 @@
           </mc:Choice>
           <mc:Fallback>
             <w:pict>
-              <v:shape w14:anchorId="169BB1AC" id="Ink 292" o:spid="_x0000_s1026" type="#_x0000_t75" style="position:absolute;margin-left:82.6pt;margin-top:678.9pt;width:17.55pt;height:4.7pt;z-index:251736064;visibility:visible;mso-wrap-style:square;mso-wrap-distance-left:9pt;mso-wrap-distance-top:0;mso-wrap-distance-right:9pt;mso-wrap-distance-bottom:0;mso-position-horizontal:absolute;mso-position-horizontal-relative:text;mso-position-vertical:absolute;mso-position-vertical-relative:text" o:gfxdata="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">
+              <v:shape w14:anchorId="155D8605" id="Ink 292" o:spid="_x0000_s1026" type="#_x0000_t75" style="position:absolute;margin-left:82.6pt;margin-top:678.95pt;width:17.55pt;height:4.65pt;z-index:251736064;visibility:visible;mso-wrap-style:square;mso-wrap-distance-left:9pt;mso-wrap-distance-top:0;mso-wrap-distance-right:9pt;mso-wrap-distance-bottom:0;mso-position-horizontal:absolute;mso-position-horizontal-relative:text;mso-position-vertical:absolute;mso-position-vertical-relative:text" o:gfxdata="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">
                 <v:imagedata r:id="rId46" o:title=""/>
               </v:shape>
             </w:pict>
@@ -2113,7 +2106,7 @@
           </mc:Choice>
           <mc:Fallback>
             <w:pict>
-              <v:shape w14:anchorId="2A8B8F0B" id="Ink 291" o:spid="_x0000_s1026" type="#_x0000_t75" style="position:absolute;margin-left:86.8pt;margin-top:680.5pt;width:5.15pt;height:31.6pt;z-index:251735040;visibility:visible;mso-wrap-style:square;mso-wrap-distance-left:9pt;mso-wrap-distance-top:0;mso-wrap-distance-right:9pt;mso-wrap-distance-bottom:0;mso-position-horizontal:absolute;mso-position-horizontal-relative:text;mso-position-vertical:absolute;mso-position-vertical-relative:text" o:gfxdata="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">
+              <v:shape w14:anchorId="295606D6" id="Ink 291" o:spid="_x0000_s1026" type="#_x0000_t75" style="position:absolute;margin-left:86.8pt;margin-top:680.5pt;width:5.15pt;height:31.6pt;z-index:251735040;visibility:visible;mso-wrap-style:square;mso-wrap-distance-left:9pt;mso-wrap-distance-top:0;mso-wrap-distance-right:9pt;mso-wrap-distance-bottom:0;mso-position-horizontal:absolute;mso-position-horizontal-relative:text;mso-position-vertical:absolute;mso-position-vertical-relative:text" o:gfxdata="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">
                 <v:imagedata r:id="rId48" o:title=""/>
               </v:shape>
             </w:pict>
@@ -2159,7 +2152,7 @@
           </mc:Choice>
           <mc:Fallback>
             <w:pict>
-              <v:shape w14:anchorId="32948D2D" id="Ink 290" o:spid="_x0000_s1026" type="#_x0000_t75" style="position:absolute;margin-left:443.3pt;margin-top:15.9pt;width:2.25pt;height:4.5pt;z-index:251734016;visibility:visible;mso-wrap-style:square;mso-wrap-distance-left:9pt;mso-wrap-distance-top:0;mso-wrap-distance-right:9pt;mso-wrap-distance-bottom:0;mso-position-horizontal:absolute;mso-position-horizontal-relative:text;mso-position-vertical:absolute;mso-position-vertical-relative:text" o:gfxdata="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">
+              <v:shape w14:anchorId="1808E5E8" id="Ink 290" o:spid="_x0000_s1026" type="#_x0000_t75" style="position:absolute;margin-left:443.3pt;margin-top:15.9pt;width:2.25pt;height:4.5pt;z-index:251734016;visibility:visible;mso-wrap-style:square;mso-wrap-distance-left:9pt;mso-wrap-distance-top:0;mso-wrap-distance-right:9pt;mso-wrap-distance-bottom:0;mso-position-horizontal:absolute;mso-position-horizontal-relative:text;mso-position-vertical:absolute;mso-position-vertical-relative:text" o:gfxdata="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">
                 <v:imagedata r:id="rId50" o:title=""/>
               </v:shape>
             </w:pict>
@@ -2205,7 +2198,7 @@
           </mc:Choice>
           <mc:Fallback>
             <w:pict>
-              <v:shape w14:anchorId="6C298E0B" id="Ink 289" o:spid="_x0000_s1026" type="#_x0000_t75" style="position:absolute;margin-left:446.55pt;margin-top:10.45pt;width:2.4pt;height:6.4pt;z-index:251732992;visibility:visible;mso-wrap-style:square;mso-wrap-distance-left:9pt;mso-wrap-distance-top:0;mso-wrap-distance-right:9pt;mso-wrap-distance-bottom:0;mso-position-horizontal:absolute;mso-position-horizontal-relative:text;mso-position-vertical:absolute;mso-position-vertical-relative:text" o:gfxdata="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">
+              <v:shape w14:anchorId="0B565761" id="Ink 289" o:spid="_x0000_s1026" type="#_x0000_t75" style="position:absolute;margin-left:446.55pt;margin-top:10.45pt;width:2.4pt;height:6.4pt;z-index:251732992;visibility:visible;mso-wrap-style:square;mso-wrap-distance-left:9pt;mso-wrap-distance-top:0;mso-wrap-distance-right:9pt;mso-wrap-distance-bottom:0;mso-position-horizontal:absolute;mso-position-horizontal-relative:text;mso-position-vertical:absolute;mso-position-vertical-relative:text" o:gfxdata="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">
                 <v:imagedata r:id="rId52" o:title=""/>
               </v:shape>
             </w:pict>
@@ -2251,7 +2244,7 @@
           </mc:Choice>
           <mc:Fallback>
             <w:pict>
-              <v:shape w14:anchorId="56EC80AA" id="Ink 288" o:spid="_x0000_s1026" type="#_x0000_t75" style="position:absolute;margin-left:430.2pt;margin-top:23.55pt;width:7.15pt;height:10.95pt;z-index:251731968;visibility:visible;mso-wrap-style:square;mso-wrap-distance-left:9pt;mso-wrap-distance-top:0;mso-wrap-distance-right:9pt;mso-wrap-distance-bottom:0;mso-position-horizontal:absolute;mso-position-horizontal-relative:text;mso-position-vertical:absolute;mso-position-vertical-relative:text" o:gfxdata="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">
+              <v:shape w14:anchorId="0C8219B3" id="Ink 288" o:spid="_x0000_s1026" type="#_x0000_t75" style="position:absolute;margin-left:430.2pt;margin-top:23.55pt;width:7.15pt;height:10.95pt;z-index:251731968;visibility:visible;mso-wrap-style:square;mso-wrap-distance-left:9pt;mso-wrap-distance-top:0;mso-wrap-distance-right:9pt;mso-wrap-distance-bottom:0;mso-position-horizontal:absolute;mso-position-horizontal-relative:text;mso-position-vertical:absolute;mso-position-vertical-relative:text" o:gfxdata="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">
                 <v:imagedata r:id="rId54" o:title=""/>
               </v:shape>
             </w:pict>
@@ -2297,7 +2290,7 @@
           </mc:Choice>
           <mc:Fallback>
             <w:pict>
-              <v:shape w14:anchorId="31E1D56E" id="Ink 287" o:spid="_x0000_s1026" type="#_x0000_t75" style="position:absolute;margin-left:421.75pt;margin-top:25.55pt;width:5.55pt;height:10.7pt;z-index:251730944;visibility:visible;mso-wrap-style:square;mso-wrap-distance-left:9pt;mso-wrap-distance-top:0;mso-wrap-distance-right:9pt;mso-wrap-distance-bottom:0;mso-position-horizontal:absolute;mso-position-horizontal-relative:text;mso-position-vertical:absolute;mso-position-vertical-relative:text" o:gfxdata="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">
+              <v:shape w14:anchorId="7A126762" id="Ink 287" o:spid="_x0000_s1026" type="#_x0000_t75" style="position:absolute;margin-left:421.75pt;margin-top:25.55pt;width:5.55pt;height:10.7pt;z-index:251730944;visibility:visible;mso-wrap-style:square;mso-wrap-distance-left:9pt;mso-wrap-distance-top:0;mso-wrap-distance-right:9pt;mso-wrap-distance-bottom:0;mso-position-horizontal:absolute;mso-position-horizontal-relative:text;mso-position-vertical:absolute;mso-position-vertical-relative:text" o:gfxdata="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">
                 <v:imagedata r:id="rId56" o:title=""/>
               </v:shape>
             </w:pict>
@@ -2343,7 +2336,7 @@
           </mc:Choice>
           <mc:Fallback>
             <w:pict>
-              <v:shape w14:anchorId="454AD24F" id="Ink 286" o:spid="_x0000_s1026" type="#_x0000_t75" style="position:absolute;margin-left:410.5pt;margin-top:27.35pt;width:9.55pt;height:7.05pt;z-index:251729920;visibility:visible;mso-wrap-style:square;mso-wrap-distance-left:9pt;mso-wrap-distance-top:0;mso-wrap-distance-right:9pt;mso-wrap-distance-bottom:0;mso-position-horizontal:absolute;mso-position-horizontal-relative:text;mso-position-vertical:absolute;mso-position-vertical-relative:text" o:gfxdata="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">
+              <v:shape w14:anchorId="69735C40" id="Ink 286" o:spid="_x0000_s1026" type="#_x0000_t75" style="position:absolute;margin-left:410.5pt;margin-top:27.35pt;width:9.55pt;height:7.05pt;z-index:251729920;visibility:visible;mso-wrap-style:square;mso-wrap-distance-left:9pt;mso-wrap-distance-top:0;mso-wrap-distance-right:9pt;mso-wrap-distance-bottom:0;mso-position-horizontal:absolute;mso-position-horizontal-relative:text;mso-position-vertical:absolute;mso-position-vertical-relative:text" o:gfxdata="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">
                 <v:imagedata r:id="rId58" o:title=""/>
               </v:shape>
             </w:pict>
@@ -2389,7 +2382,7 @@
           </mc:Choice>
           <mc:Fallback>
             <w:pict>
-              <v:shape w14:anchorId="05B2A489" id="Ink 285" o:spid="_x0000_s1026" type="#_x0000_t75" style="position:absolute;margin-left:405.45pt;margin-top:13.5pt;width:7.9pt;height:17.25pt;z-index:251728896;visibility:visible;mso-wrap-style:square;mso-wrap-distance-left:9pt;mso-wrap-distance-top:0;mso-wrap-distance-right:9pt;mso-wrap-distance-bottom:0;mso-position-horizontal:absolute;mso-position-horizontal-relative:text;mso-position-vertical:absolute;mso-position-vertical-relative:text" o:gfxdata="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">
+              <v:shape w14:anchorId="017B3F2E" id="Ink 285" o:spid="_x0000_s1026" type="#_x0000_t75" style="position:absolute;margin-left:405.45pt;margin-top:13.5pt;width:7.9pt;height:17.25pt;z-index:251728896;visibility:visible;mso-wrap-style:square;mso-wrap-distance-left:9pt;mso-wrap-distance-top:0;mso-wrap-distance-right:9pt;mso-wrap-distance-bottom:0;mso-position-horizontal:absolute;mso-position-horizontal-relative:text;mso-position-vertical:absolute;mso-position-vertical-relative:text" o:gfxdata="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">
                 <v:imagedata r:id="rId60" o:title=""/>
               </v:shape>
             </w:pict>
@@ -2435,7 +2428,7 @@
           </mc:Choice>
           <mc:Fallback>
             <w:pict>
-              <v:shape w14:anchorId="1FD12352" id="Ink 284" o:spid="_x0000_s1026" type="#_x0000_t75" style="position:absolute;margin-left:390.5pt;margin-top:16.05pt;width:11.6pt;height:14.4pt;z-index:251727872;visibility:visible;mso-wrap-style:square;mso-wrap-distance-left:9pt;mso-wrap-distance-top:0;mso-wrap-distance-right:9pt;mso-wrap-distance-bottom:0;mso-position-horizontal:absolute;mso-position-horizontal-relative:text;mso-position-vertical:absolute;mso-position-vertical-relative:text" o:gfxdata="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">
+              <v:shape w14:anchorId="6AE2F11F" id="Ink 284" o:spid="_x0000_s1026" type="#_x0000_t75" style="position:absolute;margin-left:390.5pt;margin-top:16.05pt;width:11.6pt;height:14.4pt;z-index:251727872;visibility:visible;mso-wrap-style:square;mso-wrap-distance-left:9pt;mso-wrap-distance-top:0;mso-wrap-distance-right:9pt;mso-wrap-distance-bottom:0;mso-position-horizontal:absolute;mso-position-horizontal-relative:text;mso-position-vertical:absolute;mso-position-vertical-relative:text" o:gfxdata="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">
                 <v:imagedata r:id="rId62" o:title=""/>
               </v:shape>
             </w:pict>
@@ -2481,7 +2474,7 @@
           </mc:Choice>
           <mc:Fallback>
             <w:pict>
-              <v:shape w14:anchorId="64DFBAE3" id="Ink 283" o:spid="_x0000_s1026" type="#_x0000_t75" style="position:absolute;margin-left:370.9pt;margin-top:22.25pt;width:12.2pt;height:8.75pt;z-index:251726848;visibility:visible;mso-wrap-style:square;mso-wrap-distance-left:9pt;mso-wrap-distance-top:0;mso-wrap-distance-right:9pt;mso-wrap-distance-bottom:0;mso-position-horizontal:absolute;mso-position-horizontal-relative:text;mso-position-vertical:absolute;mso-position-vertical-relative:text" o:gfxdata="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">
+              <v:shape w14:anchorId="4CA42469" id="Ink 283" o:spid="_x0000_s1026" type="#_x0000_t75" style="position:absolute;margin-left:370.9pt;margin-top:22.25pt;width:12.2pt;height:8.75pt;z-index:251726848;visibility:visible;mso-wrap-style:square;mso-wrap-distance-left:9pt;mso-wrap-distance-top:0;mso-wrap-distance-right:9pt;mso-wrap-distance-bottom:0;mso-position-horizontal:absolute;mso-position-horizontal-relative:text;mso-position-vertical:absolute;mso-position-vertical-relative:text" o:gfxdata="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">
                 <v:imagedata r:id="rId64" o:title=""/>
               </v:shape>
             </w:pict>
@@ -2527,7 +2520,7 @@
           </mc:Choice>
           <mc:Fallback>
             <w:pict>
-              <v:shape w14:anchorId="57F8A76A" id="Ink 282" o:spid="_x0000_s1026" type="#_x0000_t75" style="position:absolute;margin-left:360.35pt;margin-top:11.1pt;width:7.4pt;height:19.8pt;z-index:251725824;visibility:visible;mso-wrap-style:square;mso-wrap-distance-left:9pt;mso-wrap-distance-top:0;mso-wrap-distance-right:9pt;mso-wrap-distance-bottom:0;mso-position-horizontal:absolute;mso-position-horizontal-relative:text;mso-position-vertical:absolute;mso-position-vertical-relative:text" o:gfxdata="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">
+              <v:shape w14:anchorId="7F7955EC" id="Ink 282" o:spid="_x0000_s1026" type="#_x0000_t75" style="position:absolute;margin-left:360.35pt;margin-top:11.1pt;width:7.4pt;height:19.8pt;z-index:251725824;visibility:visible;mso-wrap-style:square;mso-wrap-distance-left:9pt;mso-wrap-distance-top:0;mso-wrap-distance-right:9pt;mso-wrap-distance-bottom:0;mso-position-horizontal:absolute;mso-position-horizontal-relative:text;mso-position-vertical:absolute;mso-position-vertical-relative:text" o:gfxdata="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">
                 <v:imagedata r:id="rId66" o:title=""/>
               </v:shape>
             </w:pict>
@@ -2573,7 +2566,7 @@
           </mc:Choice>
           <mc:Fallback>
             <w:pict>
-              <v:shape w14:anchorId="62F0F928" id="Ink 281" o:spid="_x0000_s1026" type="#_x0000_t75" style="position:absolute;margin-left:346.9pt;margin-top:10.1pt;width:14.65pt;height:6.65pt;z-index:251724800;visibility:visible;mso-wrap-style:square;mso-wrap-distance-left:9pt;mso-wrap-distance-top:0;mso-wrap-distance-right:9pt;mso-wrap-distance-bottom:0;mso-position-horizontal:absolute;mso-position-horizontal-relative:text;mso-position-vertical:absolute;mso-position-vertical-relative:text" o:gfxdata="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">
+              <v:shape w14:anchorId="39CB473B" id="Ink 281" o:spid="_x0000_s1026" type="#_x0000_t75" style="position:absolute;margin-left:346.9pt;margin-top:10.1pt;width:14.65pt;height:6.65pt;z-index:251724800;visibility:visible;mso-wrap-style:square;mso-wrap-distance-left:9pt;mso-wrap-distance-top:0;mso-wrap-distance-right:9pt;mso-wrap-distance-bottom:0;mso-position-horizontal:absolute;mso-position-horizontal-relative:text;mso-position-vertical:absolute;mso-position-vertical-relative:text" o:gfxdata="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">
                 <v:imagedata r:id="rId68" o:title=""/>
               </v:shape>
             </w:pict>
@@ -2619,7 +2612,7 @@
           </mc:Choice>
           <mc:Fallback>
             <w:pict>
-              <v:shape w14:anchorId="4DB4A04A" id="Ink 280" o:spid="_x0000_s1026" type="#_x0000_t75" style="position:absolute;margin-left:350.35pt;margin-top:14.2pt;width:5.35pt;height:17.55pt;z-index:251723776;visibility:visible;mso-wrap-style:square;mso-wrap-distance-left:9pt;mso-wrap-distance-top:0;mso-wrap-distance-right:9pt;mso-wrap-distance-bottom:0;mso-position-horizontal:absolute;mso-position-horizontal-relative:text;mso-position-vertical:absolute;mso-position-vertical-relative:text" o:gfxdata="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">
+              <v:shape w14:anchorId="2006E7A7" id="Ink 280" o:spid="_x0000_s1026" type="#_x0000_t75" style="position:absolute;margin-left:350.35pt;margin-top:14.2pt;width:5.35pt;height:17.55pt;z-index:251723776;visibility:visible;mso-wrap-style:square;mso-wrap-distance-left:9pt;mso-wrap-distance-top:0;mso-wrap-distance-right:9pt;mso-wrap-distance-bottom:0;mso-position-horizontal:absolute;mso-position-horizontal-relative:text;mso-position-vertical:absolute;mso-position-vertical-relative:text" o:gfxdata="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">
                 <v:imagedata r:id="rId70" o:title=""/>
               </v:shape>
             </w:pict>
@@ -2665,7 +2658,7 @@
           </mc:Choice>
           <mc:Fallback>
             <w:pict>
-              <v:shape w14:anchorId="3BBF5222" id="Ink 279" o:spid="_x0000_s1026" type="#_x0000_t75" style="position:absolute;margin-left:340.9pt;margin-top:12.2pt;width:2.1pt;height:2.95pt;z-index:251722752;visibility:visible;mso-wrap-style:square;mso-wrap-distance-left:9pt;mso-wrap-distance-top:0;mso-wrap-distance-right:9pt;mso-wrap-distance-bottom:0;mso-position-horizontal:absolute;mso-position-horizontal-relative:text;mso-position-vertical:absolute;mso-position-vertical-relative:text" o:gfxdata="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">
+              <v:shape w14:anchorId="0C89C732" id="Ink 279" o:spid="_x0000_s1026" type="#_x0000_t75" style="position:absolute;margin-left:340.9pt;margin-top:12.2pt;width:2.1pt;height:2.95pt;z-index:251722752;visibility:visible;mso-wrap-style:square;mso-wrap-distance-left:9pt;mso-wrap-distance-top:0;mso-wrap-distance-right:9pt;mso-wrap-distance-bottom:0;mso-position-horizontal:absolute;mso-position-horizontal-relative:text;mso-position-vertical:absolute;mso-position-vertical-relative:text" o:gfxdata="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">
                 <v:imagedata r:id="rId72" o:title=""/>
               </v:shape>
             </w:pict>
@@ -2711,7 +2704,7 @@
           </mc:Choice>
           <mc:Fallback>
             <w:pict>
-              <v:shape w14:anchorId="1615CF3E" id="Ink 278" o:spid="_x0000_s1026" type="#_x0000_t75" style="position:absolute;margin-left:334.3pt;margin-top:5.95pt;width:5.55pt;height:6pt;z-index:251721728;visibility:visible;mso-wrap-style:square;mso-wrap-distance-left:9pt;mso-wrap-distance-top:0;mso-wrap-distance-right:9pt;mso-wrap-distance-bottom:0;mso-position-horizontal:absolute;mso-position-horizontal-relative:text;mso-position-vertical:absolute;mso-position-vertical-relative:text" o:gfxdata="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">
+              <v:shape w14:anchorId="38DE82FB" id="Ink 278" o:spid="_x0000_s1026" type="#_x0000_t75" style="position:absolute;margin-left:334.3pt;margin-top:5.95pt;width:5.55pt;height:6pt;z-index:251721728;visibility:visible;mso-wrap-style:square;mso-wrap-distance-left:9pt;mso-wrap-distance-top:0;mso-wrap-distance-right:9pt;mso-wrap-distance-bottom:0;mso-position-horizontal:absolute;mso-position-horizontal-relative:text;mso-position-vertical:absolute;mso-position-vertical-relative:text" o:gfxdata="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">
                 <v:imagedata r:id="rId74" o:title=""/>
               </v:shape>
             </w:pict>
@@ -2757,7 +2750,7 @@
           </mc:Choice>
           <mc:Fallback>
             <w:pict>
-              <v:shape w14:anchorId="4149AAE6" id="Ink 277" o:spid="_x0000_s1026" type="#_x0000_t75" style="position:absolute;margin-left:173.8pt;margin-top:47.45pt;width:15.9pt;height:8.8pt;z-index:251720704;visibility:visible;mso-wrap-style:square;mso-wrap-distance-left:9pt;mso-wrap-distance-top:0;mso-wrap-distance-right:9pt;mso-wrap-distance-bottom:0;mso-position-horizontal:absolute;mso-position-horizontal-relative:text;mso-position-vertical:absolute;mso-position-vertical-relative:text" o:gfxdata="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">
+              <v:shape w14:anchorId="6AAFE987" id="Ink 277" o:spid="_x0000_s1026" type="#_x0000_t75" style="position:absolute;margin-left:173.8pt;margin-top:47.45pt;width:15.9pt;height:8.8pt;z-index:251720704;visibility:visible;mso-wrap-style:square;mso-wrap-distance-left:9pt;mso-wrap-distance-top:0;mso-wrap-distance-right:9pt;mso-wrap-distance-bottom:0;mso-position-horizontal:absolute;mso-position-horizontal-relative:text;mso-position-vertical:absolute;mso-position-vertical-relative:text" o:gfxdata="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">
                 <v:imagedata r:id="rId76" o:title=""/>
               </v:shape>
             </w:pict>
@@ -2803,7 +2796,7 @@
           </mc:Choice>
           <mc:Fallback>
             <w:pict>
-              <v:shape w14:anchorId="0B0FDD2D" id="Ink 276" o:spid="_x0000_s1026" type="#_x0000_t75" style="position:absolute;margin-left:169pt;margin-top:44.95pt;width:3.35pt;height:8.15pt;z-index:251719680;visibility:visible;mso-wrap-style:square;mso-wrap-distance-left:9pt;mso-wrap-distance-top:0;mso-wrap-distance-right:9pt;mso-wrap-distance-bottom:0;mso-position-horizontal:absolute;mso-position-horizontal-relative:text;mso-position-vertical:absolute;mso-position-vertical-relative:text" o:gfxdata="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">
+              <v:shape w14:anchorId="5E79DA8E" id="Ink 276" o:spid="_x0000_s1026" type="#_x0000_t75" style="position:absolute;margin-left:169pt;margin-top:44.95pt;width:3.35pt;height:8.15pt;z-index:251719680;visibility:visible;mso-wrap-style:square;mso-wrap-distance-left:9pt;mso-wrap-distance-top:0;mso-wrap-distance-right:9pt;mso-wrap-distance-bottom:0;mso-position-horizontal:absolute;mso-position-horizontal-relative:text;mso-position-vertical:absolute;mso-position-vertical-relative:text" o:gfxdata="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">
                 <v:imagedata r:id="rId78" o:title=""/>
               </v:shape>
             </w:pict>
@@ -2849,7 +2842,7 @@
           </mc:Choice>
           <mc:Fallback>
             <w:pict>
-              <v:shape w14:anchorId="25DD6E49" id="Ink 275" o:spid="_x0000_s1026" type="#_x0000_t75" style="position:absolute;margin-left:160.45pt;margin-top:47.35pt;width:8.05pt;height:5.9pt;z-index:251718656;visibility:visible;mso-wrap-style:square;mso-wrap-distance-left:9pt;mso-wrap-distance-top:0;mso-wrap-distance-right:9pt;mso-wrap-distance-bottom:0;mso-position-horizontal:absolute;mso-position-horizontal-relative:text;mso-position-vertical:absolute;mso-position-vertical-relative:text" o:gfxdata="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">
+              <v:shape w14:anchorId="19878364" id="Ink 275" o:spid="_x0000_s1026" type="#_x0000_t75" style="position:absolute;margin-left:160.45pt;margin-top:47.35pt;width:8.05pt;height:5.9pt;z-index:251718656;visibility:visible;mso-wrap-style:square;mso-wrap-distance-left:9pt;mso-wrap-distance-top:0;mso-wrap-distance-right:9pt;mso-wrap-distance-bottom:0;mso-position-horizontal:absolute;mso-position-horizontal-relative:text;mso-position-vertical:absolute;mso-position-vertical-relative:text" o:gfxdata="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">
                 <v:imagedata r:id="rId80" o:title=""/>
               </v:shape>
             </w:pict>
@@ -2895,7 +2888,7 @@
           </mc:Choice>
           <mc:Fallback>
             <w:pict>
-              <v:shape w14:anchorId="481A7C2C" id="Ink 274" o:spid="_x0000_s1026" type="#_x0000_t75" style="position:absolute;margin-left:154.9pt;margin-top:48.05pt;width:7.65pt;height:2.35pt;z-index:251717632;visibility:visible;mso-wrap-style:square;mso-wrap-distance-left:9pt;mso-wrap-distance-top:0;mso-wrap-distance-right:9pt;mso-wrap-distance-bottom:0;mso-position-horizontal:absolute;mso-position-horizontal-relative:text;mso-position-vertical:absolute;mso-position-vertical-relative:text" o:gfxdata="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">
+              <v:shape w14:anchorId="49A98412" id="Ink 274" o:spid="_x0000_s1026" type="#_x0000_t75" style="position:absolute;margin-left:154.9pt;margin-top:48.05pt;width:7.65pt;height:2.35pt;z-index:251717632;visibility:visible;mso-wrap-style:square;mso-wrap-distance-left:9pt;mso-wrap-distance-top:0;mso-wrap-distance-right:9pt;mso-wrap-distance-bottom:0;mso-position-horizontal:absolute;mso-position-horizontal-relative:text;mso-position-vertical:absolute;mso-position-vertical-relative:text" o:gfxdata="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">
                 <v:imagedata r:id="rId82" o:title=""/>
               </v:shape>
             </w:pict>
@@ -2941,7 +2934,7 @@
           </mc:Choice>
           <mc:Fallback>
             <w:pict>
-              <v:shape w14:anchorId="12376F50" id="Ink 273" o:spid="_x0000_s1026" type="#_x0000_t75" style="position:absolute;margin-left:156.25pt;margin-top:37.95pt;width:5.45pt;height:16.4pt;z-index:251716608;visibility:visible;mso-wrap-style:square;mso-wrap-distance-left:9pt;mso-wrap-distance-top:0;mso-wrap-distance-right:9pt;mso-wrap-distance-bottom:0;mso-position-horizontal:absolute;mso-position-horizontal-relative:text;mso-position-vertical:absolute;mso-position-vertical-relative:text" o:gfxdata="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">
+              <v:shape w14:anchorId="52E4A42B" id="Ink 273" o:spid="_x0000_s1026" type="#_x0000_t75" style="position:absolute;margin-left:156.3pt;margin-top:37.95pt;width:5.45pt;height:16.4pt;z-index:251716608;visibility:visible;mso-wrap-style:square;mso-wrap-distance-left:9pt;mso-wrap-distance-top:0;mso-wrap-distance-right:9pt;mso-wrap-distance-bottom:0;mso-position-horizontal:absolute;mso-position-horizontal-relative:text;mso-position-vertical:absolute;mso-position-vertical-relative:text" o:gfxdata="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">
                 <v:imagedata r:id="rId84" o:title=""/>
               </v:shape>
             </w:pict>
@@ -2987,7 +2980,7 @@
           </mc:Choice>
           <mc:Fallback>
             <w:pict>
-              <v:shape w14:anchorId="45404DAF" id="Ink 272" o:spid="_x0000_s1026" type="#_x0000_t75" style="position:absolute;margin-left:143.7pt;margin-top:45.7pt;width:10.25pt;height:3.3pt;z-index:251715584;visibility:visible;mso-wrap-style:square;mso-wrap-distance-left:9pt;mso-wrap-distance-top:0;mso-wrap-distance-right:9pt;mso-wrap-distance-bottom:0;mso-position-horizontal:absolute;mso-position-horizontal-relative:text;mso-position-vertical:absolute;mso-position-vertical-relative:text" o:gfxdata="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">
+              <v:shape w14:anchorId="73766613" id="Ink 272" o:spid="_x0000_s1026" type="#_x0000_t75" style="position:absolute;margin-left:143.7pt;margin-top:45.7pt;width:10.25pt;height:3.3pt;z-index:251715584;visibility:visible;mso-wrap-style:square;mso-wrap-distance-left:9pt;mso-wrap-distance-top:0;mso-wrap-distance-right:9pt;mso-wrap-distance-bottom:0;mso-position-horizontal:absolute;mso-position-horizontal-relative:text;mso-position-vertical:absolute;mso-position-vertical-relative:text" o:gfxdata="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">
                 <v:imagedata r:id="rId86" o:title=""/>
               </v:shape>
             </w:pict>
@@ -3033,7 +3026,7 @@
           </mc:Choice>
           <mc:Fallback>
             <w:pict>
-              <v:shape w14:anchorId="1A54FB7D" id="Ink 271" o:spid="_x0000_s1026" type="#_x0000_t75" style="position:absolute;margin-left:146.1pt;margin-top:35.85pt;width:4.6pt;height:16.5pt;z-index:251714560;visibility:visible;mso-wrap-style:square;mso-wrap-distance-left:9pt;mso-wrap-distance-top:0;mso-wrap-distance-right:9pt;mso-wrap-distance-bottom:0;mso-position-horizontal:absolute;mso-position-horizontal-relative:text;mso-position-vertical:absolute;mso-position-vertical-relative:text" o:gfxdata="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">
+              <v:shape w14:anchorId="19532A43" id="Ink 271" o:spid="_x0000_s1026" type="#_x0000_t75" style="position:absolute;margin-left:146.1pt;margin-top:35.85pt;width:4.6pt;height:16.5pt;z-index:251714560;visibility:visible;mso-wrap-style:square;mso-wrap-distance-left:9pt;mso-wrap-distance-top:0;mso-wrap-distance-right:9pt;mso-wrap-distance-bottom:0;mso-position-horizontal:absolute;mso-position-horizontal-relative:text;mso-position-vertical:absolute;mso-position-vertical-relative:text" o:gfxdata="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">
                 <v:imagedata r:id="rId88" o:title=""/>
               </v:shape>
             </w:pict>
@@ -3079,7 +3072,7 @@
           </mc:Choice>
           <mc:Fallback>
             <w:pict>
-              <v:shape w14:anchorId="03A14B6A" id="Ink 270" o:spid="_x0000_s1026" type="#_x0000_t75" style="position:absolute;margin-left:131.45pt;margin-top:44.35pt;width:10.1pt;height:6pt;z-index:251713536;visibility:visible;mso-wrap-style:square;mso-wrap-distance-left:9pt;mso-wrap-distance-top:0;mso-wrap-distance-right:9pt;mso-wrap-distance-bottom:0;mso-position-horizontal:absolute;mso-position-horizontal-relative:text;mso-position-vertical:absolute;mso-position-vertical-relative:text" o:gfxdata="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">
+              <v:shape w14:anchorId="0FDE15A4" id="Ink 270" o:spid="_x0000_s1026" type="#_x0000_t75" style="position:absolute;margin-left:131.45pt;margin-top:44.35pt;width:10.1pt;height:6pt;z-index:251713536;visibility:visible;mso-wrap-style:square;mso-wrap-distance-left:9pt;mso-wrap-distance-top:0;mso-wrap-distance-right:9pt;mso-wrap-distance-bottom:0;mso-position-horizontal:absolute;mso-position-horizontal-relative:text;mso-position-vertical:absolute;mso-position-vertical-relative:text" o:gfxdata="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">
                 <v:imagedata r:id="rId90" o:title=""/>
               </v:shape>
             </w:pict>
@@ -3125,7 +3118,7 @@
           </mc:Choice>
           <mc:Fallback>
             <w:pict>
-              <v:shape w14:anchorId="4385B718" id="Ink 269" o:spid="_x0000_s1026" type="#_x0000_t75" style="position:absolute;margin-left:125.3pt;margin-top:35.2pt;width:5.5pt;height:15.55pt;z-index:251712512;visibility:visible;mso-wrap-style:square;mso-wrap-distance-left:9pt;mso-wrap-distance-top:0;mso-wrap-distance-right:9pt;mso-wrap-distance-bottom:0;mso-position-horizontal:absolute;mso-position-horizontal-relative:text;mso-position-vertical:absolute;mso-position-vertical-relative:text" o:gfxdata="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">
+              <v:shape w14:anchorId="7AD892F9" id="Ink 269" o:spid="_x0000_s1026" type="#_x0000_t75" style="position:absolute;margin-left:125.3pt;margin-top:35.2pt;width:5.5pt;height:15.55pt;z-index:251712512;visibility:visible;mso-wrap-style:square;mso-wrap-distance-left:9pt;mso-wrap-distance-top:0;mso-wrap-distance-right:9pt;mso-wrap-distance-bottom:0;mso-position-horizontal:absolute;mso-position-horizontal-relative:text;mso-position-vertical:absolute;mso-position-vertical-relative:text" o:gfxdata="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">
                 <v:imagedata r:id="rId92" o:title=""/>
               </v:shape>
             </w:pict>
@@ -3171,7 +3164,7 @@
           </mc:Choice>
           <mc:Fallback>
             <w:pict>
-              <v:shape w14:anchorId="7F4B3647" id="Ink 268" o:spid="_x0000_s1026" type="#_x0000_t75" style="position:absolute;margin-left:113.85pt;margin-top:43.85pt;width:9.6pt;height:15.45pt;z-index:251711488;visibility:visible;mso-wrap-style:square;mso-wrap-distance-left:9pt;mso-wrap-distance-top:0;mso-wrap-distance-right:9pt;mso-wrap-distance-bottom:0;mso-position-horizontal:absolute;mso-position-horizontal-relative:text;mso-position-vertical:absolute;mso-position-vertical-relative:text" o:gfxdata="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">
+              <v:shape w14:anchorId="53EA17E3" id="Ink 268" o:spid="_x0000_s1026" type="#_x0000_t75" style="position:absolute;margin-left:113.85pt;margin-top:43.85pt;width:9.6pt;height:15.45pt;z-index:251711488;visibility:visible;mso-wrap-style:square;mso-wrap-distance-left:9pt;mso-wrap-distance-top:0;mso-wrap-distance-right:9pt;mso-wrap-distance-bottom:0;mso-position-horizontal:absolute;mso-position-horizontal-relative:text;mso-position-vertical:absolute;mso-position-vertical-relative:text" o:gfxdata="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">
                 <v:imagedata r:id="rId94" o:title=""/>
               </v:shape>
             </w:pict>
@@ -3217,7 +3210,7 @@
           </mc:Choice>
           <mc:Fallback>
             <w:pict>
-              <v:shape w14:anchorId="3052F6E2" id="Ink 267" o:spid="_x0000_s1026" type="#_x0000_t75" style="position:absolute;margin-left:93.15pt;margin-top:44.45pt;width:6.4pt;height:7.85pt;z-index:251710464;visibility:visible;mso-wrap-style:square;mso-wrap-distance-left:9pt;mso-wrap-distance-top:0;mso-wrap-distance-right:9pt;mso-wrap-distance-bottom:0;mso-position-horizontal:absolute;mso-position-horizontal-relative:text;mso-position-vertical:absolute;mso-position-vertical-relative:text" o:gfxdata="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">
+              <v:shape w14:anchorId="206673F6" id="Ink 267" o:spid="_x0000_s1026" type="#_x0000_t75" style="position:absolute;margin-left:93.15pt;margin-top:44.45pt;width:6.4pt;height:7.85pt;z-index:251710464;visibility:visible;mso-wrap-style:square;mso-wrap-distance-left:9pt;mso-wrap-distance-top:0;mso-wrap-distance-right:9pt;mso-wrap-distance-bottom:0;mso-position-horizontal:absolute;mso-position-horizontal-relative:text;mso-position-vertical:absolute;mso-position-vertical-relative:text" o:gfxdata="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">
                 <v:imagedata r:id="rId96" o:title=""/>
               </v:shape>
             </w:pict>
@@ -3263,7 +3256,7 @@
           </mc:Choice>
           <mc:Fallback>
             <w:pict>
-              <v:shape w14:anchorId="75A0510B" id="Ink 266" o:spid="_x0000_s1026" type="#_x0000_t75" style="position:absolute;margin-left:87.8pt;margin-top:47.6pt;width:6.5pt;height:2.95pt;z-index:251709440;visibility:visible;mso-wrap-style:square;mso-wrap-distance-left:9pt;mso-wrap-distance-top:0;mso-wrap-distance-right:9pt;mso-wrap-distance-bottom:0;mso-position-horizontal:absolute;mso-position-horizontal-relative:text;mso-position-vertical:absolute;mso-position-vertical-relative:text" o:gfxdata="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">
+              <v:shape w14:anchorId="4816D25A" id="Ink 266" o:spid="_x0000_s1026" type="#_x0000_t75" style="position:absolute;margin-left:87.8pt;margin-top:47.6pt;width:6.5pt;height:2.95pt;z-index:251709440;visibility:visible;mso-wrap-style:square;mso-wrap-distance-left:9pt;mso-wrap-distance-top:0;mso-wrap-distance-right:9pt;mso-wrap-distance-bottom:0;mso-position-horizontal:absolute;mso-position-horizontal-relative:text;mso-position-vertical:absolute;mso-position-vertical-relative:text" o:gfxdata="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">
                 <v:imagedata r:id="rId98" o:title=""/>
               </v:shape>
             </w:pict>
@@ -3309,7 +3302,7 @@
           </mc:Choice>
           <mc:Fallback>
             <w:pict>
-              <v:shape w14:anchorId="1E0B7134" id="Ink 265" o:spid="_x0000_s1026" type="#_x0000_t75" style="position:absolute;margin-left:88.7pt;margin-top:38.1pt;width:3.95pt;height:16pt;z-index:251708416;visibility:visible;mso-wrap-style:square;mso-wrap-distance-left:9pt;mso-wrap-distance-top:0;mso-wrap-distance-right:9pt;mso-wrap-distance-bottom:0;mso-position-horizontal:absolute;mso-position-horizontal-relative:text;mso-position-vertical:absolute;mso-position-vertical-relative:text" o:gfxdata="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">
+              <v:shape w14:anchorId="33538691" id="Ink 265" o:spid="_x0000_s1026" type="#_x0000_t75" style="position:absolute;margin-left:88.7pt;margin-top:38.1pt;width:3.95pt;height:16pt;z-index:251708416;visibility:visible;mso-wrap-style:square;mso-wrap-distance-left:9pt;mso-wrap-distance-top:0;mso-wrap-distance-right:9pt;mso-wrap-distance-bottom:0;mso-position-horizontal:absolute;mso-position-horizontal-relative:text;mso-position-vertical:absolute;mso-position-vertical-relative:text" o:gfxdata="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">
                 <v:imagedata r:id="rId100" o:title=""/>
               </v:shape>
             </w:pict>
@@ -3355,7 +3348,7 @@
           </mc:Choice>
           <mc:Fallback>
             <w:pict>
-              <v:shape w14:anchorId="397B9805" id="Ink 264" o:spid="_x0000_s1026" type="#_x0000_t75" style="position:absolute;margin-left:78.6pt;margin-top:46.6pt;width:8.2pt;height:6.9pt;z-index:251707392;visibility:visible;mso-wrap-style:square;mso-wrap-distance-left:9pt;mso-wrap-distance-top:0;mso-wrap-distance-right:9pt;mso-wrap-distance-bottom:0;mso-position-horizontal:absolute;mso-position-horizontal-relative:text;mso-position-vertical:absolute;mso-position-vertical-relative:text" o:gfxdata="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">
+              <v:shape w14:anchorId="53BD691F" id="Ink 264" o:spid="_x0000_s1026" type="#_x0000_t75" style="position:absolute;margin-left:78.6pt;margin-top:46.6pt;width:8.2pt;height:6.9pt;z-index:251707392;visibility:visible;mso-wrap-style:square;mso-wrap-distance-left:9pt;mso-wrap-distance-top:0;mso-wrap-distance-right:9pt;mso-wrap-distance-bottom:0;mso-position-horizontal:absolute;mso-position-horizontal-relative:text;mso-position-vertical:absolute;mso-position-vertical-relative:text" o:gfxdata="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">
                 <v:imagedata r:id="rId102" o:title=""/>
               </v:shape>
             </w:pict>
@@ -3401,7 +3394,7 @@
           </mc:Choice>
           <mc:Fallback>
             <w:pict>
-              <v:shape w14:anchorId="7DA69BB4" id="Ink 263" o:spid="_x0000_s1026" type="#_x0000_t75" style="position:absolute;margin-left:71.2pt;margin-top:46.4pt;width:8.25pt;height:7.35pt;z-index:251706368;visibility:visible;mso-wrap-style:square;mso-wrap-distance-left:9pt;mso-wrap-distance-top:0;mso-wrap-distance-right:9pt;mso-wrap-distance-bottom:0;mso-position-horizontal:absolute;mso-position-horizontal-relative:text;mso-position-vertical:absolute;mso-position-vertical-relative:text" o:gfxdata="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">
+              <v:shape w14:anchorId="3DB120D5" id="Ink 263" o:spid="_x0000_s1026" type="#_x0000_t75" style="position:absolute;margin-left:71.2pt;margin-top:46.4pt;width:8.25pt;height:7.35pt;z-index:251706368;visibility:visible;mso-wrap-style:square;mso-wrap-distance-left:9pt;mso-wrap-distance-top:0;mso-wrap-distance-right:9pt;mso-wrap-distance-bottom:0;mso-position-horizontal:absolute;mso-position-horizontal-relative:text;mso-position-vertical:absolute;mso-position-vertical-relative:text" o:gfxdata="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">
                 <v:imagedata r:id="rId104" o:title=""/>
               </v:shape>
             </w:pict>
@@ -3447,7 +3440,7 @@
           </mc:Choice>
           <mc:Fallback>
             <w:pict>
-              <v:shape w14:anchorId="072A160E" id="Ink 262" o:spid="_x0000_s1026" type="#_x0000_t75" style="position:absolute;margin-left:48.2pt;margin-top:46.85pt;width:9.45pt;height:13.95pt;z-index:251705344;visibility:visible;mso-wrap-style:square;mso-wrap-distance-left:9pt;mso-wrap-distance-top:0;mso-wrap-distance-right:9pt;mso-wrap-distance-bottom:0;mso-position-horizontal:absolute;mso-position-horizontal-relative:text;mso-position-vertical:absolute;mso-position-vertical-relative:text" o:gfxdata="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">
+              <v:shape w14:anchorId="14F1426D" id="Ink 262" o:spid="_x0000_s1026" type="#_x0000_t75" style="position:absolute;margin-left:48.2pt;margin-top:46.85pt;width:9.4pt;height:13.95pt;z-index:251705344;visibility:visible;mso-wrap-style:square;mso-wrap-distance-left:9pt;mso-wrap-distance-top:0;mso-wrap-distance-right:9pt;mso-wrap-distance-bottom:0;mso-position-horizontal:absolute;mso-position-horizontal-relative:text;mso-position-vertical:absolute;mso-position-vertical-relative:text" o:gfxdata="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">
                 <v:imagedata r:id="rId106" o:title=""/>
               </v:shape>
             </w:pict>
@@ -3493,7 +3486,7 @@
           </mc:Choice>
           <mc:Fallback>
             <w:pict>
-              <v:shape w14:anchorId="042A6CBF" id="Ink 261" o:spid="_x0000_s1026" type="#_x0000_t75" style="position:absolute;margin-left:38.65pt;margin-top:44.6pt;width:9.05pt;height:8.2pt;z-index:251704320;visibility:visible;mso-wrap-style:square;mso-wrap-distance-left:9pt;mso-wrap-distance-top:0;mso-wrap-distance-right:9pt;mso-wrap-distance-bottom:0;mso-position-horizontal:absolute;mso-position-horizontal-relative:text;mso-position-vertical:absolute;mso-position-vertical-relative:text" o:gfxdata="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">
+              <v:shape w14:anchorId="67F2A05D" id="Ink 261" o:spid="_x0000_s1026" type="#_x0000_t75" style="position:absolute;margin-left:38.65pt;margin-top:44.6pt;width:9.05pt;height:8.2pt;z-index:251704320;visibility:visible;mso-wrap-style:square;mso-wrap-distance-left:9pt;mso-wrap-distance-top:0;mso-wrap-distance-right:9pt;mso-wrap-distance-bottom:0;mso-position-horizontal:absolute;mso-position-horizontal-relative:text;mso-position-vertical:absolute;mso-position-vertical-relative:text" o:gfxdata="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">
                 <v:imagedata r:id="rId108" o:title=""/>
               </v:shape>
             </w:pict>
@@ -3539,7 +3532,7 @@
           </mc:Choice>
           <mc:Fallback>
             <w:pict>
-              <v:shape w14:anchorId="14071F32" id="Ink 260" o:spid="_x0000_s1026" type="#_x0000_t75" style="position:absolute;margin-left:34.7pt;margin-top:39.65pt;width:1.15pt;height:4.8pt;z-index:251703296;visibility:visible;mso-wrap-style:square;mso-wrap-distance-left:9pt;mso-wrap-distance-top:0;mso-wrap-distance-right:9pt;mso-wrap-distance-bottom:0;mso-position-horizontal:absolute;mso-position-horizontal-relative:text;mso-position-vertical:absolute;mso-position-vertical-relative:text" o:gfxdata="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">
+              <v:shape w14:anchorId="521C7AF0" id="Ink 260" o:spid="_x0000_s1026" type="#_x0000_t75" style="position:absolute;margin-left:34.7pt;margin-top:39.65pt;width:1.15pt;height:4.8pt;z-index:251703296;visibility:visible;mso-wrap-style:square;mso-wrap-distance-left:9pt;mso-wrap-distance-top:0;mso-wrap-distance-right:9pt;mso-wrap-distance-bottom:0;mso-position-horizontal:absolute;mso-position-horizontal-relative:text;mso-position-vertical:absolute;mso-position-vertical-relative:text" o:gfxdata="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">
                 <v:imagedata r:id="rId110" o:title=""/>
               </v:shape>
             </w:pict>
@@ -3585,7 +3578,7 @@
           </mc:Choice>
           <mc:Fallback>
             <w:pict>
-              <v:shape w14:anchorId="0896CD29" id="Ink 259" o:spid="_x0000_s1026" type="#_x0000_t75" style="position:absolute;margin-left:33.2pt;margin-top:49pt;width:2.65pt;height:4pt;z-index:251702272;visibility:visible;mso-wrap-style:square;mso-wrap-distance-left:9pt;mso-wrap-distance-top:0;mso-wrap-distance-right:9pt;mso-wrap-distance-bottom:0;mso-position-horizontal:absolute;mso-position-horizontal-relative:text;mso-position-vertical:absolute;mso-position-vertical-relative:text" o:gfxdata="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">
+              <v:shape w14:anchorId="6EA1936A" id="Ink 259" o:spid="_x0000_s1026" type="#_x0000_t75" style="position:absolute;margin-left:33.2pt;margin-top:49pt;width:2.65pt;height:4pt;z-index:251702272;visibility:visible;mso-wrap-style:square;mso-wrap-distance-left:9pt;mso-wrap-distance-top:0;mso-wrap-distance-right:9pt;mso-wrap-distance-bottom:0;mso-position-horizontal:absolute;mso-position-horizontal-relative:text;mso-position-vertical:absolute;mso-position-vertical-relative:text" o:gfxdata="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">
                 <v:imagedata r:id="rId112" o:title=""/>
               </v:shape>
             </w:pict>
@@ -3631,7 +3624,7 @@
           </mc:Choice>
           <mc:Fallback>
             <w:pict>
-              <v:shape w14:anchorId="42E9A562" id="Ink 258" o:spid="_x0000_s1026" type="#_x0000_t75" style="position:absolute;margin-left:19.7pt;margin-top:47.8pt;width:8.7pt;height:15.2pt;z-index:251701248;visibility:visible;mso-wrap-style:square;mso-wrap-distance-left:9pt;mso-wrap-distance-top:0;mso-wrap-distance-right:9pt;mso-wrap-distance-bottom:0;mso-position-horizontal:absolute;mso-position-horizontal-relative:text;mso-position-vertical:absolute;mso-position-vertical-relative:text" o:gfxdata="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">
+              <v:shape w14:anchorId="0C11EE51" id="Ink 258" o:spid="_x0000_s1026" type="#_x0000_t75" style="position:absolute;margin-left:19.7pt;margin-top:47.8pt;width:8.7pt;height:15.2pt;z-index:251701248;visibility:visible;mso-wrap-style:square;mso-wrap-distance-left:9pt;mso-wrap-distance-top:0;mso-wrap-distance-right:9pt;mso-wrap-distance-bottom:0;mso-position-horizontal:absolute;mso-position-horizontal-relative:text;mso-position-vertical:absolute;mso-position-vertical-relative:text" o:gfxdata="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">
                 <v:imagedata r:id="rId114" o:title=""/>
               </v:shape>
             </w:pict>
@@ -3677,7 +3670,7 @@
           </mc:Choice>
           <mc:Fallback>
             <w:pict>
-              <v:shape w14:anchorId="7DD4480D" id="Ink 257" o:spid="_x0000_s1026" type="#_x0000_t75" style="position:absolute;margin-left:9.85pt;margin-top:47.7pt;width:9.6pt;height:5.85pt;z-index:251700224;visibility:visible;mso-wrap-style:square;mso-wrap-distance-left:9pt;mso-wrap-distance-top:0;mso-wrap-distance-right:9pt;mso-wrap-distance-bottom:0;mso-position-horizontal:absolute;mso-position-horizontal-relative:text;mso-position-vertical:absolute;mso-position-vertical-relative:text" o:gfxdata="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">
+              <v:shape w14:anchorId="762B40CD" id="Ink 257" o:spid="_x0000_s1026" type="#_x0000_t75" style="position:absolute;margin-left:9.85pt;margin-top:47.7pt;width:9.6pt;height:5.85pt;z-index:251700224;visibility:visible;mso-wrap-style:square;mso-wrap-distance-left:9pt;mso-wrap-distance-top:0;mso-wrap-distance-right:9pt;mso-wrap-distance-bottom:0;mso-position-horizontal:absolute;mso-position-horizontal-relative:text;mso-position-vertical:absolute;mso-position-vertical-relative:text" o:gfxdata="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">
                 <v:imagedata r:id="rId116" o:title=""/>
               </v:shape>
             </w:pict>
@@ -3723,7 +3716,7 @@
           </mc:Choice>
           <mc:Fallback>
             <w:pict>
-              <v:shape w14:anchorId="3460BBD7" id="Ink 256" o:spid="_x0000_s1026" type="#_x0000_t75" style="position:absolute;margin-left:1.95pt;margin-top:49.05pt;width:5.55pt;height:3.8pt;z-index:251699200;visibility:visible;mso-wrap-style:square;mso-wrap-distance-left:9pt;mso-wrap-distance-top:0;mso-wrap-distance-right:9pt;mso-wrap-distance-bottom:0;mso-position-horizontal:absolute;mso-position-horizontal-relative:text;mso-position-vertical:absolute;mso-position-vertical-relative:text" o:gfxdata="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">
+              <v:shape w14:anchorId="5D132BB2" id="Ink 256" o:spid="_x0000_s1026" type="#_x0000_t75" style="position:absolute;margin-left:1.95pt;margin-top:49.05pt;width:5.55pt;height:3.8pt;z-index:251699200;visibility:visible;mso-wrap-style:square;mso-wrap-distance-left:9pt;mso-wrap-distance-top:0;mso-wrap-distance-right:9pt;mso-wrap-distance-bottom:0;mso-position-horizontal:absolute;mso-position-horizontal-relative:text;mso-position-vertical:absolute;mso-position-vertical-relative:text" o:gfxdata="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">
                 <v:imagedata r:id="rId118" o:title=""/>
               </v:shape>
             </w:pict>
@@ -3769,7 +3762,7 @@
           </mc:Choice>
           <mc:Fallback>
             <w:pict>
-              <v:shape w14:anchorId="1F175A01" id="Ink 255" o:spid="_x0000_s1026" type="#_x0000_t75" style="position:absolute;margin-left:-7.85pt;margin-top:39.15pt;width:2.15pt;height:2.9pt;z-index:251698176;visibility:visible;mso-wrap-style:square;mso-wrap-distance-left:9pt;mso-wrap-distance-top:0;mso-wrap-distance-right:9pt;mso-wrap-distance-bottom:0;mso-position-horizontal:absolute;mso-position-horizontal-relative:text;mso-position-vertical:absolute;mso-position-vertical-relative:text" o:gfxdata="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">
+              <v:shape w14:anchorId="477AD756" id="Ink 255" o:spid="_x0000_s1026" type="#_x0000_t75" style="position:absolute;margin-left:-7.85pt;margin-top:39.15pt;width:2.15pt;height:2.9pt;z-index:251698176;visibility:visible;mso-wrap-style:square;mso-wrap-distance-left:9pt;mso-wrap-distance-top:0;mso-wrap-distance-right:9pt;mso-wrap-distance-bottom:0;mso-position-horizontal:absolute;mso-position-horizontal-relative:text;mso-position-vertical:absolute;mso-position-vertical-relative:text" o:gfxdata="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">
                 <v:imagedata r:id="rId120" o:title=""/>
               </v:shape>
             </w:pict>
@@ -3815,7 +3808,7 @@
           </mc:Choice>
           <mc:Fallback>
             <w:pict>
-              <v:shape w14:anchorId="7F1B6CF1" id="Ink 254" o:spid="_x0000_s1026" type="#_x0000_t75" style="position:absolute;margin-left:-11.2pt;margin-top:45.15pt;width:8.5pt;height:13.25pt;z-index:251697152;visibility:visible;mso-wrap-style:square;mso-wrap-distance-left:9pt;mso-wrap-distance-top:0;mso-wrap-distance-right:9pt;mso-wrap-distance-bottom:0;mso-position-horizontal:absolute;mso-position-horizontal-relative:text;mso-position-vertical:absolute;mso-position-vertical-relative:text" o:gfxdata="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">
+              <v:shape w14:anchorId="04188538" id="Ink 254" o:spid="_x0000_s1026" type="#_x0000_t75" style="position:absolute;margin-left:-11.2pt;margin-top:45.15pt;width:8.5pt;height:13.25pt;z-index:251697152;visibility:visible;mso-wrap-style:square;mso-wrap-distance-left:9pt;mso-wrap-distance-top:0;mso-wrap-distance-right:9pt;mso-wrap-distance-bottom:0;mso-position-horizontal:absolute;mso-position-horizontal-relative:text;mso-position-vertical:absolute;mso-position-vertical-relative:text" o:gfxdata="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">
                 <v:imagedata r:id="rId122" o:title=""/>
               </v:shape>
             </w:pict>
@@ -3861,7 +3854,7 @@
           </mc:Choice>
           <mc:Fallback>
             <w:pict>
-              <v:shape w14:anchorId="4C64F3A3" id="Ink 253" o:spid="_x0000_s1026" type="#_x0000_t75" style="position:absolute;margin-left:374.95pt;margin-top:407.45pt;width:2.95pt;height:3.55pt;z-index:251696128;visibility:visible;mso-wrap-style:square;mso-wrap-distance-left:9pt;mso-wrap-distance-top:0;mso-wrap-distance-right:9pt;mso-wrap-distance-bottom:0;mso-position-horizontal:absolute;mso-position-horizontal-relative:text;mso-position-vertical:absolute;mso-position-vertical-relative:text" o:gfxdata="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">
+              <v:shape w14:anchorId="795751C8" id="Ink 253" o:spid="_x0000_s1026" type="#_x0000_t75" style="position:absolute;margin-left:374.95pt;margin-top:407.45pt;width:2.95pt;height:3.55pt;z-index:251696128;visibility:visible;mso-wrap-style:square;mso-wrap-distance-left:9pt;mso-wrap-distance-top:0;mso-wrap-distance-right:9pt;mso-wrap-distance-bottom:0;mso-position-horizontal:absolute;mso-position-horizontal-relative:text;mso-position-vertical:absolute;mso-position-vertical-relative:text" o:gfxdata="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">
                 <v:imagedata r:id="rId124" o:title=""/>
               </v:shape>
             </w:pict>
@@ -3907,7 +3900,7 @@
           </mc:Choice>
           <mc:Fallback>
             <w:pict>
-              <v:shape w14:anchorId="146EE234" id="Ink 252" o:spid="_x0000_s1026" type="#_x0000_t75" style="position:absolute;margin-left:356.1pt;margin-top:402.7pt;width:13.75pt;height:10.95pt;z-index:251695104;visibility:visible;mso-wrap-style:square;mso-wrap-distance-left:9pt;mso-wrap-distance-top:0;mso-wrap-distance-right:9pt;mso-wrap-distance-bottom:0;mso-position-horizontal:absolute;mso-position-horizontal-relative:text;mso-position-vertical:absolute;mso-position-vertical-relative:text" o:gfxdata="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">
+              <v:shape w14:anchorId="40E23EB1" id="Ink 252" o:spid="_x0000_s1026" type="#_x0000_t75" style="position:absolute;margin-left:356.1pt;margin-top:402.7pt;width:13.75pt;height:10.95pt;z-index:251695104;visibility:visible;mso-wrap-style:square;mso-wrap-distance-left:9pt;mso-wrap-distance-top:0;mso-wrap-distance-right:9pt;mso-wrap-distance-bottom:0;mso-position-horizontal:absolute;mso-position-horizontal-relative:text;mso-position-vertical:absolute;mso-position-vertical-relative:text" o:gfxdata="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">
                 <v:imagedata r:id="rId126" o:title=""/>
               </v:shape>
             </w:pict>
@@ -3953,7 +3946,7 @@
           </mc:Choice>
           <mc:Fallback>
             <w:pict>
-              <v:shape w14:anchorId="51DD9B68" id="Ink 251" o:spid="_x0000_s1026" type="#_x0000_t75" style="position:absolute;margin-left:344.6pt;margin-top:399.75pt;width:11.55pt;height:11.6pt;z-index:251694080;visibility:visible;mso-wrap-style:square;mso-wrap-distance-left:9pt;mso-wrap-distance-top:0;mso-wrap-distance-right:9pt;mso-wrap-distance-bottom:0;mso-position-horizontal:absolute;mso-position-horizontal-relative:text;mso-position-vertical:absolute;mso-position-vertical-relative:text" o:gfxdata="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">
+              <v:shape w14:anchorId="33068133" id="Ink 251" o:spid="_x0000_s1026" type="#_x0000_t75" style="position:absolute;margin-left:344.6pt;margin-top:399.75pt;width:11.55pt;height:11.6pt;z-index:251694080;visibility:visible;mso-wrap-style:square;mso-wrap-distance-left:9pt;mso-wrap-distance-top:0;mso-wrap-distance-right:9pt;mso-wrap-distance-bottom:0;mso-position-horizontal:absolute;mso-position-horizontal-relative:text;mso-position-vertical:absolute;mso-position-vertical-relative:text" o:gfxdata="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">
                 <v:imagedata r:id="rId128" o:title=""/>
               </v:shape>
             </w:pict>
@@ -3999,7 +3992,7 @@
           </mc:Choice>
           <mc:Fallback>
             <w:pict>
-              <v:shape w14:anchorId="2F816465" id="Ink 250" o:spid="_x0000_s1026" type="#_x0000_t75" style="position:absolute;margin-left:332.6pt;margin-top:402.25pt;width:10.45pt;height:10.05pt;z-index:251693056;visibility:visible;mso-wrap-style:square;mso-wrap-distance-left:9pt;mso-wrap-distance-top:0;mso-wrap-distance-right:9pt;mso-wrap-distance-bottom:0;mso-position-horizontal:absolute;mso-position-horizontal-relative:text;mso-position-vertical:absolute;mso-position-vertical-relative:text" o:gfxdata="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">
+              <v:shape w14:anchorId="654D241C" id="Ink 250" o:spid="_x0000_s1026" type="#_x0000_t75" style="position:absolute;margin-left:332.65pt;margin-top:402.25pt;width:10.45pt;height:10.05pt;z-index:251693056;visibility:visible;mso-wrap-style:square;mso-wrap-distance-left:9pt;mso-wrap-distance-top:0;mso-wrap-distance-right:9pt;mso-wrap-distance-bottom:0;mso-position-horizontal:absolute;mso-position-horizontal-relative:text;mso-position-vertical:absolute;mso-position-vertical-relative:text" o:gfxdata="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">
                 <v:imagedata r:id="rId130" o:title=""/>
               </v:shape>
             </w:pict>
@@ -4045,7 +4038,7 @@
           </mc:Choice>
           <mc:Fallback>
             <w:pict>
-              <v:shape w14:anchorId="7DF68D83" id="Ink 249" o:spid="_x0000_s1026" type="#_x0000_t75" style="position:absolute;margin-left:318.25pt;margin-top:400.8pt;width:16.05pt;height:3.9pt;z-index:251692032;visibility:visible;mso-wrap-style:square;mso-wrap-distance-left:9pt;mso-wrap-distance-top:0;mso-wrap-distance-right:9pt;mso-wrap-distance-bottom:0;mso-position-horizontal:absolute;mso-position-horizontal-relative:text;mso-position-vertical:absolute;mso-position-vertical-relative:text" o:gfxdata="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">
+              <v:shape w14:anchorId="3B877EE4" id="Ink 249" o:spid="_x0000_s1026" type="#_x0000_t75" style="position:absolute;margin-left:318.25pt;margin-top:400.8pt;width:16.05pt;height:3.9pt;z-index:251692032;visibility:visible;mso-wrap-style:square;mso-wrap-distance-left:9pt;mso-wrap-distance-top:0;mso-wrap-distance-right:9pt;mso-wrap-distance-bottom:0;mso-position-horizontal:absolute;mso-position-horizontal-relative:text;mso-position-vertical:absolute;mso-position-vertical-relative:text" o:gfxdata="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">
                 <v:imagedata r:id="rId132" o:title=""/>
               </v:shape>
             </w:pict>
@@ -4091,7 +4084,7 @@
           </mc:Choice>
           <mc:Fallback>
             <w:pict>
-              <v:shape w14:anchorId="4894482C" id="Ink 248" o:spid="_x0000_s1026" type="#_x0000_t75" style="position:absolute;margin-left:323.7pt;margin-top:389.75pt;width:11.5pt;height:23.3pt;z-index:251691008;visibility:visible;mso-wrap-style:square;mso-wrap-distance-left:9pt;mso-wrap-distance-top:0;mso-wrap-distance-right:9pt;mso-wrap-distance-bottom:0;mso-position-horizontal:absolute;mso-position-horizontal-relative:text;mso-position-vertical:absolute;mso-position-vertical-relative:text" o:gfxdata="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">
+              <v:shape w14:anchorId="32FBAEF8" id="Ink 248" o:spid="_x0000_s1026" type="#_x0000_t75" style="position:absolute;margin-left:323.7pt;margin-top:389.75pt;width:11.5pt;height:23.3pt;z-index:251691008;visibility:visible;mso-wrap-style:square;mso-wrap-distance-left:9pt;mso-wrap-distance-top:0;mso-wrap-distance-right:9pt;mso-wrap-distance-bottom:0;mso-position-horizontal:absolute;mso-position-horizontal-relative:text;mso-position-vertical:absolute;mso-position-vertical-relative:text" o:gfxdata="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">
                 <v:imagedata r:id="rId134" o:title=""/>
               </v:shape>
             </w:pict>
@@ -4137,7 +4130,7 @@
           </mc:Choice>
           <mc:Fallback>
             <w:pict>
-              <v:shape w14:anchorId="2430523E" id="Ink 247" o:spid="_x0000_s1026" type="#_x0000_t75" style="position:absolute;margin-left:302.7pt;margin-top:399.35pt;width:13.85pt;height:4.2pt;z-index:251689984;visibility:visible;mso-wrap-style:square;mso-wrap-distance-left:9pt;mso-wrap-distance-top:0;mso-wrap-distance-right:9pt;mso-wrap-distance-bottom:0;mso-position-horizontal:absolute;mso-position-horizontal-relative:text;mso-position-vertical:absolute;mso-position-vertical-relative:text" o:gfxdata="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">
+              <v:shape w14:anchorId="085B3B90" id="Ink 247" o:spid="_x0000_s1026" type="#_x0000_t75" style="position:absolute;margin-left:302.7pt;margin-top:399.35pt;width:13.85pt;height:4.2pt;z-index:251689984;visibility:visible;mso-wrap-style:square;mso-wrap-distance-left:9pt;mso-wrap-distance-top:0;mso-wrap-distance-right:9pt;mso-wrap-distance-bottom:0;mso-position-horizontal:absolute;mso-position-horizontal-relative:text;mso-position-vertical:absolute;mso-position-vertical-relative:text" o:gfxdata="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">
                 <v:imagedata r:id="rId136" o:title=""/>
               </v:shape>
             </w:pict>
@@ -4183,7 +4176,7 @@
           </mc:Choice>
           <mc:Fallback>
             <w:pict>
-              <v:shape w14:anchorId="27BC2B26" id="Ink 246" o:spid="_x0000_s1026" type="#_x0000_t75" style="position:absolute;margin-left:305.4pt;margin-top:391.55pt;width:5.8pt;height:21.95pt;z-index:251688960;visibility:visible;mso-wrap-style:square;mso-wrap-distance-left:9pt;mso-wrap-distance-top:0;mso-wrap-distance-right:9pt;mso-wrap-distance-bottom:0;mso-position-horizontal:absolute;mso-position-horizontal-relative:text;mso-position-vertical:absolute;mso-position-vertical-relative:text" o:gfxdata="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">
+              <v:shape w14:anchorId="1C259BE0" id="Ink 246" o:spid="_x0000_s1026" type="#_x0000_t75" style="position:absolute;margin-left:305.4pt;margin-top:391.55pt;width:5.8pt;height:21.95pt;z-index:251688960;visibility:visible;mso-wrap-style:square;mso-wrap-distance-left:9pt;mso-wrap-distance-top:0;mso-wrap-distance-right:9pt;mso-wrap-distance-bottom:0;mso-position-horizontal:absolute;mso-position-horizontal-relative:text;mso-position-vertical:absolute;mso-position-vertical-relative:text" o:gfxdata="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">
                 <v:imagedata r:id="rId138" o:title=""/>
               </v:shape>
             </w:pict>
@@ -4229,7 +4222,7 @@
           </mc:Choice>
           <mc:Fallback>
             <w:pict>
-              <v:shape w14:anchorId="3158AC05" id="Ink 245" o:spid="_x0000_s1026" type="#_x0000_t75" style="position:absolute;margin-left:292.9pt;margin-top:402.5pt;width:10.9pt;height:8.5pt;z-index:251687936;visibility:visible;mso-wrap-style:square;mso-wrap-distance-left:9pt;mso-wrap-distance-top:0;mso-wrap-distance-right:9pt;mso-wrap-distance-bottom:0;mso-position-horizontal:absolute;mso-position-horizontal-relative:text;mso-position-vertical:absolute;mso-position-vertical-relative:text" o:gfxdata="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">
+              <v:shape w14:anchorId="3FB6808F" id="Ink 245" o:spid="_x0000_s1026" type="#_x0000_t75" style="position:absolute;margin-left:292.9pt;margin-top:402.5pt;width:10.9pt;height:8.5pt;z-index:251687936;visibility:visible;mso-wrap-style:square;mso-wrap-distance-left:9pt;mso-wrap-distance-top:0;mso-wrap-distance-right:9pt;mso-wrap-distance-bottom:0;mso-position-horizontal:absolute;mso-position-horizontal-relative:text;mso-position-vertical:absolute;mso-position-vertical-relative:text" o:gfxdata="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">
                 <v:imagedata r:id="rId140" o:title=""/>
               </v:shape>
             </w:pict>
@@ -4275,7 +4268,7 @@
           </mc:Choice>
           <mc:Fallback>
             <w:pict>
-              <v:shape w14:anchorId="1E553E5B" id="Ink 244" o:spid="_x0000_s1026" type="#_x0000_t75" style="position:absolute;margin-left:283.85pt;margin-top:389pt;width:4.7pt;height:19.95pt;z-index:251686912;visibility:visible;mso-wrap-style:square;mso-wrap-distance-left:9pt;mso-wrap-distance-top:0;mso-wrap-distance-right:9pt;mso-wrap-distance-bottom:0;mso-position-horizontal:absolute;mso-position-horizontal-relative:text;mso-position-vertical:absolute;mso-position-vertical-relative:text" o:gfxdata="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">
+              <v:shape w14:anchorId="63260426" id="Ink 244" o:spid="_x0000_s1026" type="#_x0000_t75" style="position:absolute;margin-left:283.85pt;margin-top:389pt;width:4.7pt;height:19.95pt;z-index:251686912;visibility:visible;mso-wrap-style:square;mso-wrap-distance-left:9pt;mso-wrap-distance-top:0;mso-wrap-distance-right:9pt;mso-wrap-distance-bottom:0;mso-position-horizontal:absolute;mso-position-horizontal-relative:text;mso-position-vertical:absolute;mso-position-vertical-relative:text" o:gfxdata="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">
                 <v:imagedata r:id="rId142" o:title=""/>
               </v:shape>
             </w:pict>
@@ -4321,7 +4314,7 @@
           </mc:Choice>
           <mc:Fallback>
             <w:pict>
-              <v:shape w14:anchorId="3CFEDA53" id="Ink 243" o:spid="_x0000_s1026" type="#_x0000_t75" style="position:absolute;margin-left:274.85pt;margin-top:398.6pt;width:9.05pt;height:21.15pt;z-index:251685888;visibility:visible;mso-wrap-style:square;mso-wrap-distance-left:9pt;mso-wrap-distance-top:0;mso-wrap-distance-right:9pt;mso-wrap-distance-bottom:0;mso-position-horizontal:absolute;mso-position-horizontal-relative:text;mso-position-vertical:absolute;mso-position-vertical-relative:text" o:gfxdata="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">
+              <v:shape w14:anchorId="25077AD9" id="Ink 243" o:spid="_x0000_s1026" type="#_x0000_t75" style="position:absolute;margin-left:274.85pt;margin-top:398.6pt;width:9.05pt;height:21.15pt;z-index:251685888;visibility:visible;mso-wrap-style:square;mso-wrap-distance-left:9pt;mso-wrap-distance-top:0;mso-wrap-distance-right:9pt;mso-wrap-distance-bottom:0;mso-position-horizontal:absolute;mso-position-horizontal-relative:text;mso-position-vertical:absolute;mso-position-vertical-relative:text" o:gfxdata="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">
                 <v:imagedata r:id="rId144" o:title=""/>
               </v:shape>
             </w:pict>
@@ -4367,7 +4360,7 @@
           </mc:Choice>
           <mc:Fallback>
             <w:pict>
-              <v:shape w14:anchorId="754B363D" id="Ink 242" o:spid="_x0000_s1026" type="#_x0000_t75" style="position:absolute;margin-left:235.4pt;margin-top:389.85pt;width:16.55pt;height:22.95pt;z-index:251684864;visibility:visible;mso-wrap-style:square;mso-wrap-distance-left:9pt;mso-wrap-distance-top:0;mso-wrap-distance-right:9pt;mso-wrap-distance-bottom:0;mso-position-horizontal:absolute;mso-position-horizontal-relative:text;mso-position-vertical:absolute;mso-position-vertical-relative:text" o:gfxdata="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">
+              <v:shape w14:anchorId="151814EC" id="Ink 242" o:spid="_x0000_s1026" type="#_x0000_t75" style="position:absolute;margin-left:235.4pt;margin-top:389.85pt;width:16.55pt;height:22.95pt;z-index:251684864;visibility:visible;mso-wrap-style:square;mso-wrap-distance-left:9pt;mso-wrap-distance-top:0;mso-wrap-distance-right:9pt;mso-wrap-distance-bottom:0;mso-position-horizontal:absolute;mso-position-horizontal-relative:text;mso-position-vertical:absolute;mso-position-vertical-relative:text" o:gfxdata="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">
                 <v:imagedata r:id="rId146" o:title=""/>
               </v:shape>
             </w:pict>
@@ -4413,7 +4406,7 @@
           </mc:Choice>
           <mc:Fallback>
             <w:pict>
-              <v:shape w14:anchorId="3327D05D" id="Ink 241" o:spid="_x0000_s1026" type="#_x0000_t75" style="position:absolute;margin-left:222.05pt;margin-top:406.35pt;width:10.4pt;height:16.45pt;z-index:251683840;visibility:visible;mso-wrap-style:square;mso-wrap-distance-left:9pt;mso-wrap-distance-top:0;mso-wrap-distance-right:9pt;mso-wrap-distance-bottom:0;mso-position-horizontal:absolute;mso-position-horizontal-relative:text;mso-position-vertical:absolute;mso-position-vertical-relative:text" o:gfxdata="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">
+              <v:shape w14:anchorId="6C9C354E" id="Ink 241" o:spid="_x0000_s1026" type="#_x0000_t75" style="position:absolute;margin-left:222.05pt;margin-top:406.35pt;width:10.4pt;height:16.45pt;z-index:251683840;visibility:visible;mso-wrap-style:square;mso-wrap-distance-left:9pt;mso-wrap-distance-top:0;mso-wrap-distance-right:9pt;mso-wrap-distance-bottom:0;mso-position-horizontal:absolute;mso-position-horizontal-relative:text;mso-position-vertical:absolute;mso-position-vertical-relative:text" o:gfxdata="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">
                 <v:imagedata r:id="rId148" o:title=""/>
               </v:shape>
             </w:pict>
@@ -4459,7 +4452,7 @@
           </mc:Choice>
           <mc:Fallback>
             <w:pict>
-              <v:shape w14:anchorId="673F62E7" id="Ink 240" o:spid="_x0000_s1026" type="#_x0000_t75" style="position:absolute;margin-left:209.9pt;margin-top:403.7pt;width:10.55pt;height:9.45pt;z-index:251682816;visibility:visible;mso-wrap-style:square;mso-wrap-distance-left:9pt;mso-wrap-distance-top:0;mso-wrap-distance-right:9pt;mso-wrap-distance-bottom:0;mso-position-horizontal:absolute;mso-position-horizontal-relative:text;mso-position-vertical:absolute;mso-position-vertical-relative:text" o:gfxdata="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">
+              <v:shape w14:anchorId="3CEE5196" id="Ink 240" o:spid="_x0000_s1026" type="#_x0000_t75" style="position:absolute;margin-left:209.9pt;margin-top:403.7pt;width:10.55pt;height:9.45pt;z-index:251682816;visibility:visible;mso-wrap-style:square;mso-wrap-distance-left:9pt;mso-wrap-distance-top:0;mso-wrap-distance-right:9pt;mso-wrap-distance-bottom:0;mso-position-horizontal:absolute;mso-position-horizontal-relative:text;mso-position-vertical:absolute;mso-position-vertical-relative:text" o:gfxdata="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">
                 <v:imagedata r:id="rId150" o:title=""/>
               </v:shape>
             </w:pict>
@@ -4505,7 +4498,7 @@
           </mc:Choice>
           <mc:Fallback>
             <w:pict>
-              <v:shape w14:anchorId="141ADE15" id="Ink 239" o:spid="_x0000_s1026" type="#_x0000_t75" style="position:absolute;margin-left:200.2pt;margin-top:401.45pt;width:9.45pt;height:9.8pt;z-index:251681792;visibility:visible;mso-wrap-style:square;mso-wrap-distance-left:9pt;mso-wrap-distance-top:0;mso-wrap-distance-right:9pt;mso-wrap-distance-bottom:0;mso-position-horizontal:absolute;mso-position-horizontal-relative:text;mso-position-vertical:absolute;mso-position-vertical-relative:text" o:gfxdata="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">
+              <v:shape w14:anchorId="7D0E3EDF" id="Ink 239" o:spid="_x0000_s1026" type="#_x0000_t75" style="position:absolute;margin-left:200.2pt;margin-top:401.45pt;width:9.45pt;height:9.8pt;z-index:251681792;visibility:visible;mso-wrap-style:square;mso-wrap-distance-left:9pt;mso-wrap-distance-top:0;mso-wrap-distance-right:9pt;mso-wrap-distance-bottom:0;mso-position-horizontal:absolute;mso-position-horizontal-relative:text;mso-position-vertical:absolute;mso-position-vertical-relative:text" o:gfxdata="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">
                 <v:imagedata r:id="rId152" o:title=""/>
               </v:shape>
             </w:pict>
@@ -4551,7 +4544,7 @@
           </mc:Choice>
           <mc:Fallback>
             <w:pict>
-              <v:shape w14:anchorId="5CD0F549" id="Ink 238" o:spid="_x0000_s1026" type="#_x0000_t75" style="position:absolute;margin-left:193.35pt;margin-top:399.25pt;width:8.5pt;height:13.5pt;z-index:251680768;visibility:visible;mso-wrap-style:square;mso-wrap-distance-left:9pt;mso-wrap-distance-top:0;mso-wrap-distance-right:9pt;mso-wrap-distance-bottom:0;mso-position-horizontal:absolute;mso-position-horizontal-relative:text;mso-position-vertical:absolute;mso-position-vertical-relative:text" o:gfxdata="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">
+              <v:shape w14:anchorId="0A4EB397" id="Ink 238" o:spid="_x0000_s1026" type="#_x0000_t75" style="position:absolute;margin-left:193.35pt;margin-top:399.25pt;width:8.5pt;height:13.5pt;z-index:251680768;visibility:visible;mso-wrap-style:square;mso-wrap-distance-left:9pt;mso-wrap-distance-top:0;mso-wrap-distance-right:9pt;mso-wrap-distance-bottom:0;mso-position-horizontal:absolute;mso-position-horizontal-relative:text;mso-position-vertical:absolute;mso-position-vertical-relative:text" o:gfxdata="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">
                 <v:imagedata r:id="rId154" o:title=""/>
               </v:shape>
             </w:pict>
@@ -4597,7 +4590,7 @@
           </mc:Choice>
           <mc:Fallback>
             <w:pict>
-              <v:shape w14:anchorId="7F607DCD" id="Ink 237" o:spid="_x0000_s1026" type="#_x0000_t75" style="position:absolute;margin-left:179.25pt;margin-top:386.4pt;width:11.65pt;height:26.65pt;z-index:251679744;visibility:visible;mso-wrap-style:square;mso-wrap-distance-left:9pt;mso-wrap-distance-top:0;mso-wrap-distance-right:9pt;mso-wrap-distance-bottom:0;mso-position-horizontal:absolute;mso-position-horizontal-relative:text;mso-position-vertical:absolute;mso-position-vertical-relative:text" o:gfxdata="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">
+              <v:shape w14:anchorId="03547B53" id="Ink 237" o:spid="_x0000_s1026" type="#_x0000_t75" style="position:absolute;margin-left:179.3pt;margin-top:386.4pt;width:11.6pt;height:26.65pt;z-index:251679744;visibility:visible;mso-wrap-style:square;mso-wrap-distance-left:9pt;mso-wrap-distance-top:0;mso-wrap-distance-right:9pt;mso-wrap-distance-bottom:0;mso-position-horizontal:absolute;mso-position-horizontal-relative:text;mso-position-vertical:absolute;mso-position-vertical-relative:text" o:gfxdata="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">
                 <v:imagedata r:id="rId156" o:title=""/>
               </v:shape>
             </w:pict>
@@ -4643,7 +4636,7 @@
           </mc:Choice>
           <mc:Fallback>
             <w:pict>
-              <v:shape w14:anchorId="3BC197BB" id="Ink 236" o:spid="_x0000_s1026" type="#_x0000_t75" style="position:absolute;margin-left:166.2pt;margin-top:398pt;width:9.2pt;height:3.6pt;z-index:251678720;visibility:visible;mso-wrap-style:square;mso-wrap-distance-left:9pt;mso-wrap-distance-top:0;mso-wrap-distance-right:9pt;mso-wrap-distance-bottom:0;mso-position-horizontal:absolute;mso-position-horizontal-relative:text;mso-position-vertical:absolute;mso-position-vertical-relative:text" o:gfxdata="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">
+              <v:shape w14:anchorId="544EAED8" id="Ink 236" o:spid="_x0000_s1026" type="#_x0000_t75" style="position:absolute;margin-left:166.2pt;margin-top:398pt;width:9.2pt;height:3.55pt;z-index:251678720;visibility:visible;mso-wrap-style:square;mso-wrap-distance-left:9pt;mso-wrap-distance-top:0;mso-wrap-distance-right:9pt;mso-wrap-distance-bottom:0;mso-position-horizontal:absolute;mso-position-horizontal-relative:text;mso-position-vertical:absolute;mso-position-vertical-relative:text" o:gfxdata="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">
                 <v:imagedata r:id="rId158" o:title=""/>
               </v:shape>
             </w:pict>
@@ -4689,7 +4682,7 @@
           </mc:Choice>
           <mc:Fallback>
             <w:pict>
-              <v:shape w14:anchorId="5DB5A95D" id="Ink 235" o:spid="_x0000_s1026" type="#_x0000_t75" style="position:absolute;margin-left:169.9pt;margin-top:387.85pt;width:2.8pt;height:27.45pt;z-index:251677696;visibility:visible;mso-wrap-style:square;mso-wrap-distance-left:9pt;mso-wrap-distance-top:0;mso-wrap-distance-right:9pt;mso-wrap-distance-bottom:0;mso-position-horizontal:absolute;mso-position-horizontal-relative:text;mso-position-vertical:absolute;mso-position-vertical-relative:text" o:gfxdata="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">
+              <v:shape w14:anchorId="36B16EB7" id="Ink 235" o:spid="_x0000_s1026" type="#_x0000_t75" style="position:absolute;margin-left:169.9pt;margin-top:387.85pt;width:2.8pt;height:27.45pt;z-index:251677696;visibility:visible;mso-wrap-style:square;mso-wrap-distance-left:9pt;mso-wrap-distance-top:0;mso-wrap-distance-right:9pt;mso-wrap-distance-bottom:0;mso-position-horizontal:absolute;mso-position-horizontal-relative:text;mso-position-vertical:absolute;mso-position-vertical-relative:text" o:gfxdata="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">
                 <v:imagedata r:id="rId160" o:title=""/>
               </v:shape>
             </w:pict>
@@ -4735,7 +4728,7 @@
           </mc:Choice>
           <mc:Fallback>
             <w:pict>
-              <v:shape w14:anchorId="180EEEF2" id="Ink 234" o:spid="_x0000_s1026" type="#_x0000_t75" style="position:absolute;margin-left:125.9pt;margin-top:404.1pt;width:14.2pt;height:16.65pt;z-index:251676672;visibility:visible;mso-wrap-style:square;mso-wrap-distance-left:9pt;mso-wrap-distance-top:0;mso-wrap-distance-right:9pt;mso-wrap-distance-bottom:0;mso-position-horizontal:absolute;mso-position-horizontal-relative:text;mso-position-vertical:absolute;mso-position-vertical-relative:text" o:gfxdata="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">
+              <v:shape w14:anchorId="33C06707" id="Ink 234" o:spid="_x0000_s1026" type="#_x0000_t75" style="position:absolute;margin-left:125.9pt;margin-top:404.1pt;width:14.2pt;height:16.65pt;z-index:251676672;visibility:visible;mso-wrap-style:square;mso-wrap-distance-left:9pt;mso-wrap-distance-top:0;mso-wrap-distance-right:9pt;mso-wrap-distance-bottom:0;mso-position-horizontal:absolute;mso-position-horizontal-relative:text;mso-position-vertical:absolute;mso-position-vertical-relative:text" o:gfxdata="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">
                 <v:imagedata r:id="rId162" o:title=""/>
               </v:shape>
             </w:pict>
@@ -4781,7 +4774,7 @@
           </mc:Choice>
           <mc:Fallback>
             <w:pict>
-              <v:shape w14:anchorId="00A46433" id="Ink 233" o:spid="_x0000_s1026" type="#_x0000_t75" style="position:absolute;margin-left:118.3pt;margin-top:400.35pt;width:9.45pt;height:10.8pt;z-index:251675648;visibility:visible;mso-wrap-style:square;mso-wrap-distance-left:9pt;mso-wrap-distance-top:0;mso-wrap-distance-right:9pt;mso-wrap-distance-bottom:0;mso-position-horizontal:absolute;mso-position-horizontal-relative:text;mso-position-vertical:absolute;mso-position-vertical-relative:text" o:gfxdata="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">
+              <v:shape w14:anchorId="2ACA045D" id="Ink 233" o:spid="_x0000_s1026" type="#_x0000_t75" style="position:absolute;margin-left:118.3pt;margin-top:400.35pt;width:9.45pt;height:10.8pt;z-index:251675648;visibility:visible;mso-wrap-style:square;mso-wrap-distance-left:9pt;mso-wrap-distance-top:0;mso-wrap-distance-right:9pt;mso-wrap-distance-bottom:0;mso-position-horizontal:absolute;mso-position-horizontal-relative:text;mso-position-vertical:absolute;mso-position-vertical-relative:text" o:gfxdata="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">
                 <v:imagedata r:id="rId164" o:title=""/>
               </v:shape>
             </w:pict>
@@ -4827,7 +4820,7 @@
           </mc:Choice>
           <mc:Fallback>
             <w:pict>
-              <v:shape w14:anchorId="15DA4DA7" id="Ink 232" o:spid="_x0000_s1026" type="#_x0000_t75" style="position:absolute;margin-left:112.7pt;margin-top:393.1pt;width:1.8pt;height:1.6pt;z-index:251674624;visibility:visible;mso-wrap-style:square;mso-wrap-distance-left:9pt;mso-wrap-distance-top:0;mso-wrap-distance-right:9pt;mso-wrap-distance-bottom:0;mso-position-horizontal:absolute;mso-position-horizontal-relative:text;mso-position-vertical:absolute;mso-position-vertical-relative:text" o:gfxdata="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">
+              <v:shape w14:anchorId="00A721F6" id="Ink 232" o:spid="_x0000_s1026" type="#_x0000_t75" style="position:absolute;margin-left:112.7pt;margin-top:393.1pt;width:1.8pt;height:1.6pt;z-index:251674624;visibility:visible;mso-wrap-style:square;mso-wrap-distance-left:9pt;mso-wrap-distance-top:0;mso-wrap-distance-right:9pt;mso-wrap-distance-bottom:0;mso-position-horizontal:absolute;mso-position-horizontal-relative:text;mso-position-vertical:absolute;mso-position-vertical-relative:text" o:gfxdata="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">
                 <v:imagedata r:id="rId166" o:title=""/>
               </v:shape>
             </w:pict>
@@ -4873,7 +4866,7 @@
           </mc:Choice>
           <mc:Fallback>
             <w:pict>
-              <v:shape w14:anchorId="60A31EBB" id="Ink 231" o:spid="_x0000_s1026" type="#_x0000_t75" style="position:absolute;margin-left:110.85pt;margin-top:401.95pt;width:2.15pt;height:8.05pt;z-index:251673600;visibility:visible;mso-wrap-style:square;mso-wrap-distance-left:9pt;mso-wrap-distance-top:0;mso-wrap-distance-right:9pt;mso-wrap-distance-bottom:0;mso-position-horizontal:absolute;mso-position-horizontal-relative:text;mso-position-vertical:absolute;mso-position-vertical-relative:text" o:gfxdata="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">
+              <v:shape w14:anchorId="67BBE676" id="Ink 231" o:spid="_x0000_s1026" type="#_x0000_t75" style="position:absolute;margin-left:110.85pt;margin-top:401.95pt;width:2.15pt;height:8.05pt;z-index:251673600;visibility:visible;mso-wrap-style:square;mso-wrap-distance-left:9pt;mso-wrap-distance-top:0;mso-wrap-distance-right:9pt;mso-wrap-distance-bottom:0;mso-position-horizontal:absolute;mso-position-horizontal-relative:text;mso-position-vertical:absolute;mso-position-vertical-relative:text" o:gfxdata="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">
                 <v:imagedata r:id="rId168" o:title=""/>
               </v:shape>
             </w:pict>
@@ -4919,7 +4912,7 @@
           </mc:Choice>
           <mc:Fallback>
             <w:pict>
-              <v:shape w14:anchorId="17B21DA0" id="Ink 230" o:spid="_x0000_s1026" type="#_x0000_t75" style="position:absolute;margin-left:96.45pt;margin-top:384.6pt;width:4.3pt;height:26.25pt;z-index:251672576;visibility:visible;mso-wrap-style:square;mso-wrap-distance-left:9pt;mso-wrap-distance-top:0;mso-wrap-distance-right:9pt;mso-wrap-distance-bottom:0;mso-position-horizontal:absolute;mso-position-horizontal-relative:text;mso-position-vertical:absolute;mso-position-vertical-relative:text" o:gfxdata="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">
+              <v:shape w14:anchorId="76A41FDD" id="Ink 230" o:spid="_x0000_s1026" type="#_x0000_t75" style="position:absolute;margin-left:96.45pt;margin-top:384.6pt;width:4.3pt;height:26.25pt;z-index:251672576;visibility:visible;mso-wrap-style:square;mso-wrap-distance-left:9pt;mso-wrap-distance-top:0;mso-wrap-distance-right:9pt;mso-wrap-distance-bottom:0;mso-position-horizontal:absolute;mso-position-horizontal-relative:text;mso-position-vertical:absolute;mso-position-vertical-relative:text" o:gfxdata="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">
                 <v:imagedata r:id="rId170" o:title=""/>
               </v:shape>
             </w:pict>
@@ -4965,7 +4958,7 @@
           </mc:Choice>
           <mc:Fallback>
             <w:pict>
-              <v:shape w14:anchorId="099E8CA6" id="Ink 229" o:spid="_x0000_s1026" type="#_x0000_t75" style="position:absolute;margin-left:85.45pt;margin-top:388.45pt;width:4.9pt;height:20.45pt;z-index:251671552;visibility:visible;mso-wrap-style:square;mso-wrap-distance-left:9pt;mso-wrap-distance-top:0;mso-wrap-distance-right:9pt;mso-wrap-distance-bottom:0;mso-position-horizontal:absolute;mso-position-horizontal-relative:text;mso-position-vertical:absolute;mso-position-vertical-relative:text" o:gfxdata="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">
+              <v:shape w14:anchorId="2842FD07" id="Ink 229" o:spid="_x0000_s1026" type="#_x0000_t75" style="position:absolute;margin-left:85.45pt;margin-top:388.45pt;width:4.9pt;height:20.45pt;z-index:251671552;visibility:visible;mso-wrap-style:square;mso-wrap-distance-left:9pt;mso-wrap-distance-top:0;mso-wrap-distance-right:9pt;mso-wrap-distance-bottom:0;mso-position-horizontal:absolute;mso-position-horizontal-relative:text;mso-position-vertical:absolute;mso-position-vertical-relative:text" o:gfxdata="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">
                 <v:imagedata r:id="rId172" o:title=""/>
               </v:shape>
             </w:pict>
@@ -5011,7 +5004,7 @@
           </mc:Choice>
           <mc:Fallback>
             <w:pict>
-              <v:shape w14:anchorId="299EAA1A" id="Ink 228" o:spid="_x0000_s1026" type="#_x0000_t75" style="position:absolute;margin-left:69.85pt;margin-top:399.65pt;width:11.15pt;height:9.15pt;z-index:251670528;visibility:visible;mso-wrap-style:square;mso-wrap-distance-left:9pt;mso-wrap-distance-top:0;mso-wrap-distance-right:9pt;mso-wrap-distance-bottom:0;mso-position-horizontal:absolute;mso-position-horizontal-relative:text;mso-position-vertical:absolute;mso-position-vertical-relative:text" o:gfxdata="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">
+              <v:shape w14:anchorId="76411974" id="Ink 228" o:spid="_x0000_s1026" type="#_x0000_t75" style="position:absolute;margin-left:69.85pt;margin-top:399.65pt;width:11.15pt;height:9.15pt;z-index:251670528;visibility:visible;mso-wrap-style:square;mso-wrap-distance-left:9pt;mso-wrap-distance-top:0;mso-wrap-distance-right:9pt;mso-wrap-distance-bottom:0;mso-position-horizontal:absolute;mso-position-horizontal-relative:text;mso-position-vertical:absolute;mso-position-vertical-relative:text" o:gfxdata="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">
                 <v:imagedata r:id="rId174" o:title=""/>
               </v:shape>
             </w:pict>
@@ -5057,7 +5050,7 @@
           </mc:Choice>
           <mc:Fallback>
             <w:pict>
-              <v:shape w14:anchorId="62B533A7" id="Ink 227" o:spid="_x0000_s1026" type="#_x0000_t75" style="position:absolute;margin-left:56.4pt;margin-top:395.55pt;width:11.35pt;height:5.2pt;z-index:251669504;visibility:visible;mso-wrap-style:square;mso-wrap-distance-left:9pt;mso-wrap-distance-top:0;mso-wrap-distance-right:9pt;mso-wrap-distance-bottom:0;mso-position-horizontal:absolute;mso-position-horizontal-relative:text;mso-position-vertical:absolute;mso-position-vertical-relative:text" o:gfxdata="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">
+              <v:shape w14:anchorId="78E34576" id="Ink 227" o:spid="_x0000_s1026" type="#_x0000_t75" style="position:absolute;margin-left:56.4pt;margin-top:395.55pt;width:11.35pt;height:5.2pt;z-index:251669504;visibility:visible;mso-wrap-style:square;mso-wrap-distance-left:9pt;mso-wrap-distance-top:0;mso-wrap-distance-right:9pt;mso-wrap-distance-bottom:0;mso-position-horizontal:absolute;mso-position-horizontal-relative:text;mso-position-vertical:absolute;mso-position-vertical-relative:text" o:gfxdata="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">
                 <v:imagedata r:id="rId176" o:title=""/>
               </v:shape>
             </w:pict>
@@ -5103,7 +5096,7 @@
           </mc:Choice>
           <mc:Fallback>
             <w:pict>
-              <v:shape w14:anchorId="21F7DA49" id="Ink 226" o:spid="_x0000_s1026" type="#_x0000_t75" style="position:absolute;margin-left:55.2pt;margin-top:382.25pt;width:17.15pt;height:5.1pt;z-index:251668480;visibility:visible;mso-wrap-style:square;mso-wrap-distance-left:9pt;mso-wrap-distance-top:0;mso-wrap-distance-right:9pt;mso-wrap-distance-bottom:0;mso-position-horizontal:absolute;mso-position-horizontal-relative:text;mso-position-vertical:absolute;mso-position-vertical-relative:text" o:gfxdata="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">
+              <v:shape w14:anchorId="046DD123" id="Ink 226" o:spid="_x0000_s1026" type="#_x0000_t75" style="position:absolute;margin-left:55.2pt;margin-top:382.25pt;width:17.15pt;height:5.1pt;z-index:251668480;visibility:visible;mso-wrap-style:square;mso-wrap-distance-left:9pt;mso-wrap-distance-top:0;mso-wrap-distance-right:9pt;mso-wrap-distance-bottom:0;mso-position-horizontal:absolute;mso-position-horizontal-relative:text;mso-position-vertical:absolute;mso-position-vertical-relative:text" o:gfxdata="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">
                 <v:imagedata r:id="rId178" o:title=""/>
               </v:shape>
             </w:pict>
@@ -5149,7 +5142,7 @@
           </mc:Choice>
           <mc:Fallback>
             <w:pict>
-              <v:shape w14:anchorId="38767E28" id="Ink 225" o:spid="_x0000_s1026" type="#_x0000_t75" style="position:absolute;margin-left:54.2pt;margin-top:385.1pt;width:6.7pt;height:25.95pt;z-index:251667456;visibility:visible;mso-wrap-style:square;mso-wrap-distance-left:9pt;mso-wrap-distance-top:0;mso-wrap-distance-right:9pt;mso-wrap-distance-bottom:0;mso-position-horizontal:absolute;mso-position-horizontal-relative:text;mso-position-vertical:absolute;mso-position-vertical-relative:text" o:gfxdata="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">
+              <v:shape w14:anchorId="097FA03B" id="Ink 225" o:spid="_x0000_s1026" type="#_x0000_t75" style="position:absolute;margin-left:54.2pt;margin-top:385.1pt;width:6.7pt;height:25.95pt;z-index:251667456;visibility:visible;mso-wrap-style:square;mso-wrap-distance-left:9pt;mso-wrap-distance-top:0;mso-wrap-distance-right:9pt;mso-wrap-distance-bottom:0;mso-position-horizontal:absolute;mso-position-horizontal-relative:text;mso-position-vertical:absolute;mso-position-vertical-relative:text" o:gfxdata="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">
                 <v:imagedata r:id="rId180" o:title=""/>
               </v:shape>
             </w:pict>
@@ -5195,7 +5188,7 @@
           </mc:Choice>
           <mc:Fallback>
             <w:pict>
-              <v:shape w14:anchorId="6981AE9B" id="Ink 224" o:spid="_x0000_s1026" type="#_x0000_t75" style="position:absolute;margin-left:443.6pt;margin-top:337.85pt;width:1.9pt;height:5.35pt;z-index:251666432;visibility:visible;mso-wrap-style:square;mso-wrap-distance-left:9pt;mso-wrap-distance-top:0;mso-wrap-distance-right:9pt;mso-wrap-distance-bottom:0;mso-position-horizontal:absolute;mso-position-horizontal-relative:text;mso-position-vertical:absolute;mso-position-vertical-relative:text" o:gfxdata="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">
+              <v:shape w14:anchorId="18B8D975" id="Ink 224" o:spid="_x0000_s1026" type="#_x0000_t75" style="position:absolute;margin-left:443.6pt;margin-top:337.85pt;width:1.9pt;height:5.35pt;z-index:251666432;visibility:visible;mso-wrap-style:square;mso-wrap-distance-left:9pt;mso-wrap-distance-top:0;mso-wrap-distance-right:9pt;mso-wrap-distance-bottom:0;mso-position-horizontal:absolute;mso-position-horizontal-relative:text;mso-position-vertical:absolute;mso-position-vertical-relative:text" o:gfxdata="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">
                 <v:imagedata r:id="rId182" o:title=""/>
               </v:shape>
             </w:pict>
@@ -5241,7 +5234,7 @@
           </mc:Choice>
           <mc:Fallback>
             <w:pict>
-              <v:shape w14:anchorId="314E51E6" id="Ink 223" o:spid="_x0000_s1026" type="#_x0000_t75" style="position:absolute;margin-left:440.7pt;margin-top:325.65pt;width:3.95pt;height:6.8pt;z-index:251665408;visibility:visible;mso-wrap-style:square;mso-wrap-distance-left:9pt;mso-wrap-distance-top:0;mso-wrap-distance-right:9pt;mso-wrap-distance-bottom:0;mso-position-horizontal:absolute;mso-position-horizontal-relative:text;mso-position-vertical:absolute;mso-position-vertical-relative:text" o:gfxdata="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">
+              <v:shape w14:anchorId="5D68A2AE" id="Ink 223" o:spid="_x0000_s1026" type="#_x0000_t75" style="position:absolute;margin-left:440.7pt;margin-top:325.65pt;width:3.95pt;height:6.8pt;z-index:251665408;visibility:visible;mso-wrap-style:square;mso-wrap-distance-left:9pt;mso-wrap-distance-top:0;mso-wrap-distance-right:9pt;mso-wrap-distance-bottom:0;mso-position-horizontal:absolute;mso-position-horizontal-relative:text;mso-position-vertical:absolute;mso-position-vertical-relative:text" o:gfxdata="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">
                 <v:imagedata r:id="rId184" o:title=""/>
               </v:shape>
             </w:pict>
@@ -5287,7 +5280,7 @@
           </mc:Choice>
           <mc:Fallback>
             <w:pict>
-              <v:shape w14:anchorId="4177FEB7" id="Ink 222" o:spid="_x0000_s1026" type="#_x0000_t75" style="position:absolute;margin-left:436.45pt;margin-top:310.75pt;width:3.5pt;height:7.35pt;z-index:251664384;visibility:visible;mso-wrap-style:square;mso-wrap-distance-left:9pt;mso-wrap-distance-top:0;mso-wrap-distance-right:9pt;mso-wrap-distance-bottom:0;mso-position-horizontal:absolute;mso-position-horizontal-relative:text;mso-position-vertical:absolute;mso-position-vertical-relative:text" o:gfxdata="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">
+              <v:shape w14:anchorId="6CD4DE6C" id="Ink 222" o:spid="_x0000_s1026" type="#_x0000_t75" style="position:absolute;margin-left:436.45pt;margin-top:310.75pt;width:3.5pt;height:7.35pt;z-index:251664384;visibility:visible;mso-wrap-style:square;mso-wrap-distance-left:9pt;mso-wrap-distance-top:0;mso-wrap-distance-right:9pt;mso-wrap-distance-bottom:0;mso-position-horizontal:absolute;mso-position-horizontal-relative:text;mso-position-vertical:absolute;mso-position-vertical-relative:text" o:gfxdata="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">
                 <v:imagedata r:id="rId186" o:title=""/>
               </v:shape>
             </w:pict>
@@ -5333,7 +5326,7 @@
           </mc:Choice>
           <mc:Fallback>
             <w:pict>
-              <v:shape w14:anchorId="437BA6D7" id="Ink 221" o:spid="_x0000_s1026" type="#_x0000_t75" style="position:absolute;margin-left:429.25pt;margin-top:297.05pt;width:6.25pt;height:8.95pt;z-index:251663360;visibility:visible;mso-wrap-style:square;mso-wrap-distance-left:9pt;mso-wrap-distance-top:0;mso-wrap-distance-right:9pt;mso-wrap-distance-bottom:0;mso-position-horizontal:absolute;mso-position-horizontal-relative:text;mso-position-vertical:absolute;mso-position-vertical-relative:text" o:gfxdata="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">
+              <v:shape w14:anchorId="357731C8" id="Ink 221" o:spid="_x0000_s1026" type="#_x0000_t75" style="position:absolute;margin-left:429.25pt;margin-top:297.05pt;width:6.25pt;height:8.95pt;z-index:251663360;visibility:visible;mso-wrap-style:square;mso-wrap-distance-left:9pt;mso-wrap-distance-top:0;mso-wrap-distance-right:9pt;mso-wrap-distance-bottom:0;mso-position-horizontal:absolute;mso-position-horizontal-relative:text;mso-position-vertical:absolute;mso-position-vertical-relative:text" o:gfxdata="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">
                 <v:imagedata r:id="rId188" o:title=""/>
               </v:shape>
             </w:pict>
@@ -5379,7 +5372,7 @@
           </mc:Choice>
           <mc:Fallback>
             <w:pict>
-              <v:shape w14:anchorId="60609F0F" id="Ink 220" o:spid="_x0000_s1026" type="#_x0000_t75" style="position:absolute;margin-left:427.7pt;margin-top:282.9pt;width:2.8pt;height:7.9pt;z-index:251662336;visibility:visible;mso-wrap-style:square;mso-wrap-distance-left:9pt;mso-wrap-distance-top:0;mso-wrap-distance-right:9pt;mso-wrap-distance-bottom:0;mso-position-horizontal:absolute;mso-position-horizontal-relative:text;mso-position-vertical:absolute;mso-position-vertical-relative:text" o:gfxdata="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">
+              <v:shape w14:anchorId="06B30A50" id="Ink 220" o:spid="_x0000_s1026" type="#_x0000_t75" style="position:absolute;margin-left:427.7pt;margin-top:282.9pt;width:2.8pt;height:7.9pt;z-index:251662336;visibility:visible;mso-wrap-style:square;mso-wrap-distance-left:9pt;mso-wrap-distance-top:0;mso-wrap-distance-right:9pt;mso-wrap-distance-bottom:0;mso-position-horizontal:absolute;mso-position-horizontal-relative:text;mso-position-vertical:absolute;mso-position-vertical-relative:text" o:gfxdata="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">
                 <v:imagedata r:id="rId190" o:title=""/>
               </v:shape>
             </w:pict>
@@ -5425,7 +5418,7 @@
           </mc:Choice>
           <mc:Fallback>
             <w:pict>
-              <v:shape w14:anchorId="13B7984C" id="Ink 219" o:spid="_x0000_s1026" type="#_x0000_t75" style="position:absolute;margin-left:415.15pt;margin-top:249.15pt;width:10.4pt;height:22.7pt;z-index:251661312;visibility:visible;mso-wrap-style:square;mso-wrap-distance-left:9pt;mso-wrap-distance-top:0;mso-wrap-distance-right:9pt;mso-wrap-distance-bottom:0;mso-position-horizontal:absolute;mso-position-horizontal-relative:text;mso-position-vertical:absolute;mso-position-vertical-relative:text" o:gfxdata="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">
+              <v:shape w14:anchorId="219502DC" id="Ink 219" o:spid="_x0000_s1026" type="#_x0000_t75" style="position:absolute;margin-left:415.15pt;margin-top:249.15pt;width:10.4pt;height:22.7pt;z-index:251661312;visibility:visible;mso-wrap-style:square;mso-wrap-distance-left:9pt;mso-wrap-distance-top:0;mso-wrap-distance-right:9pt;mso-wrap-distance-bottom:0;mso-position-horizontal:absolute;mso-position-horizontal-relative:text;mso-position-vertical:absolute;mso-position-vertical-relative:text" o:gfxdata="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">
                 <v:imagedata r:id="rId192" o:title=""/>
               </v:shape>
             </w:pict>
@@ -5471,7 +5464,7 @@
           </mc:Choice>
           <mc:Fallback>
             <w:pict>
-              <v:shape w14:anchorId="60AEED98" id="Ink 218" o:spid="_x0000_s1026" type="#_x0000_t75" style="position:absolute;margin-left:420.4pt;margin-top:270.8pt;width:1.65pt;height:1.8pt;z-index:251660288;visibility:visible;mso-wrap-style:square;mso-wrap-distance-left:9pt;mso-wrap-distance-top:0;mso-wrap-distance-right:9pt;mso-wrap-distance-bottom:0;mso-position-horizontal:absolute;mso-position-horizontal-relative:text;mso-position-vertical:absolute;mso-position-vertical-relative:text" o:gfxdata="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">
+              <v:shape w14:anchorId="34E6BD28" id="Ink 218" o:spid="_x0000_s1026" type="#_x0000_t75" style="position:absolute;margin-left:420.4pt;margin-top:270.8pt;width:1.65pt;height:1.8pt;z-index:251660288;visibility:visible;mso-wrap-style:square;mso-wrap-distance-left:9pt;mso-wrap-distance-top:0;mso-wrap-distance-right:9pt;mso-wrap-distance-bottom:0;mso-position-horizontal:absolute;mso-position-horizontal-relative:text;mso-position-vertical:absolute;mso-position-vertical-relative:text" o:gfxdata="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">
                 <v:imagedata r:id="rId194" o:title=""/>
               </v:shape>
             </w:pict>
@@ -5517,7 +5510,7 @@
           </mc:Choice>
           <mc:Fallback>
             <w:pict>
-              <v:shape w14:anchorId="6DE72619" id="Ink 216" o:spid="_x0000_s1026" type="#_x0000_t75" style="position:absolute;margin-left:316.55pt;margin-top:463.55pt;width:7.7pt;height:10.1pt;z-index:251686400;visibility:visible;mso-wrap-style:square;mso-wrap-distance-left:9pt;mso-wrap-distance-top:0;mso-wrap-distance-right:9pt;mso-wrap-distance-bottom:0;mso-position-horizontal:absolute;mso-position-horizontal-relative:text;mso-position-vertical:absolute;mso-position-vertical-relative:text" o:gfxdata="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">
+              <v:shape w14:anchorId="62761B23" id="Ink 216" o:spid="_x0000_s1026" type="#_x0000_t75" style="position:absolute;margin-left:316.55pt;margin-top:463.55pt;width:7.7pt;height:10.1pt;z-index:251686400;visibility:visible;mso-wrap-style:square;mso-wrap-distance-left:9pt;mso-wrap-distance-top:0;mso-wrap-distance-right:9pt;mso-wrap-distance-bottom:0;mso-position-horizontal:absolute;mso-position-horizontal-relative:text;mso-position-vertical:absolute;mso-position-vertical-relative:text" o:gfxdata="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">
                 <v:imagedata r:id="rId196" o:title=""/>
               </v:shape>
             </w:pict>
@@ -5563,7 +5556,7 @@
           </mc:Choice>
           <mc:Fallback>
             <w:pict>
-              <v:shape w14:anchorId="141C6F3E" id="Ink 215" o:spid="_x0000_s1026" type="#_x0000_t75" style="position:absolute;margin-left:306.2pt;margin-top:465.65pt;width:7.8pt;height:7.55pt;z-index:251683328;visibility:visible;mso-wrap-style:square;mso-wrap-distance-left:9pt;mso-wrap-distance-top:0;mso-wrap-distance-right:9pt;mso-wrap-distance-bottom:0;mso-position-horizontal:absolute;mso-position-horizontal-relative:text;mso-position-vertical:absolute;mso-position-vertical-relative:text" o:gfxdata="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">
+              <v:shape w14:anchorId="31683E9C" id="Ink 215" o:spid="_x0000_s1026" type="#_x0000_t75" style="position:absolute;margin-left:306.2pt;margin-top:465.65pt;width:7.8pt;height:7.5pt;z-index:251683328;visibility:visible;mso-wrap-style:square;mso-wrap-distance-left:9pt;mso-wrap-distance-top:0;mso-wrap-distance-right:9pt;mso-wrap-distance-bottom:0;mso-position-horizontal:absolute;mso-position-horizontal-relative:text;mso-position-vertical:absolute;mso-position-vertical-relative:text" o:gfxdata="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">
                 <v:imagedata r:id="rId198" o:title=""/>
               </v:shape>
             </w:pict>
@@ -5609,7 +5602,7 @@
           </mc:Choice>
           <mc:Fallback>
             <w:pict>
-              <v:shape w14:anchorId="7A5EB4B6" id="Ink 214" o:spid="_x0000_s1026" type="#_x0000_t75" style="position:absolute;margin-left:293.15pt;margin-top:467.45pt;width:8.05pt;height:13.65pt;z-index:251680256;visibility:visible;mso-wrap-style:square;mso-wrap-distance-left:9pt;mso-wrap-distance-top:0;mso-wrap-distance-right:9pt;mso-wrap-distance-bottom:0;mso-position-horizontal:absolute;mso-position-horizontal-relative:text;mso-position-vertical:absolute;mso-position-vertical-relative:text" o:gfxdata="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">
+              <v:shape w14:anchorId="320AFE92" id="Ink 214" o:spid="_x0000_s1026" type="#_x0000_t75" style="position:absolute;margin-left:293.15pt;margin-top:467.45pt;width:8.05pt;height:13.65pt;z-index:251680256;visibility:visible;mso-wrap-style:square;mso-wrap-distance-left:9pt;mso-wrap-distance-top:0;mso-wrap-distance-right:9pt;mso-wrap-distance-bottom:0;mso-position-horizontal:absolute;mso-position-horizontal-relative:text;mso-position-vertical:absolute;mso-position-vertical-relative:text" o:gfxdata="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">
                 <v:imagedata r:id="rId200" o:title=""/>
               </v:shape>
             </w:pict>
@@ -5655,7 +5648,7 @@
           </mc:Choice>
           <mc:Fallback>
             <w:pict>
-              <v:shape w14:anchorId="191D73E1" id="Ink 213" o:spid="_x0000_s1026" type="#_x0000_t75" style="position:absolute;margin-left:283.95pt;margin-top:468.25pt;width:7.75pt;height:12.1pt;z-index:251677184;visibility:visible;mso-wrap-style:square;mso-wrap-distance-left:9pt;mso-wrap-distance-top:0;mso-wrap-distance-right:9pt;mso-wrap-distance-bottom:0;mso-position-horizontal:absolute;mso-position-horizontal-relative:text;mso-position-vertical:absolute;mso-position-vertical-relative:text" o:gfxdata="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">
+              <v:shape w14:anchorId="0D1CB417" id="Ink 213" o:spid="_x0000_s1026" type="#_x0000_t75" style="position:absolute;margin-left:283.95pt;margin-top:468.25pt;width:7.75pt;height:12.1pt;z-index:251677184;visibility:visible;mso-wrap-style:square;mso-wrap-distance-left:9pt;mso-wrap-distance-top:0;mso-wrap-distance-right:9pt;mso-wrap-distance-bottom:0;mso-position-horizontal:absolute;mso-position-horizontal-relative:text;mso-position-vertical:absolute;mso-position-vertical-relative:text" o:gfxdata="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">
                 <v:imagedata r:id="rId202" o:title=""/>
               </v:shape>
             </w:pict>
@@ -5701,7 +5694,7 @@
           </mc:Choice>
           <mc:Fallback>
             <w:pict>
-              <v:shape w14:anchorId="28C66837" id="Ink 212" o:spid="_x0000_s1026" type="#_x0000_t75" style="position:absolute;margin-left:271.75pt;margin-top:468.2pt;width:11.65pt;height:5.6pt;z-index:251674112;visibility:visible;mso-wrap-style:square;mso-wrap-distance-left:9pt;mso-wrap-distance-top:0;mso-wrap-distance-right:9pt;mso-wrap-distance-bottom:0;mso-position-horizontal:absolute;mso-position-horizontal-relative:text;mso-position-vertical:absolute;mso-position-vertical-relative:text" o:gfxdata="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">
+              <v:shape w14:anchorId="6060038E" id="Ink 212" o:spid="_x0000_s1026" type="#_x0000_t75" style="position:absolute;margin-left:271.75pt;margin-top:468.2pt;width:11.65pt;height:5.6pt;z-index:251674112;visibility:visible;mso-wrap-style:square;mso-wrap-distance-left:9pt;mso-wrap-distance-top:0;mso-wrap-distance-right:9pt;mso-wrap-distance-bottom:0;mso-position-horizontal:absolute;mso-position-horizontal-relative:text;mso-position-vertical:absolute;mso-position-vertical-relative:text" o:gfxdata="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">
                 <v:imagedata r:id="rId204" o:title=""/>
               </v:shape>
             </w:pict>
@@ -5747,7 +5740,7 @@
           </mc:Choice>
           <mc:Fallback>
             <w:pict>
-              <v:shape w14:anchorId="650E3889" id="Ink 211" o:spid="_x0000_s1026" type="#_x0000_t75" style="position:absolute;margin-left:262.2pt;margin-top:466.1pt;width:9.95pt;height:4.65pt;z-index:251671040;visibility:visible;mso-wrap-style:square;mso-wrap-distance-left:9pt;mso-wrap-distance-top:0;mso-wrap-distance-right:9pt;mso-wrap-distance-bottom:0;mso-position-horizontal:absolute;mso-position-horizontal-relative:text;mso-position-vertical:absolute;mso-position-vertical-relative:text" o:gfxdata="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">
+              <v:shape w14:anchorId="0A63391C" id="Ink 211" o:spid="_x0000_s1026" type="#_x0000_t75" style="position:absolute;margin-left:262.2pt;margin-top:466.1pt;width:9.95pt;height:4.65pt;z-index:251671040;visibility:visible;mso-wrap-style:square;mso-wrap-distance-left:9pt;mso-wrap-distance-top:0;mso-wrap-distance-right:9pt;mso-wrap-distance-bottom:0;mso-position-horizontal:absolute;mso-position-horizontal-relative:text;mso-position-vertical:absolute;mso-position-vertical-relative:text" o:gfxdata="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">
                 <v:imagedata r:id="rId206" o:title=""/>
               </v:shape>
             </w:pict>
@@ -5793,7 +5786,7 @@
           </mc:Choice>
           <mc:Fallback>
             <w:pict>
-              <v:shape w14:anchorId="35D33313" id="Ink 210" o:spid="_x0000_s1026" type="#_x0000_t75" style="position:absolute;margin-left:265pt;margin-top:462.1pt;width:3.1pt;height:13.5pt;z-index:251667968;visibility:visible;mso-wrap-style:square;mso-wrap-distance-left:9pt;mso-wrap-distance-top:0;mso-wrap-distance-right:9pt;mso-wrap-distance-bottom:0;mso-position-horizontal:absolute;mso-position-horizontal-relative:text;mso-position-vertical:absolute;mso-position-vertical-relative:text" o:gfxdata="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">
+              <v:shape w14:anchorId="47D8B2AC" id="Ink 210" o:spid="_x0000_s1026" type="#_x0000_t75" style="position:absolute;margin-left:265pt;margin-top:462.1pt;width:3.1pt;height:13.5pt;z-index:251667968;visibility:visible;mso-wrap-style:square;mso-wrap-distance-left:9pt;mso-wrap-distance-top:0;mso-wrap-distance-right:9pt;mso-wrap-distance-bottom:0;mso-position-horizontal:absolute;mso-position-horizontal-relative:text;mso-position-vertical:absolute;mso-position-vertical-relative:text" o:gfxdata="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">
                 <v:imagedata r:id="rId208" o:title=""/>
               </v:shape>
             </w:pict>
@@ -5839,7 +5832,7 @@
           </mc:Choice>
           <mc:Fallback>
             <w:pict>
-              <v:shape w14:anchorId="489BF146" id="Ink 209" o:spid="_x0000_s1026" type="#_x0000_t75" style="position:absolute;margin-left:240.05pt;margin-top:473.35pt;width:7.65pt;height:2.7pt;z-index:251664896;visibility:visible;mso-wrap-style:square;mso-wrap-distance-left:9pt;mso-wrap-distance-top:0;mso-wrap-distance-right:9pt;mso-wrap-distance-bottom:0;mso-position-horizontal:absolute;mso-position-horizontal-relative:text;mso-position-vertical:absolute;mso-position-vertical-relative:text" o:gfxdata="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">
+              <v:shape w14:anchorId="0806C83E" id="Ink 209" o:spid="_x0000_s1026" type="#_x0000_t75" style="position:absolute;margin-left:240.05pt;margin-top:473.35pt;width:7.65pt;height:2.7pt;z-index:251664896;visibility:visible;mso-wrap-style:square;mso-wrap-distance-left:9pt;mso-wrap-distance-top:0;mso-wrap-distance-right:9pt;mso-wrap-distance-bottom:0;mso-position-horizontal:absolute;mso-position-horizontal-relative:text;mso-position-vertical:absolute;mso-position-vertical-relative:text" o:gfxdata="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">
                 <v:imagedata r:id="rId210" o:title=""/>
               </v:shape>
             </w:pict>
@@ -5885,7 +5878,7 @@
           </mc:Choice>
           <mc:Fallback>
             <w:pict>
-              <v:shape w14:anchorId="534AED7B" id="Ink 208" o:spid="_x0000_s1026" type="#_x0000_t75" style="position:absolute;margin-left:238.4pt;margin-top:466.7pt;width:7.5pt;height:3pt;z-index:251661824;visibility:visible;mso-wrap-style:square;mso-wrap-distance-left:9pt;mso-wrap-distance-top:0;mso-wrap-distance-right:9pt;mso-wrap-distance-bottom:0;mso-position-horizontal:absolute;mso-position-horizontal-relative:text;mso-position-vertical:absolute;mso-position-vertical-relative:text" o:gfxdata="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">
+              <v:shape w14:anchorId="5EF8BB20" id="Ink 208" o:spid="_x0000_s1026" type="#_x0000_t75" style="position:absolute;margin-left:238.4pt;margin-top:466.7pt;width:7.5pt;height:3pt;z-index:251661824;visibility:visible;mso-wrap-style:square;mso-wrap-distance-left:9pt;mso-wrap-distance-top:0;mso-wrap-distance-right:9pt;mso-wrap-distance-bottom:0;mso-position-horizontal:absolute;mso-position-horizontal-relative:text;mso-position-vertical:absolute;mso-position-vertical-relative:text" o:gfxdata="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">
                 <v:imagedata r:id="rId212" o:title=""/>
               </v:shape>
             </w:pict>
@@ -5931,7 +5924,7 @@
           </mc:Choice>
           <mc:Fallback>
             <w:pict>
-              <v:shape w14:anchorId="59444C8F" id="Ink 207" o:spid="_x0000_s1026" type="#_x0000_t75" style="position:absolute;margin-left:221.9pt;margin-top:472.25pt;width:4.15pt;height:2.75pt;z-index:251659776;visibility:visible;mso-wrap-style:square;mso-wrap-distance-left:9pt;mso-wrap-distance-top:0;mso-wrap-distance-right:9pt;mso-wrap-distance-bottom:0;mso-position-horizontal:absolute;mso-position-horizontal-relative:text;mso-position-vertical:absolute;mso-position-vertical-relative:text" o:gfxdata="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">
+              <v:shape w14:anchorId="04707B8A" id="Ink 207" o:spid="_x0000_s1026" type="#_x0000_t75" style="position:absolute;margin-left:221.9pt;margin-top:472.25pt;width:4.15pt;height:2.75pt;z-index:251659776;visibility:visible;mso-wrap-style:square;mso-wrap-distance-left:9pt;mso-wrap-distance-top:0;mso-wrap-distance-right:9pt;mso-wrap-distance-bottom:0;mso-position-horizontal:absolute;mso-position-horizontal-relative:text;mso-position-vertical:absolute;mso-position-vertical-relative:text" o:gfxdata="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">
                 <v:imagedata r:id="rId214" o:title=""/>
               </v:shape>
             </w:pict>
@@ -5977,7 +5970,7 @@
           </mc:Choice>
           <mc:Fallback>
             <w:pict>
-              <v:shape w14:anchorId="07B8DFEF" id="Ink 206" o:spid="_x0000_s1026" type="#_x0000_t75" style="position:absolute;margin-left:216.4pt;margin-top:467.65pt;width:9.65pt;height:5.5pt;z-index:251658752;visibility:visible;mso-wrap-style:square;mso-wrap-distance-left:9pt;mso-wrap-distance-top:0;mso-wrap-distance-right:9pt;mso-wrap-distance-bottom:0;mso-position-horizontal:absolute;mso-position-horizontal-relative:text;mso-position-vertical:absolute;mso-position-vertical-relative:text" o:gfxdata="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">
+              <v:shape w14:anchorId="325787C7" id="Ink 206" o:spid="_x0000_s1026" type="#_x0000_t75" style="position:absolute;margin-left:216.4pt;margin-top:467.65pt;width:9.65pt;height:5.5pt;z-index:251658752;visibility:visible;mso-wrap-style:square;mso-wrap-distance-left:9pt;mso-wrap-distance-top:0;mso-wrap-distance-right:9pt;mso-wrap-distance-bottom:0;mso-position-horizontal:absolute;mso-position-horizontal-relative:text;mso-position-vertical:absolute;mso-position-vertical-relative:text" o:gfxdata="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">
                 <v:imagedata r:id="rId216" o:title=""/>
               </v:shape>
             </w:pict>
@@ -6023,7 +6016,7 @@
           </mc:Choice>
           <mc:Fallback>
             <w:pict>
-              <v:shape w14:anchorId="24BD6191" id="Ink 205" o:spid="_x0000_s1026" type="#_x0000_t75" style="position:absolute;margin-left:212.55pt;margin-top:466.9pt;width:10.1pt;height:6.15pt;z-index:251657728;visibility:visible;mso-wrap-style:square;mso-wrap-distance-left:9pt;mso-wrap-distance-top:0;mso-wrap-distance-right:9pt;mso-wrap-distance-bottom:0;mso-position-horizontal:absolute;mso-position-horizontal-relative:text;mso-position-vertical:absolute;mso-position-vertical-relative:text" o:gfxdata="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">
+              <v:shape w14:anchorId="283C393B" id="Ink 205" o:spid="_x0000_s1026" type="#_x0000_t75" style="position:absolute;margin-left:212.55pt;margin-top:466.9pt;width:10.1pt;height:6.15pt;z-index:251657728;visibility:visible;mso-wrap-style:square;mso-wrap-distance-left:9pt;mso-wrap-distance-top:0;mso-wrap-distance-right:9pt;mso-wrap-distance-bottom:0;mso-position-horizontal:absolute;mso-position-horizontal-relative:text;mso-position-vertical:absolute;mso-position-vertical-relative:text" o:gfxdata="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">
                 <v:imagedata r:id="rId218" o:title=""/>
               </v:shape>
             </w:pict>
@@ -6069,7 +6062,7 @@
           </mc:Choice>
           <mc:Fallback>
             <w:pict>
-              <v:shape w14:anchorId="3BF7D9D8" id="Ink 204" o:spid="_x0000_s1026" type="#_x0000_t75" style="position:absolute;margin-left:213.15pt;margin-top:460.25pt;width:11.55pt;height:7.35pt;z-index:251656704;visibility:visible;mso-wrap-style:square;mso-wrap-distance-left:9pt;mso-wrap-distance-top:0;mso-wrap-distance-right:9pt;mso-wrap-distance-bottom:0;mso-position-horizontal:absolute;mso-position-horizontal-relative:text;mso-position-vertical:absolute;mso-position-vertical-relative:text" o:gfxdata="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">
+              <v:shape w14:anchorId="49F7E951" id="Ink 204" o:spid="_x0000_s1026" type="#_x0000_t75" style="position:absolute;margin-left:213.15pt;margin-top:460.25pt;width:11.55pt;height:7.35pt;z-index:251656704;visibility:visible;mso-wrap-style:square;mso-wrap-distance-left:9pt;mso-wrap-distance-top:0;mso-wrap-distance-right:9pt;mso-wrap-distance-bottom:0;mso-position-horizontal:absolute;mso-position-horizontal-relative:text;mso-position-vertical:absolute;mso-position-vertical-relative:text" o:gfxdata="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">
                 <v:imagedata r:id="rId220" o:title=""/>
               </v:shape>
             </w:pict>
@@ -6115,7 +6108,7 @@
           </mc:Choice>
           <mc:Fallback>
             <w:pict>
-              <v:shape w14:anchorId="31DC9E7F" id="Ink 203" o:spid="_x0000_s1026" type="#_x0000_t75" style="position:absolute;margin-left:209.65pt;margin-top:462.7pt;width:18.55pt;height:16.65pt;z-index:251655680;visibility:visible;mso-wrap-style:square;mso-wrap-distance-left:9pt;mso-wrap-distance-top:0;mso-wrap-distance-right:9pt;mso-wrap-distance-bottom:0;mso-position-horizontal:absolute;mso-position-horizontal-relative:text;mso-position-vertical:absolute;mso-position-vertical-relative:text" o:gfxdata="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">
+              <v:shape w14:anchorId="4E9F2B02" id="Ink 203" o:spid="_x0000_s1026" type="#_x0000_t75" style="position:absolute;margin-left:209.65pt;margin-top:462.7pt;width:18.55pt;height:16.65pt;z-index:251655680;visibility:visible;mso-wrap-style:square;mso-wrap-distance-left:9pt;mso-wrap-distance-top:0;mso-wrap-distance-right:9pt;mso-wrap-distance-bottom:0;mso-position-horizontal:absolute;mso-position-horizontal-relative:text;mso-position-vertical:absolute;mso-position-vertical-relative:text" o:gfxdata="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">
                 <v:imagedata r:id="rId222" o:title=""/>
               </v:shape>
             </w:pict>
@@ -6161,7 +6154,7 @@
           </mc:Choice>
           <mc:Fallback>
             <w:pict>
-              <v:shape w14:anchorId="10294193" id="Ink 202" o:spid="_x0000_s1026" type="#_x0000_t75" style="position:absolute;margin-left:432.6pt;margin-top:507.45pt;width:18.45pt;height:6.5pt;z-index:251654656;visibility:visible;mso-wrap-style:square;mso-wrap-distance-left:9pt;mso-wrap-distance-top:0;mso-wrap-distance-right:9pt;mso-wrap-distance-bottom:0;mso-position-horizontal:absolute;mso-position-horizontal-relative:text;mso-position-vertical:absolute;mso-position-vertical-relative:text" o:gfxdata="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">
+              <v:shape w14:anchorId="2AEAB4C3" id="Ink 202" o:spid="_x0000_s1026" type="#_x0000_t75" style="position:absolute;margin-left:432.6pt;margin-top:507.45pt;width:18.45pt;height:6.5pt;z-index:251654656;visibility:visible;mso-wrap-style:square;mso-wrap-distance-left:9pt;mso-wrap-distance-top:0;mso-wrap-distance-right:9pt;mso-wrap-distance-bottom:0;mso-position-horizontal:absolute;mso-position-horizontal-relative:text;mso-position-vertical:absolute;mso-position-vertical-relative:text" o:gfxdata="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">
                 <v:imagedata r:id="rId224" o:title=""/>
               </v:shape>
             </w:pict>
@@ -6207,7 +6200,7 @@
           </mc:Choice>
           <mc:Fallback>
             <w:pict>
-              <v:shape w14:anchorId="4C0B4995" id="Ink 201" o:spid="_x0000_s1026" type="#_x0000_t75" style="position:absolute;margin-left:432.35pt;margin-top:501.85pt;width:15.2pt;height:5.55pt;z-index:251653632;visibility:visible;mso-wrap-style:square;mso-wrap-distance-left:9pt;mso-wrap-distance-top:0;mso-wrap-distance-right:9pt;mso-wrap-distance-bottom:0;mso-position-horizontal:absolute;mso-position-horizontal-relative:text;mso-position-vertical:absolute;mso-position-vertical-relative:text" o:gfxdata="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">
+              <v:shape w14:anchorId="78F91466" id="Ink 201" o:spid="_x0000_s1026" type="#_x0000_t75" style="position:absolute;margin-left:432.35pt;margin-top:501.85pt;width:15.2pt;height:5.55pt;z-index:251653632;visibility:visible;mso-wrap-style:square;mso-wrap-distance-left:9pt;mso-wrap-distance-top:0;mso-wrap-distance-right:9pt;mso-wrap-distance-bottom:0;mso-position-horizontal:absolute;mso-position-horizontal-relative:text;mso-position-vertical:absolute;mso-position-vertical-relative:text" o:gfxdata="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">
                 <v:imagedata r:id="rId226" o:title=""/>
               </v:shape>
             </w:pict>
@@ -6253,7 +6246,7 @@
           </mc:Choice>
           <mc:Fallback>
             <w:pict>
-              <v:shape w14:anchorId="53D79BF2" id="Ink 200" o:spid="_x0000_s1026" type="#_x0000_t75" style="position:absolute;margin-left:430.3pt;margin-top:496.6pt;width:21.7pt;height:8.45pt;z-index:251652608;visibility:visible;mso-wrap-style:square;mso-wrap-distance-left:9pt;mso-wrap-distance-top:0;mso-wrap-distance-right:9pt;mso-wrap-distance-bottom:0;mso-position-horizontal:absolute;mso-position-horizontal-relative:text;mso-position-vertical:absolute;mso-position-vertical-relative:text" o:gfxdata="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">
+              <v:shape w14:anchorId="0B3F01CB" id="Ink 200" o:spid="_x0000_s1026" type="#_x0000_t75" style="position:absolute;margin-left:430.3pt;margin-top:496.6pt;width:21.7pt;height:8.45pt;z-index:251652608;visibility:visible;mso-wrap-style:square;mso-wrap-distance-left:9pt;mso-wrap-distance-top:0;mso-wrap-distance-right:9pt;mso-wrap-distance-bottom:0;mso-position-horizontal:absolute;mso-position-horizontal-relative:text;mso-position-vertical:absolute;mso-position-vertical-relative:text" o:gfxdata="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">
                 <v:imagedata r:id="rId228" o:title=""/>
               </v:shape>
             </w:pict>
@@ -6299,7 +6292,7 @@
           </mc:Choice>
           <mc:Fallback>
             <w:pict>
-              <v:shape w14:anchorId="280E6A14" id="Ink 199" o:spid="_x0000_s1026" type="#_x0000_t75" style="position:absolute;margin-left:427.15pt;margin-top:491.55pt;width:25.8pt;height:8.75pt;z-index:251651584;visibility:visible;mso-wrap-style:square;mso-wrap-distance-left:9pt;mso-wrap-distance-top:0;mso-wrap-distance-right:9pt;mso-wrap-distance-bottom:0;mso-position-horizontal:absolute;mso-position-horizontal-relative:text;mso-position-vertical:absolute;mso-position-vertical-relative:text" o:gfxdata="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">
+              <v:shape w14:anchorId="7B4B4E80" id="Ink 199" o:spid="_x0000_s1026" type="#_x0000_t75" style="position:absolute;margin-left:427.15pt;margin-top:491.55pt;width:25.8pt;height:8.75pt;z-index:251651584;visibility:visible;mso-wrap-style:square;mso-wrap-distance-left:9pt;mso-wrap-distance-top:0;mso-wrap-distance-right:9pt;mso-wrap-distance-bottom:0;mso-position-horizontal:absolute;mso-position-horizontal-relative:text;mso-position-vertical:absolute;mso-position-vertical-relative:text" o:gfxdata="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">
                 <v:imagedata r:id="rId230" o:title=""/>
               </v:shape>
             </w:pict>
@@ -6345,7 +6338,7 @@
           </mc:Choice>
           <mc:Fallback>
             <w:pict>
-              <v:shape w14:anchorId="3D4ED99F" id="Ink 198" o:spid="_x0000_s1026" type="#_x0000_t75" style="position:absolute;margin-left:425.9pt;margin-top:488.65pt;width:33.9pt;height:30pt;z-index:251650560;visibility:visible;mso-wrap-style:square;mso-wrap-distance-left:9pt;mso-wrap-distance-top:0;mso-wrap-distance-right:9pt;mso-wrap-distance-bottom:0;mso-position-horizontal:absolute;mso-position-horizontal-relative:text;mso-position-vertical:absolute;mso-position-vertical-relative:text" o:gfxdata="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">
+              <v:shape w14:anchorId="38439971" id="Ink 198" o:spid="_x0000_s1026" type="#_x0000_t75" style="position:absolute;margin-left:425.9pt;margin-top:488.65pt;width:33.85pt;height:30pt;z-index:251650560;visibility:visible;mso-wrap-style:square;mso-wrap-distance-left:9pt;mso-wrap-distance-top:0;mso-wrap-distance-right:9pt;mso-wrap-distance-bottom:0;mso-position-horizontal:absolute;mso-position-horizontal-relative:text;mso-position-vertical:absolute;mso-position-vertical-relative:text" o:gfxdata="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">
                 <v:imagedata r:id="rId232" o:title=""/>
               </v:shape>
             </w:pict>
@@ -6391,7 +6384,7 @@
           </mc:Choice>
           <mc:Fallback>
             <w:pict>
-              <v:shape w14:anchorId="65FB61D7" id="Ink 197" o:spid="_x0000_s1026" type="#_x0000_t75" style="position:absolute;margin-left:403.8pt;margin-top:487.3pt;width:24.25pt;height:28.3pt;z-index:251649536;visibility:visible;mso-wrap-style:square;mso-wrap-distance-left:9pt;mso-wrap-distance-top:0;mso-wrap-distance-right:9pt;mso-wrap-distance-bottom:0;mso-position-horizontal:absolute;mso-position-horizontal-relative:text;mso-position-vertical:absolute;mso-position-vertical-relative:text" o:gfxdata="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">
+              <v:shape w14:anchorId="14E862E8" id="Ink 197" o:spid="_x0000_s1026" type="#_x0000_t75" style="position:absolute;margin-left:403.8pt;margin-top:487.3pt;width:24.25pt;height:28.3pt;z-index:251649536;visibility:visible;mso-wrap-style:square;mso-wrap-distance-left:9pt;mso-wrap-distance-top:0;mso-wrap-distance-right:9pt;mso-wrap-distance-bottom:0;mso-position-horizontal:absolute;mso-position-horizontal-relative:text;mso-position-vertical:absolute;mso-position-vertical-relative:text" o:gfxdata="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">
                 <v:imagedata r:id="rId234" o:title=""/>
               </v:shape>
             </w:pict>
@@ -6437,7 +6430,7 @@
           </mc:Choice>
           <mc:Fallback>
             <w:pict>
-              <v:shape w14:anchorId="38C80643" id="Ink 196" o:spid="_x0000_s1026" type="#_x0000_t75" style="position:absolute;margin-left:372.15pt;margin-top:503.35pt;width:171.9pt;height:26.8pt;z-index:251648512;visibility:visible;mso-wrap-style:square;mso-wrap-distance-left:9pt;mso-wrap-distance-top:0;mso-wrap-distance-right:9pt;mso-wrap-distance-bottom:0;mso-position-horizontal:absolute;mso-position-horizontal-relative:text;mso-position-vertical:absolute;mso-position-vertical-relative:text" o:gfxdata="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">
+              <v:shape w14:anchorId="7C3F4D07" id="Ink 196" o:spid="_x0000_s1026" type="#_x0000_t75" style="position:absolute;margin-left:372.15pt;margin-top:503.35pt;width:171.9pt;height:26.8pt;z-index:251648512;visibility:visible;mso-wrap-style:square;mso-wrap-distance-left:9pt;mso-wrap-distance-top:0;mso-wrap-distance-right:9pt;mso-wrap-distance-bottom:0;mso-position-horizontal:absolute;mso-position-horizontal-relative:text;mso-position-vertical:absolute;mso-position-vertical-relative:text" o:gfxdata="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">
                 <v:imagedata r:id="rId236" o:title=""/>
               </v:shape>
             </w:pict>
@@ -6483,7 +6476,7 @@
           </mc:Choice>
           <mc:Fallback>
             <w:pict>
-              <v:shape w14:anchorId="74DFFC45" id="Ink 195" o:spid="_x0000_s1026" type="#_x0000_t75" style="position:absolute;margin-left:526.7pt;margin-top:506.6pt;width:22.8pt;height:65.7pt;z-index:251647488;visibility:visible;mso-wrap-style:square;mso-wrap-distance-left:9pt;mso-wrap-distance-top:0;mso-wrap-distance-right:9pt;mso-wrap-distance-bottom:0;mso-position-horizontal:absolute;mso-position-horizontal-relative:text;mso-position-vertical:absolute;mso-position-vertical-relative:text" o:gfxdata="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">
+              <v:shape w14:anchorId="192CE4D8" id="Ink 195" o:spid="_x0000_s1026" type="#_x0000_t75" style="position:absolute;margin-left:526.7pt;margin-top:506.6pt;width:22.8pt;height:65.7pt;z-index:251647488;visibility:visible;mso-wrap-style:square;mso-wrap-distance-left:9pt;mso-wrap-distance-top:0;mso-wrap-distance-right:9pt;mso-wrap-distance-bottom:0;mso-position-horizontal:absolute;mso-position-horizontal-relative:text;mso-position-vertical:absolute;mso-position-vertical-relative:text" o:gfxdata="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">
                 <v:imagedata r:id="rId238" o:title=""/>
               </v:shape>
             </w:pict>
@@ -6529,7 +6522,7 @@
           </mc:Choice>
           <mc:Fallback>
             <w:pict>
-              <v:shape w14:anchorId="3AADB923" id="Ink 194" o:spid="_x0000_s1026" type="#_x0000_t75" style="position:absolute;margin-left:368.85pt;margin-top:516.6pt;width:160.1pt;height:61.85pt;z-index:251646464;visibility:visible;mso-wrap-style:square;mso-wrap-distance-left:9pt;mso-wrap-distance-top:0;mso-wrap-distance-right:9pt;mso-wrap-distance-bottom:0;mso-position-horizontal:absolute;mso-position-horizontal-relative:text;mso-position-vertical:absolute;mso-position-vertical-relative:text" o:gfxdata="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">
+              <v:shape w14:anchorId="5953BF42" id="Ink 194" o:spid="_x0000_s1026" type="#_x0000_t75" style="position:absolute;margin-left:368.85pt;margin-top:516.6pt;width:160.1pt;height:61.85pt;z-index:251646464;visibility:visible;mso-wrap-style:square;mso-wrap-distance-left:9pt;mso-wrap-distance-top:0;mso-wrap-distance-right:9pt;mso-wrap-distance-bottom:0;mso-position-horizontal:absolute;mso-position-horizontal-relative:text;mso-position-vertical:absolute;mso-position-vertical-relative:text" o:gfxdata="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">
                 <v:imagedata r:id="rId240" o:title=""/>
               </v:shape>
             </w:pict>
@@ -6575,7 +6568,7 @@
           </mc:Choice>
           <mc:Fallback>
             <w:pict>
-              <v:shape w14:anchorId="3CB656D4" id="Ink 193" o:spid="_x0000_s1026" type="#_x0000_t75" style="position:absolute;margin-left:302.6pt;margin-top:542.5pt;width:12.6pt;height:16.8pt;z-index:251645440;visibility:visible;mso-wrap-style:square;mso-wrap-distance-left:9pt;mso-wrap-distance-top:0;mso-wrap-distance-right:9pt;mso-wrap-distance-bottom:0;mso-position-horizontal:absolute;mso-position-horizontal-relative:text;mso-position-vertical:absolute;mso-position-vertical-relative:text" o:gfxdata="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">
+              <v:shape w14:anchorId="1CB31BBD" id="Ink 193" o:spid="_x0000_s1026" type="#_x0000_t75" style="position:absolute;margin-left:302.6pt;margin-top:542.5pt;width:12.6pt;height:16.8pt;z-index:251645440;visibility:visible;mso-wrap-style:square;mso-wrap-distance-left:9pt;mso-wrap-distance-top:0;mso-wrap-distance-right:9pt;mso-wrap-distance-bottom:0;mso-position-horizontal:absolute;mso-position-horizontal-relative:text;mso-position-vertical:absolute;mso-position-vertical-relative:text" o:gfxdata="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">
                 <v:imagedata r:id="rId242" o:title=""/>
               </v:shape>
             </w:pict>
@@ -6621,7 +6614,7 @@
           </mc:Choice>
           <mc:Fallback>
             <w:pict>
-              <v:shape w14:anchorId="0E7B5F4D" id="Ink 192" o:spid="_x0000_s1026" type="#_x0000_t75" style="position:absolute;margin-left:255.2pt;margin-top:549.35pt;width:41.65pt;height:4pt;z-index:251644416;visibility:visible;mso-wrap-style:square;mso-wrap-distance-left:9pt;mso-wrap-distance-top:0;mso-wrap-distance-right:9pt;mso-wrap-distance-bottom:0;mso-position-horizontal:absolute;mso-position-horizontal-relative:text;mso-position-vertical:absolute;mso-position-vertical-relative:text" o:gfxdata="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">
+              <v:shape w14:anchorId="7A9165C4" id="Ink 192" o:spid="_x0000_s1026" type="#_x0000_t75" style="position:absolute;margin-left:255.2pt;margin-top:549.35pt;width:41.65pt;height:4pt;z-index:251644416;visibility:visible;mso-wrap-style:square;mso-wrap-distance-left:9pt;mso-wrap-distance-top:0;mso-wrap-distance-right:9pt;mso-wrap-distance-bottom:0;mso-position-horizontal:absolute;mso-position-horizontal-relative:text;mso-position-vertical:absolute;mso-position-vertical-relative:text" o:gfxdata="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">
                 <v:imagedata r:id="rId244" o:title=""/>
               </v:shape>
             </w:pict>
@@ -6667,7 +6660,7 @@
           </mc:Choice>
           <mc:Fallback>
             <w:pict>
-              <v:shape w14:anchorId="66C9DA0B" id="Ink 95" o:spid="_x0000_s1026" type="#_x0000_t75" style="position:absolute;margin-left:63pt;margin-top:496.15pt;width:43.85pt;height:41.65pt;z-index:251643392;visibility:visible;mso-wrap-style:square;mso-wrap-distance-left:9pt;mso-wrap-distance-top:0;mso-wrap-distance-right:9pt;mso-wrap-distance-bottom:0;mso-position-horizontal:absolute;mso-position-horizontal-relative:text;mso-position-vertical:absolute;mso-position-vertical-relative:text" o:gfxdata="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">
+              <v:shape w14:anchorId="7CC8DA7A" id="Ink 95" o:spid="_x0000_s1026" type="#_x0000_t75" style="position:absolute;margin-left:63pt;margin-top:496.15pt;width:43.85pt;height:41.6pt;z-index:251643392;visibility:visible;mso-wrap-style:square;mso-wrap-distance-left:9pt;mso-wrap-distance-top:0;mso-wrap-distance-right:9pt;mso-wrap-distance-bottom:0;mso-position-horizontal:absolute;mso-position-horizontal-relative:text;mso-position-vertical:absolute;mso-position-vertical-relative:text" o:gfxdata="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">
                 <v:imagedata r:id="rId246" o:title=""/>
               </v:shape>
             </w:pict>
@@ -6713,7 +6706,7 @@
           </mc:Choice>
           <mc:Fallback>
             <w:pict>
-              <v:shape w14:anchorId="19AEF7CD" id="Ink 94" o:spid="_x0000_s1026" type="#_x0000_t75" style="position:absolute;margin-left:2.4pt;margin-top:530.8pt;width:13.3pt;height:3.2pt;z-index:251642368;visibility:visible;mso-wrap-style:square;mso-wrap-distance-left:9pt;mso-wrap-distance-top:0;mso-wrap-distance-right:9pt;mso-wrap-distance-bottom:0;mso-position-horizontal:absolute;mso-position-horizontal-relative:text;mso-position-vertical:absolute;mso-position-vertical-relative:text" o:gfxdata="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">
+              <v:shape w14:anchorId="6FF95510" id="Ink 94" o:spid="_x0000_s1026" type="#_x0000_t75" style="position:absolute;margin-left:2.4pt;margin-top:530.85pt;width:13.3pt;height:3.15pt;z-index:251642368;visibility:visible;mso-wrap-style:square;mso-wrap-distance-left:9pt;mso-wrap-distance-top:0;mso-wrap-distance-right:9pt;mso-wrap-distance-bottom:0;mso-position-horizontal:absolute;mso-position-horizontal-relative:text;mso-position-vertical:absolute;mso-position-vertical-relative:text" o:gfxdata="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">
                 <v:imagedata r:id="rId248" o:title=""/>
               </v:shape>
             </w:pict>
@@ -6759,7 +6752,7 @@
           </mc:Choice>
           <mc:Fallback>
             <w:pict>
-              <v:shape w14:anchorId="53288026" id="Ink 93" o:spid="_x0000_s1026" type="#_x0000_t75" style="position:absolute;margin-left:9.85pt;margin-top:521.6pt;width:10.95pt;height:3.2pt;z-index:251641344;visibility:visible;mso-wrap-style:square;mso-wrap-distance-left:9pt;mso-wrap-distance-top:0;mso-wrap-distance-right:9pt;mso-wrap-distance-bottom:0;mso-position-horizontal:absolute;mso-position-horizontal-relative:text;mso-position-vertical:absolute;mso-position-vertical-relative:text" o:gfxdata="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">
+              <v:shape w14:anchorId="195C14C1" id="Ink 93" o:spid="_x0000_s1026" type="#_x0000_t75" style="position:absolute;margin-left:9.85pt;margin-top:521.6pt;width:10.95pt;height:3.2pt;z-index:251641344;visibility:visible;mso-wrap-style:square;mso-wrap-distance-left:9pt;mso-wrap-distance-top:0;mso-wrap-distance-right:9pt;mso-wrap-distance-bottom:0;mso-position-horizontal:absolute;mso-position-horizontal-relative:text;mso-position-vertical:absolute;mso-position-vertical-relative:text" o:gfxdata="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">
                 <v:imagedata r:id="rId250" o:title=""/>
               </v:shape>
             </w:pict>
@@ -6805,7 +6798,7 @@
           </mc:Choice>
           <mc:Fallback>
             <w:pict>
-              <v:shape w14:anchorId="78748957" id="Ink 92" o:spid="_x0000_s1026" type="#_x0000_t75" style="position:absolute;margin-left:4.7pt;margin-top:508.25pt;width:23.45pt;height:5.25pt;z-index:251640320;visibility:visible;mso-wrap-style:square;mso-wrap-distance-left:9pt;mso-wrap-distance-top:0;mso-wrap-distance-right:9pt;mso-wrap-distance-bottom:0;mso-position-horizontal:absolute;mso-position-horizontal-relative:text;mso-position-vertical:absolute;mso-position-vertical-relative:text" o:gfxdata="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">
+              <v:shape w14:anchorId="27661DE1" id="Ink 92" o:spid="_x0000_s1026" type="#_x0000_t75" style="position:absolute;margin-left:4.7pt;margin-top:508.25pt;width:23.45pt;height:5.25pt;z-index:251640320;visibility:visible;mso-wrap-style:square;mso-wrap-distance-left:9pt;mso-wrap-distance-top:0;mso-wrap-distance-right:9pt;mso-wrap-distance-bottom:0;mso-position-horizontal:absolute;mso-position-horizontal-relative:text;mso-position-vertical:absolute;mso-position-vertical-relative:text" o:gfxdata="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">
                 <v:imagedata r:id="rId252" o:title=""/>
               </v:shape>
             </w:pict>
@@ -6851,7 +6844,7 @@
           </mc:Choice>
           <mc:Fallback>
             <w:pict>
-              <v:shape w14:anchorId="01F53FB3" id="Ink 91" o:spid="_x0000_s1026" type="#_x0000_t75" style="position:absolute;margin-left:33pt;margin-top:518.45pt;width:23.45pt;height:9.15pt;z-index:251639296;visibility:visible;mso-wrap-style:square;mso-wrap-distance-left:9pt;mso-wrap-distance-top:0;mso-wrap-distance-right:9pt;mso-wrap-distance-bottom:0;mso-position-horizontal:absolute;mso-position-horizontal-relative:text;mso-position-vertical:absolute;mso-position-vertical-relative:text" o:gfxdata="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">
+              <v:shape w14:anchorId="271800ED" id="Ink 91" o:spid="_x0000_s1026" type="#_x0000_t75" style="position:absolute;margin-left:33pt;margin-top:518.45pt;width:23.45pt;height:9.15pt;z-index:251639296;visibility:visible;mso-wrap-style:square;mso-wrap-distance-left:9pt;mso-wrap-distance-top:0;mso-wrap-distance-right:9pt;mso-wrap-distance-bottom:0;mso-position-horizontal:absolute;mso-position-horizontal-relative:text;mso-position-vertical:absolute;mso-position-vertical-relative:text" o:gfxdata="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">
                 <v:imagedata r:id="rId254" o:title=""/>
               </v:shape>
             </w:pict>
@@ -6897,7 +6890,7 @@
           </mc:Choice>
           <mc:Fallback>
             <w:pict>
-              <v:shape w14:anchorId="3767C70A" id="Ink 90" o:spid="_x0000_s1026" type="#_x0000_t75" style="position:absolute;margin-left:39.7pt;margin-top:524.15pt;width:19.85pt;height:7.1pt;z-index:251638272;visibility:visible;mso-wrap-style:square;mso-wrap-distance-left:9pt;mso-wrap-distance-top:0;mso-wrap-distance-right:9pt;mso-wrap-distance-bottom:0;mso-position-horizontal:absolute;mso-position-horizontal-relative:text;mso-position-vertical:absolute;mso-position-vertical-relative:text" o:gfxdata="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">
+              <v:shape w14:anchorId="08B35D4C" id="Ink 90" o:spid="_x0000_s1026" type="#_x0000_t75" style="position:absolute;margin-left:39.7pt;margin-top:524.15pt;width:19.85pt;height:7.1pt;z-index:251638272;visibility:visible;mso-wrap-style:square;mso-wrap-distance-left:9pt;mso-wrap-distance-top:0;mso-wrap-distance-right:9pt;mso-wrap-distance-bottom:0;mso-position-horizontal:absolute;mso-position-horizontal-relative:text;mso-position-vertical:absolute;mso-position-vertical-relative:text" o:gfxdata="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">
                 <v:imagedata r:id="rId256" o:title=""/>
               </v:shape>
             </w:pict>
@@ -6943,7 +6936,7 @@
           </mc:Choice>
           <mc:Fallback>
             <w:pict>
-              <v:shape w14:anchorId="1D9B14B4" id="Ink 89" o:spid="_x0000_s1026" type="#_x0000_t75" style="position:absolute;margin-left:37.7pt;margin-top:529.4pt;width:24.85pt;height:8.75pt;z-index:251637248;visibility:visible;mso-wrap-style:square;mso-wrap-distance-left:9pt;mso-wrap-distance-top:0;mso-wrap-distance-right:9pt;mso-wrap-distance-bottom:0;mso-position-horizontal:absolute;mso-position-horizontal-relative:text;mso-position-vertical:absolute;mso-position-vertical-relative:text" o:gfxdata="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">
+              <v:shape w14:anchorId="2749F079" id="Ink 89" o:spid="_x0000_s1026" type="#_x0000_t75" style="position:absolute;margin-left:37.7pt;margin-top:529.4pt;width:24.85pt;height:8.75pt;z-index:251637248;visibility:visible;mso-wrap-style:square;mso-wrap-distance-left:9pt;mso-wrap-distance-top:0;mso-wrap-distance-right:9pt;mso-wrap-distance-bottom:0;mso-position-horizontal:absolute;mso-position-horizontal-relative:text;mso-position-vertical:absolute;mso-position-vertical-relative:text" o:gfxdata="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">
                 <v:imagedata r:id="rId258" o:title=""/>
               </v:shape>
             </w:pict>
@@ -6989,7 +6982,7 @@
           </mc:Choice>
           <mc:Fallback>
             <w:pict>
-              <v:shape w14:anchorId="5CDB4631" id="Ink 88" o:spid="_x0000_s1026" type="#_x0000_t75" style="position:absolute;margin-left:40.25pt;margin-top:524.1pt;width:19.95pt;height:6.15pt;z-index:251636224;visibility:visible;mso-wrap-style:square;mso-wrap-distance-left:9pt;mso-wrap-distance-top:0;mso-wrap-distance-right:9pt;mso-wrap-distance-bottom:0;mso-position-horizontal:absolute;mso-position-horizontal-relative:text;mso-position-vertical:absolute;mso-position-vertical-relative:text" o:gfxdata="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">
+              <v:shape w14:anchorId="5E468A71" id="Ink 88" o:spid="_x0000_s1026" type="#_x0000_t75" style="position:absolute;margin-left:40.25pt;margin-top:524.1pt;width:19.95pt;height:6.15pt;z-index:251636224;visibility:visible;mso-wrap-style:square;mso-wrap-distance-left:9pt;mso-wrap-distance-top:0;mso-wrap-distance-right:9pt;mso-wrap-distance-bottom:0;mso-position-horizontal:absolute;mso-position-horizontal-relative:text;mso-position-vertical:absolute;mso-position-vertical-relative:text" o:gfxdata="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">
                 <v:imagedata r:id="rId260" o:title=""/>
               </v:shape>
             </w:pict>
@@ -7035,7 +7028,7 @@
           </mc:Choice>
           <mc:Fallback>
             <w:pict>
-              <v:shape w14:anchorId="3C743820" id="Ink 87" o:spid="_x0000_s1026" type="#_x0000_t75" style="position:absolute;margin-left:39.2pt;margin-top:516.6pt;width:18.35pt;height:9pt;z-index:251635200;visibility:visible;mso-wrap-style:square;mso-wrap-distance-left:9pt;mso-wrap-distance-top:0;mso-wrap-distance-right:9pt;mso-wrap-distance-bottom:0;mso-position-horizontal:absolute;mso-position-horizontal-relative:text;mso-position-vertical:absolute;mso-position-vertical-relative:text" o:gfxdata="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">
+              <v:shape w14:anchorId="719F9933" id="Ink 87" o:spid="_x0000_s1026" type="#_x0000_t75" style="position:absolute;margin-left:39.2pt;margin-top:516.6pt;width:18.35pt;height:9pt;z-index:251635200;visibility:visible;mso-wrap-style:square;mso-wrap-distance-left:9pt;mso-wrap-distance-top:0;mso-wrap-distance-right:9pt;mso-wrap-distance-bottom:0;mso-position-horizontal:absolute;mso-position-horizontal-relative:text;mso-position-vertical:absolute;mso-position-vertical-relative:text" o:gfxdata="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">
                 <v:imagedata r:id="rId262" o:title=""/>
               </v:shape>
             </w:pict>
@@ -7081,7 +7074,7 @@
           </mc:Choice>
           <mc:Fallback>
             <w:pict>
-              <v:shape w14:anchorId="67B78041" id="Ink 86" o:spid="_x0000_s1026" type="#_x0000_t75" style="position:absolute;margin-left:37.95pt;margin-top:506.8pt;width:21.05pt;height:11.4pt;z-index:251634176;visibility:visible;mso-wrap-style:square;mso-wrap-distance-left:9pt;mso-wrap-distance-top:0;mso-wrap-distance-right:9pt;mso-wrap-distance-bottom:0;mso-position-horizontal:absolute;mso-position-horizontal-relative:text;mso-position-vertical:absolute;mso-position-vertical-relative:text" o:gfxdata="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">
+              <v:shape w14:anchorId="3DCBE3A5" id="Ink 86" o:spid="_x0000_s1026" type="#_x0000_t75" style="position:absolute;margin-left:37.95pt;margin-top:506.8pt;width:21.05pt;height:11.4pt;z-index:251634176;visibility:visible;mso-wrap-style:square;mso-wrap-distance-left:9pt;mso-wrap-distance-top:0;mso-wrap-distance-right:9pt;mso-wrap-distance-bottom:0;mso-position-horizontal:absolute;mso-position-horizontal-relative:text;mso-position-vertical:absolute;mso-position-vertical-relative:text" o:gfxdata="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">
                 <v:imagedata r:id="rId264" o:title=""/>
               </v:shape>
             </w:pict>
@@ -7127,7 +7120,7 @@
           </mc:Choice>
           <mc:Fallback>
             <w:pict>
-              <v:shape w14:anchorId="0FDACA0D" id="Ink 85" o:spid="_x0000_s1026" type="#_x0000_t75" style="position:absolute;margin-left:36.55pt;margin-top:503pt;width:25.05pt;height:10.55pt;z-index:251633152;visibility:visible;mso-wrap-style:square;mso-wrap-distance-left:9pt;mso-wrap-distance-top:0;mso-wrap-distance-right:9pt;mso-wrap-distance-bottom:0;mso-position-horizontal:absolute;mso-position-horizontal-relative:text;mso-position-vertical:absolute;mso-position-vertical-relative:text" o:gfxdata="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">
+              <v:shape w14:anchorId="7802BFBB" id="Ink 85" o:spid="_x0000_s1026" type="#_x0000_t75" style="position:absolute;margin-left:36.55pt;margin-top:503pt;width:25.05pt;height:10.55pt;z-index:251633152;visibility:visible;mso-wrap-style:square;mso-wrap-distance-left:9pt;mso-wrap-distance-top:0;mso-wrap-distance-right:9pt;mso-wrap-distance-bottom:0;mso-position-horizontal:absolute;mso-position-horizontal-relative:text;mso-position-vertical:absolute;mso-position-vertical-relative:text" o:gfxdata="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">
                 <v:imagedata r:id="rId266" o:title=""/>
               </v:shape>
             </w:pict>
@@ -7173,7 +7166,7 @@
           </mc:Choice>
           <mc:Fallback>
             <w:pict>
-              <v:shape w14:anchorId="6DF26E0D" id="Ink 84" o:spid="_x0000_s1026" type="#_x0000_t75" style="position:absolute;margin-left:29.4pt;margin-top:501.75pt;width:36.85pt;height:39pt;z-index:251632128;visibility:visible;mso-wrap-style:square;mso-wrap-distance-left:9pt;mso-wrap-distance-top:0;mso-wrap-distance-right:9pt;mso-wrap-distance-bottom:0;mso-position-horizontal:absolute;mso-position-horizontal-relative:text;mso-position-vertical:absolute;mso-position-vertical-relative:text" o:gfxdata="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">
+              <v:shape w14:anchorId="3C44266E" id="Ink 84" o:spid="_x0000_s1026" type="#_x0000_t75" style="position:absolute;margin-left:29.45pt;margin-top:501.75pt;width:36.8pt;height:39pt;z-index:251632128;visibility:visible;mso-wrap-style:square;mso-wrap-distance-left:9pt;mso-wrap-distance-top:0;mso-wrap-distance-right:9pt;mso-wrap-distance-bottom:0;mso-position-horizontal:absolute;mso-position-horizontal-relative:text;mso-position-vertical:absolute;mso-position-vertical-relative:text" o:gfxdata="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">
                 <v:imagedata r:id="rId268" o:title=""/>
               </v:shape>
             </w:pict>
@@ -7219,7 +7212,7 @@
           </mc:Choice>
           <mc:Fallback>
             <w:pict>
-              <v:shape w14:anchorId="046629B1" id="Ink 83" o:spid="_x0000_s1026" type="#_x0000_t75" style="position:absolute;margin-left:.75pt;margin-top:524.8pt;width:185.6pt;height:25pt;z-index:251631104;visibility:visible;mso-wrap-style:square;mso-wrap-distance-left:9pt;mso-wrap-distance-top:0;mso-wrap-distance-right:9pt;mso-wrap-distance-bottom:0;mso-position-horizontal:absolute;mso-position-horizontal-relative:text;mso-position-vertical:absolute;mso-position-vertical-relative:text" o:gfxdata="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">
+              <v:shape w14:anchorId="241EC91C" id="Ink 83" o:spid="_x0000_s1026" type="#_x0000_t75" style="position:absolute;margin-left:.8pt;margin-top:524.85pt;width:185.6pt;height:24.95pt;z-index:251631104;visibility:visible;mso-wrap-style:square;mso-wrap-distance-left:9pt;mso-wrap-distance-top:0;mso-wrap-distance-right:9pt;mso-wrap-distance-bottom:0;mso-position-horizontal:absolute;mso-position-horizontal-relative:text;mso-position-vertical:absolute;mso-position-vertical-relative:text" o:gfxdata="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">
                 <v:imagedata r:id="rId270" o:title=""/>
               </v:shape>
             </w:pict>
@@ -7265,7 +7258,7 @@
           </mc:Choice>
           <mc:Fallback>
             <w:pict>
-              <v:shape w14:anchorId="232C4D2D" id="Ink 82" o:spid="_x0000_s1026" type="#_x0000_t75" style="position:absolute;margin-left:168.05pt;margin-top:525.25pt;width:20.45pt;height:64.2pt;z-index:251630080;visibility:visible;mso-wrap-style:square;mso-wrap-distance-left:9pt;mso-wrap-distance-top:0;mso-wrap-distance-right:9pt;mso-wrap-distance-bottom:0;mso-position-horizontal:absolute;mso-position-horizontal-relative:text;mso-position-vertical:absolute;mso-position-vertical-relative:text" o:gfxdata="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">
+              <v:shape w14:anchorId="293E8F63" id="Ink 82" o:spid="_x0000_s1026" type="#_x0000_t75" style="position:absolute;margin-left:168.05pt;margin-top:525.25pt;width:20.45pt;height:64.2pt;z-index:251630080;visibility:visible;mso-wrap-style:square;mso-wrap-distance-left:9pt;mso-wrap-distance-top:0;mso-wrap-distance-right:9pt;mso-wrap-distance-bottom:0;mso-position-horizontal:absolute;mso-position-horizontal-relative:text;mso-position-vertical:absolute;mso-position-vertical-relative:text" o:gfxdata="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">
                 <v:imagedata r:id="rId272" o:title=""/>
               </v:shape>
             </w:pict>
@@ -7311,7 +7304,7 @@
           </mc:Choice>
           <mc:Fallback>
             <w:pict>
-              <v:shape w14:anchorId="120F82BF" id="Ink 81" o:spid="_x0000_s1026" type="#_x0000_t75" style="position:absolute;margin-left:-.05pt;margin-top:542pt;width:170.45pt;height:54.35pt;z-index:251629056;visibility:visible;mso-wrap-style:square;mso-wrap-distance-left:9pt;mso-wrap-distance-top:0;mso-wrap-distance-right:9pt;mso-wrap-distance-bottom:0;mso-position-horizontal:absolute;mso-position-horizontal-relative:text;mso-position-vertical:absolute;mso-position-vertical-relative:text" o:gfxdata="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">
+              <v:shape w14:anchorId="61153E32" id="Ink 81" o:spid="_x0000_s1026" type="#_x0000_t75" style="position:absolute;margin-left:-.05pt;margin-top:542pt;width:170.4pt;height:54.35pt;z-index:251629056;visibility:visible;mso-wrap-style:square;mso-wrap-distance-left:9pt;mso-wrap-distance-top:0;mso-wrap-distance-right:9pt;mso-wrap-distance-bottom:0;mso-position-horizontal:absolute;mso-position-horizontal-relative:text;mso-position-vertical:absolute;mso-position-vertical-relative:text" o:gfxdata="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">
                 <v:imagedata r:id="rId274" o:title=""/>
               </v:shape>
             </w:pict>
@@ -7357,7 +7350,7 @@
           </mc:Choice>
           <mc:Fallback>
             <w:pict>
-              <v:shape w14:anchorId="45178465" id="Ink 79" o:spid="_x0000_s1026" type="#_x0000_t75" style="position:absolute;margin-left:-37.35pt;margin-top:423.5pt;width:602.85pt;height:12.75pt;z-index:251628032;visibility:visible;mso-wrap-style:square;mso-wrap-distance-left:9pt;mso-wrap-distance-top:0;mso-wrap-distance-right:9pt;mso-wrap-distance-bottom:0;mso-position-horizontal:absolute;mso-position-horizontal-relative:text;mso-position-vertical:absolute;mso-position-vertical-relative:text" o:gfxdata="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">
+              <v:shape w14:anchorId="79B70093" id="Ink 79" o:spid="_x0000_s1026" type="#_x0000_t75" style="position:absolute;margin-left:-37.35pt;margin-top:423.5pt;width:602.85pt;height:12.75pt;z-index:251628032;visibility:visible;mso-wrap-style:square;mso-wrap-distance-left:9pt;mso-wrap-distance-top:0;mso-wrap-distance-right:9pt;mso-wrap-distance-bottom:0;mso-position-horizontal:absolute;mso-position-horizontal-relative:text;mso-position-vertical:absolute;mso-position-vertical-relative:text" o:gfxdata="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">
                 <v:imagedata r:id="rId276" o:title=""/>
               </v:shape>
             </w:pict>
@@ -7502,7 +7495,7 @@
           </mc:Choice>
           <mc:Fallback>
             <w:pict>
-              <v:shape w14:anchorId="6CC9165F" id="Ink 63" o:spid="_x0000_s1026" type="#_x0000_t75" style="position:absolute;margin-left:262.35pt;margin-top:29.7pt;width:40.4pt;height:9.15pt;z-index:251625984;visibility:visible;mso-wrap-style:square;mso-wrap-distance-left:9pt;mso-wrap-distance-top:0;mso-wrap-distance-right:9pt;mso-wrap-distance-bottom:0;mso-position-horizontal:absolute;mso-position-horizontal-relative:text;mso-position-vertical:absolute;mso-position-vertical-relative:text" o:gfxdata="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">
+              <v:shape w14:anchorId="46170FC7" id="Ink 63" o:spid="_x0000_s1026" type="#_x0000_t75" style="position:absolute;margin-left:262.35pt;margin-top:29.7pt;width:40.4pt;height:9.15pt;z-index:251625984;visibility:visible;mso-wrap-style:square;mso-wrap-distance-left:9pt;mso-wrap-distance-top:0;mso-wrap-distance-right:9pt;mso-wrap-distance-bottom:0;mso-position-horizontal:absolute;mso-position-horizontal-relative:text;mso-position-vertical:absolute;mso-position-vertical-relative:text" o:gfxdata="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">
                 <v:imagedata r:id="rId278" o:title=""/>
               </v:shape>
             </w:pict>
@@ -7548,7 +7541,7 @@
           </mc:Choice>
           <mc:Fallback>
             <w:pict>
-              <v:shape w14:anchorId="3F200C0A" id="Ink 62" o:spid="_x0000_s1026" type="#_x0000_t75" style="position:absolute;margin-left:296.75pt;margin-top:31.45pt;width:8.3pt;height:24.55pt;z-index:251624960;visibility:visible;mso-wrap-style:square;mso-wrap-distance-left:9pt;mso-wrap-distance-top:0;mso-wrap-distance-right:9pt;mso-wrap-distance-bottom:0;mso-position-horizontal:absolute;mso-position-horizontal-relative:text;mso-position-vertical:absolute;mso-position-vertical-relative:text" o:gfxdata="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">
+              <v:shape w14:anchorId="16CDDA6F" id="Ink 62" o:spid="_x0000_s1026" type="#_x0000_t75" style="position:absolute;margin-left:296.75pt;margin-top:31.45pt;width:8.3pt;height:24.55pt;z-index:251624960;visibility:visible;mso-wrap-style:square;mso-wrap-distance-left:9pt;mso-wrap-distance-top:0;mso-wrap-distance-right:9pt;mso-wrap-distance-bottom:0;mso-position-horizontal:absolute;mso-position-horizontal-relative:text;mso-position-vertical:absolute;mso-position-vertical-relative:text" o:gfxdata="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">
                 <v:imagedata r:id="rId280" o:title=""/>
               </v:shape>
             </w:pict>
@@ -7594,7 +7587,7 @@
           </mc:Choice>
           <mc:Fallback>
             <w:pict>
-              <v:shape w14:anchorId="77C244A8" id="Ink 61" o:spid="_x0000_s1026" type="#_x0000_t75" style="position:absolute;margin-left:261.95pt;margin-top:38.25pt;width:34.7pt;height:17.1pt;z-index:251623936;visibility:visible;mso-wrap-style:square;mso-wrap-distance-left:9pt;mso-wrap-distance-top:0;mso-wrap-distance-right:9pt;mso-wrap-distance-bottom:0;mso-position-horizontal:absolute;mso-position-horizontal-relative:text;mso-position-vertical:absolute;mso-position-vertical-relative:text" o:gfxdata="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">
+              <v:shape w14:anchorId="72C8A8D7" id="Ink 61" o:spid="_x0000_s1026" type="#_x0000_t75" style="position:absolute;margin-left:261.95pt;margin-top:38.25pt;width:34.7pt;height:17.1pt;z-index:251623936;visibility:visible;mso-wrap-style:square;mso-wrap-distance-left:9pt;mso-wrap-distance-top:0;mso-wrap-distance-right:9pt;mso-wrap-distance-bottom:0;mso-position-horizontal:absolute;mso-position-horizontal-relative:text;mso-position-vertical:absolute;mso-position-vertical-relative:text" o:gfxdata="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">
                 <v:imagedata r:id="rId282" o:title=""/>
               </v:shape>
             </w:pict>
@@ -7640,7 +7633,7 @@
           </mc:Choice>
           <mc:Fallback>
             <w:pict>
-              <v:shape w14:anchorId="402E6EFF" id="Ink 58" o:spid="_x0000_s1026" type="#_x0000_t75" style="position:absolute;margin-left:436.9pt;margin-top:335.65pt;width:17.2pt;height:15.95pt;z-index:251622912;visibility:visible;mso-wrap-style:square;mso-wrap-distance-left:9pt;mso-wrap-distance-top:0;mso-wrap-distance-right:9pt;mso-wrap-distance-bottom:0;mso-position-horizontal:absolute;mso-position-horizontal-relative:text;mso-position-vertical:absolute;mso-position-vertical-relative:text" o:gfxdata="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">
+              <v:shape w14:anchorId="054C06E8" id="Ink 58" o:spid="_x0000_s1026" type="#_x0000_t75" style="position:absolute;margin-left:436.9pt;margin-top:335.65pt;width:17.2pt;height:15.95pt;z-index:251622912;visibility:visible;mso-wrap-style:square;mso-wrap-distance-left:9pt;mso-wrap-distance-top:0;mso-wrap-distance-right:9pt;mso-wrap-distance-bottom:0;mso-position-horizontal:absolute;mso-position-horizontal-relative:text;mso-position-vertical:absolute;mso-position-vertical-relative:text" o:gfxdata="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">
                 <v:imagedata r:id="rId284" o:title=""/>
               </v:shape>
             </w:pict>
@@ -7686,7 +7679,7 @@
           </mc:Choice>
           <mc:Fallback>
             <w:pict>
-              <v:shape w14:anchorId="249C2432" id="Ink 56" o:spid="_x0000_s1026" type="#_x0000_t75" style="position:absolute;margin-left:453pt;margin-top:323.65pt;width:5.35pt;height:23.75pt;z-index:251659264;visibility:visible;mso-wrap-style:square;mso-wrap-distance-left:9pt;mso-wrap-distance-top:0;mso-wrap-distance-right:9pt;mso-wrap-distance-bottom:0;mso-position-horizontal:absolute;mso-position-horizontal-relative:text;mso-position-vertical:absolute;mso-position-vertical-relative:text" o:gfxdata="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">
+              <v:shape w14:anchorId="6DDFE1DD" id="Ink 56" o:spid="_x0000_s1026" type="#_x0000_t75" style="position:absolute;margin-left:453pt;margin-top:323.65pt;width:5.35pt;height:23.75pt;z-index:251659264;visibility:visible;mso-wrap-style:square;mso-wrap-distance-left:9pt;mso-wrap-distance-top:0;mso-wrap-distance-right:9pt;mso-wrap-distance-bottom:0;mso-position-horizontal:absolute;mso-position-horizontal-relative:text;mso-position-vertical:absolute;mso-position-vertical-relative:text" o:gfxdata="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">
                 <v:imagedata r:id="rId286" o:title=""/>
               </v:shape>
             </w:pict>
@@ -7732,7 +7725,7 @@
           </mc:Choice>
           <mc:Fallback>
             <w:pict>
-              <v:shape w14:anchorId="32252841" id="Ink 55" o:spid="_x0000_s1026" type="#_x0000_t75" style="position:absolute;margin-left:442.8pt;margin-top:343.7pt;width:3.1pt;height:5.7pt;z-index:251658240;visibility:visible;mso-wrap-style:square;mso-wrap-distance-left:9pt;mso-wrap-distance-top:0;mso-wrap-distance-right:9pt;mso-wrap-distance-bottom:0;mso-position-horizontal:absolute;mso-position-horizontal-relative:text;mso-position-vertical:absolute;mso-position-vertical-relative:text" o:gfxdata="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">
+              <v:shape w14:anchorId="705A458F" id="Ink 55" o:spid="_x0000_s1026" type="#_x0000_t75" style="position:absolute;margin-left:442.8pt;margin-top:343.7pt;width:3.1pt;height:5.7pt;z-index:251658240;visibility:visible;mso-wrap-style:square;mso-wrap-distance-left:9pt;mso-wrap-distance-top:0;mso-wrap-distance-right:9pt;mso-wrap-distance-bottom:0;mso-position-horizontal:absolute;mso-position-horizontal-relative:text;mso-position-vertical:absolute;mso-position-vertical-relative:text" o:gfxdata="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">
                 <v:imagedata r:id="rId288" o:title=""/>
               </v:shape>
             </w:pict>
@@ -7778,7 +7771,7 @@
           </mc:Choice>
           <mc:Fallback>
             <w:pict>
-              <v:shape w14:anchorId="190D3EB4" id="Ink 54" o:spid="_x0000_s1026" type="#_x0000_t75" style="position:absolute;margin-left:430.6pt;margin-top:336.65pt;width:4.15pt;height:16.2pt;z-index:251657216;visibility:visible;mso-wrap-style:square;mso-wrap-distance-left:9pt;mso-wrap-distance-top:0;mso-wrap-distance-right:9pt;mso-wrap-distance-bottom:0;mso-position-horizontal:absolute;mso-position-horizontal-relative:text;mso-position-vertical:absolute;mso-position-vertical-relative:text" o:gfxdata="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">
+              <v:shape w14:anchorId="46CCE95B" id="Ink 54" o:spid="_x0000_s1026" type="#_x0000_t75" style="position:absolute;margin-left:430.6pt;margin-top:336.65pt;width:4.15pt;height:16.2pt;z-index:251657216;visibility:visible;mso-wrap-style:square;mso-wrap-distance-left:9pt;mso-wrap-distance-top:0;mso-wrap-distance-right:9pt;mso-wrap-distance-bottom:0;mso-position-horizontal:absolute;mso-position-horizontal-relative:text;mso-position-vertical:absolute;mso-position-vertical-relative:text" o:gfxdata="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">
                 <v:imagedata r:id="rId290" o:title=""/>
               </v:shape>
             </w:pict>
@@ -7824,7 +7817,7 @@
           </mc:Choice>
           <mc:Fallback>
             <w:pict>
-              <v:shape w14:anchorId="0EF6031F" id="Ink 53" o:spid="_x0000_s1026" type="#_x0000_t75" style="position:absolute;margin-left:440.25pt;margin-top:346.9pt;width:28.35pt;height:36.65pt;z-index:251656192;visibility:visible;mso-wrap-style:square;mso-wrap-distance-left:9pt;mso-wrap-distance-top:0;mso-wrap-distance-right:9pt;mso-wrap-distance-bottom:0;mso-position-horizontal:absolute;mso-position-horizontal-relative:text;mso-position-vertical:absolute;mso-position-vertical-relative:text" o:gfxdata="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">
+              <v:shape w14:anchorId="5C6AD871" id="Ink 53" o:spid="_x0000_s1026" type="#_x0000_t75" style="position:absolute;margin-left:440.25pt;margin-top:346.9pt;width:28.35pt;height:36.65pt;z-index:251656192;visibility:visible;mso-wrap-style:square;mso-wrap-distance-left:9pt;mso-wrap-distance-top:0;mso-wrap-distance-right:9pt;mso-wrap-distance-bottom:0;mso-position-horizontal:absolute;mso-position-horizontal-relative:text;mso-position-vertical:absolute;mso-position-vertical-relative:text" o:gfxdata="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">
                 <v:imagedata r:id="rId292" o:title=""/>
               </v:shape>
             </w:pict>
@@ -7870,7 +7863,7 @@
           </mc:Choice>
           <mc:Fallback>
             <w:pict>
-              <v:shape w14:anchorId="70BAA5CE" id="Ink 52" o:spid="_x0000_s1026" type="#_x0000_t75" style="position:absolute;margin-left:364.3pt;margin-top:252pt;width:182.7pt;height:30.6pt;z-index:251655168;visibility:visible;mso-wrap-style:square;mso-wrap-distance-left:9pt;mso-wrap-distance-top:0;mso-wrap-distance-right:9pt;mso-wrap-distance-bottom:0;mso-position-horizontal:absolute;mso-position-horizontal-relative:text;mso-position-vertical:absolute;mso-position-vertical-relative:text" o:gfxdata="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">
+              <v:shape w14:anchorId="43032325" id="Ink 52" o:spid="_x0000_s1026" type="#_x0000_t75" style="position:absolute;margin-left:364.3pt;margin-top:252pt;width:182.7pt;height:30.6pt;z-index:251655168;visibility:visible;mso-wrap-style:square;mso-wrap-distance-left:9pt;mso-wrap-distance-top:0;mso-wrap-distance-right:9pt;mso-wrap-distance-bottom:0;mso-position-horizontal:absolute;mso-position-horizontal-relative:text;mso-position-vertical:absolute;mso-position-vertical-relative:text" o:gfxdata="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">
                 <v:imagedata r:id="rId294" o:title=""/>
               </v:shape>
             </w:pict>
@@ -7916,7 +7909,7 @@
           </mc:Choice>
           <mc:Fallback>
             <w:pict>
-              <v:shape w14:anchorId="7DD0A55B" id="Ink 51" o:spid="_x0000_s1026" type="#_x0000_t75" style="position:absolute;margin-left:524.75pt;margin-top:261.3pt;width:25.25pt;height:73.7pt;z-index:251654144;visibility:visible;mso-wrap-style:square;mso-wrap-distance-left:9pt;mso-wrap-distance-top:0;mso-wrap-distance-right:9pt;mso-wrap-distance-bottom:0;mso-position-horizontal:absolute;mso-position-horizontal-relative:text;mso-position-vertical:absolute;mso-position-vertical-relative:text" o:gfxdata="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">
+              <v:shape w14:anchorId="20DE67C7" id="Ink 51" o:spid="_x0000_s1026" type="#_x0000_t75" style="position:absolute;margin-left:524.75pt;margin-top:261.3pt;width:25.25pt;height:73.7pt;z-index:251654144;visibility:visible;mso-wrap-style:square;mso-wrap-distance-left:9pt;mso-wrap-distance-top:0;mso-wrap-distance-right:9pt;mso-wrap-distance-bottom:0;mso-position-horizontal:absolute;mso-position-horizontal-relative:text;mso-position-vertical:absolute;mso-position-vertical-relative:text" o:gfxdata="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">
                 <v:imagedata r:id="rId296" o:title=""/>
               </v:shape>
             </w:pict>
@@ -7962,7 +7955,7 @@
           </mc:Choice>
           <mc:Fallback>
             <w:pict>
-              <v:shape w14:anchorId="1DFD5B95" id="Ink 50" o:spid="_x0000_s1026" type="#_x0000_t75" style="position:absolute;margin-left:354.95pt;margin-top:271pt;width:171.45pt;height:75.15pt;z-index:251653120;visibility:visible;mso-wrap-style:square;mso-wrap-distance-left:9pt;mso-wrap-distance-top:0;mso-wrap-distance-right:9pt;mso-wrap-distance-bottom:0;mso-position-horizontal:absolute;mso-position-horizontal-relative:text;mso-position-vertical:absolute;mso-position-vertical-relative:text" o:gfxdata="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">
+              <v:shape w14:anchorId="185E27ED" id="Ink 50" o:spid="_x0000_s1026" type="#_x0000_t75" style="position:absolute;margin-left:354.95pt;margin-top:271pt;width:171.45pt;height:75.15pt;z-index:251653120;visibility:visible;mso-wrap-style:square;mso-wrap-distance-left:9pt;mso-wrap-distance-top:0;mso-wrap-distance-right:9pt;mso-wrap-distance-bottom:0;mso-position-horizontal:absolute;mso-position-horizontal-relative:text;mso-position-vertical:absolute;mso-position-vertical-relative:text" o:gfxdata="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">
                 <v:imagedata r:id="rId298" o:title=""/>
               </v:shape>
             </w:pict>
@@ -8008,7 +8001,7 @@
           </mc:Choice>
           <mc:Fallback>
             <w:pict>
-              <v:shape w14:anchorId="28F3013C" id="Ink 49" o:spid="_x0000_s1026" type="#_x0000_t75" style="position:absolute;margin-left:303.05pt;margin-top:292.9pt;width:11.8pt;height:14.25pt;z-index:251652096;visibility:visible;mso-wrap-style:square;mso-wrap-distance-left:9pt;mso-wrap-distance-top:0;mso-wrap-distance-right:9pt;mso-wrap-distance-bottom:0;mso-position-horizontal:absolute;mso-position-horizontal-relative:text;mso-position-vertical:absolute;mso-position-vertical-relative:text" o:gfxdata="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">
+              <v:shape w14:anchorId="259650D4" id="Ink 49" o:spid="_x0000_s1026" type="#_x0000_t75" style="position:absolute;margin-left:303.05pt;margin-top:292.9pt;width:11.8pt;height:14.25pt;z-index:251652096;visibility:visible;mso-wrap-style:square;mso-wrap-distance-left:9pt;mso-wrap-distance-top:0;mso-wrap-distance-right:9pt;mso-wrap-distance-bottom:0;mso-position-horizontal:absolute;mso-position-horizontal-relative:text;mso-position-vertical:absolute;mso-position-vertical-relative:text" o:gfxdata="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">
                 <v:imagedata r:id="rId300" o:title=""/>
               </v:shape>
             </w:pict>
@@ -8054,7 +8047,7 @@
           </mc:Choice>
           <mc:Fallback>
             <w:pict>
-              <v:shape w14:anchorId="0237D484" id="Ink 48" o:spid="_x0000_s1026" type="#_x0000_t75" style="position:absolute;margin-left:253.45pt;margin-top:298.7pt;width:45.2pt;height:4.45pt;z-index:251651072;visibility:visible;mso-wrap-style:square;mso-wrap-distance-left:9pt;mso-wrap-distance-top:0;mso-wrap-distance-right:9pt;mso-wrap-distance-bottom:0;mso-position-horizontal:absolute;mso-position-horizontal-relative:text;mso-position-vertical:absolute;mso-position-vertical-relative:text" o:gfxdata="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">
+              <v:shape w14:anchorId="773CCE9C" id="Ink 48" o:spid="_x0000_s1026" type="#_x0000_t75" style="position:absolute;margin-left:253.45pt;margin-top:298.7pt;width:45.2pt;height:4.4pt;z-index:251651072;visibility:visible;mso-wrap-style:square;mso-wrap-distance-left:9pt;mso-wrap-distance-top:0;mso-wrap-distance-right:9pt;mso-wrap-distance-bottom:0;mso-position-horizontal:absolute;mso-position-horizontal-relative:text;mso-position-vertical:absolute;mso-position-vertical-relative:text" o:gfxdata="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">
                 <v:imagedata r:id="rId302" o:title=""/>
               </v:shape>
             </w:pict>
@@ -8100,7 +8093,7 @@
           </mc:Choice>
           <mc:Fallback>
             <w:pict>
-              <v:shape w14:anchorId="546C77D5" id="Ink 47" o:spid="_x0000_s1026" type="#_x0000_t75" style="position:absolute;margin-left:66.55pt;margin-top:236.8pt;width:46.35pt;height:50.15pt;z-index:251650048;visibility:visible;mso-wrap-style:square;mso-wrap-distance-left:9pt;mso-wrap-distance-top:0;mso-wrap-distance-right:9pt;mso-wrap-distance-bottom:0;mso-position-horizontal:absolute;mso-position-horizontal-relative:text;mso-position-vertical:absolute;mso-position-vertical-relative:text" o:gfxdata="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">
+              <v:shape w14:anchorId="1989D187" id="Ink 47" o:spid="_x0000_s1026" type="#_x0000_t75" style="position:absolute;margin-left:66.55pt;margin-top:236.8pt;width:46.35pt;height:50.15pt;z-index:251650048;visibility:visible;mso-wrap-style:square;mso-wrap-distance-left:9pt;mso-wrap-distance-top:0;mso-wrap-distance-right:9pt;mso-wrap-distance-bottom:0;mso-position-horizontal:absolute;mso-position-horizontal-relative:text;mso-position-vertical:absolute;mso-position-vertical-relative:text" o:gfxdata="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">
                 <v:imagedata r:id="rId304" o:title=""/>
               </v:shape>
             </w:pict>
@@ -8146,7 +8139,7 @@
           </mc:Choice>
           <mc:Fallback>
             <w:pict>
-              <v:shape w14:anchorId="58A2BC1E" id="Ink 46" o:spid="_x0000_s1026" type="#_x0000_t75" style="position:absolute;margin-left:20.6pt;margin-top:271.4pt;width:171.2pt;height:26.25pt;z-index:251649024;visibility:visible;mso-wrap-style:square;mso-wrap-distance-left:9pt;mso-wrap-distance-top:0;mso-wrap-distance-right:9pt;mso-wrap-distance-bottom:0;mso-position-horizontal:absolute;mso-position-horizontal-relative:text;mso-position-vertical:absolute;mso-position-vertical-relative:text" o:gfxdata="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">
+              <v:shape w14:anchorId="36825FF9" id="Ink 46" o:spid="_x0000_s1026" type="#_x0000_t75" style="position:absolute;margin-left:20.6pt;margin-top:271.4pt;width:171.2pt;height:26.25pt;z-index:251649024;visibility:visible;mso-wrap-style:square;mso-wrap-distance-left:9pt;mso-wrap-distance-top:0;mso-wrap-distance-right:9pt;mso-wrap-distance-bottom:0;mso-position-horizontal:absolute;mso-position-horizontal-relative:text;mso-position-vertical:absolute;mso-position-vertical-relative:text" o:gfxdata="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">
                 <v:imagedata r:id="rId306" o:title=""/>
               </v:shape>
             </w:pict>
@@ -8192,7 +8185,7 @@
           </mc:Choice>
           <mc:Fallback>
             <w:pict>
-              <v:shape w14:anchorId="599D6CD6" id="Ink 45" o:spid="_x0000_s1026" type="#_x0000_t75" style="position:absolute;margin-left:175.6pt;margin-top:273.45pt;width:22.45pt;height:79.85pt;z-index:251648000;visibility:visible;mso-wrap-style:square;mso-wrap-distance-left:9pt;mso-wrap-distance-top:0;mso-wrap-distance-right:9pt;mso-wrap-distance-bottom:0;mso-position-horizontal:absolute;mso-position-horizontal-relative:text;mso-position-vertical:absolute;mso-position-vertical-relative:text" o:gfxdata="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">
+              <v:shape w14:anchorId="3910AEA3" id="Ink 45" o:spid="_x0000_s1026" type="#_x0000_t75" style="position:absolute;margin-left:175.6pt;margin-top:273.45pt;width:22.45pt;height:79.85pt;z-index:251648000;visibility:visible;mso-wrap-style:square;mso-wrap-distance-left:9pt;mso-wrap-distance-top:0;mso-wrap-distance-right:9pt;mso-wrap-distance-bottom:0;mso-position-horizontal:absolute;mso-position-horizontal-relative:text;mso-position-vertical:absolute;mso-position-vertical-relative:text" o:gfxdata="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">
                 <v:imagedata r:id="rId308" o:title=""/>
               </v:shape>
             </w:pict>
@@ -8238,7 +8231,7 @@
           </mc:Choice>
           <mc:Fallback>
             <w:pict>
-              <v:shape w14:anchorId="216725DA" id="Ink 44" o:spid="_x0000_s1026" type="#_x0000_t75" style="position:absolute;margin-left:20.45pt;margin-top:296.7pt;width:157.4pt;height:56.85pt;z-index:251646976;visibility:visible;mso-wrap-style:square;mso-wrap-distance-left:9pt;mso-wrap-distance-top:0;mso-wrap-distance-right:9pt;mso-wrap-distance-bottom:0;mso-position-horizontal:absolute;mso-position-horizontal-relative:text;mso-position-vertical:absolute;mso-position-vertical-relative:text" o:gfxdata="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">
+              <v:shape w14:anchorId="6902AAB4" id="Ink 44" o:spid="_x0000_s1026" type="#_x0000_t75" style="position:absolute;margin-left:20.45pt;margin-top:296.7pt;width:157.4pt;height:56.85pt;z-index:251646976;visibility:visible;mso-wrap-style:square;mso-wrap-distance-left:9pt;mso-wrap-distance-top:0;mso-wrap-distance-right:9pt;mso-wrap-distance-bottom:0;mso-position-horizontal:absolute;mso-position-horizontal-relative:text;mso-position-vertical:absolute;mso-position-vertical-relative:text" o:gfxdata="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">
                 <v:imagedata r:id="rId310" o:title=""/>
               </v:shape>
             </w:pict>
@@ -8284,7 +8277,7 @@
           </mc:Choice>
           <mc:Fallback>
             <w:pict>
-              <v:shape w14:anchorId="53A63EA4" id="Ink 43" o:spid="_x0000_s1026" type="#_x0000_t75" style="position:absolute;margin-left:472.4pt;margin-top:119.15pt;width:15.35pt;height:3.4pt;z-index:251645952;visibility:visible;mso-wrap-style:square;mso-wrap-distance-left:9pt;mso-wrap-distance-top:0;mso-wrap-distance-right:9pt;mso-wrap-distance-bottom:0;mso-position-horizontal:absolute;mso-position-horizontal-relative:text;mso-position-vertical:absolute;mso-position-vertical-relative:text" o:gfxdata="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">
+              <v:shape w14:anchorId="3FC733B3" id="Ink 43" o:spid="_x0000_s1026" type="#_x0000_t75" style="position:absolute;margin-left:472.4pt;margin-top:119.15pt;width:15.35pt;height:3.4pt;z-index:251645952;visibility:visible;mso-wrap-style:square;mso-wrap-distance-left:9pt;mso-wrap-distance-top:0;mso-wrap-distance-right:9pt;mso-wrap-distance-bottom:0;mso-position-horizontal:absolute;mso-position-horizontal-relative:text;mso-position-vertical:absolute;mso-position-vertical-relative:text" o:gfxdata="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">
                 <v:imagedata r:id="rId312" o:title=""/>
               </v:shape>
             </w:pict>
@@ -8330,7 +8323,7 @@
           </mc:Choice>
           <mc:Fallback>
             <w:pict>
-              <v:shape w14:anchorId="2C1FBCEF" id="Ink 42" o:spid="_x0000_s1026" type="#_x0000_t75" style="position:absolute;margin-left:480.3pt;margin-top:114.05pt;width:4.75pt;height:2.35pt;z-index:251644928;visibility:visible;mso-wrap-style:square;mso-wrap-distance-left:9pt;mso-wrap-distance-top:0;mso-wrap-distance-right:9pt;mso-wrap-distance-bottom:0;mso-position-horizontal:absolute;mso-position-horizontal-relative:text;mso-position-vertical:absolute;mso-position-vertical-relative:text" o:gfxdata="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">
+              <v:shape w14:anchorId="2DD39E72" id="Ink 42" o:spid="_x0000_s1026" type="#_x0000_t75" style="position:absolute;margin-left:480.3pt;margin-top:114.05pt;width:4.75pt;height:2.35pt;z-index:251644928;visibility:visible;mso-wrap-style:square;mso-wrap-distance-left:9pt;mso-wrap-distance-top:0;mso-wrap-distance-right:9pt;mso-wrap-distance-bottom:0;mso-position-horizontal:absolute;mso-position-horizontal-relative:text;mso-position-vertical:absolute;mso-position-vertical-relative:text" o:gfxdata="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">
                 <v:imagedata r:id="rId314" o:title=""/>
               </v:shape>
             </w:pict>
@@ -8376,7 +8369,7 @@
           </mc:Choice>
           <mc:Fallback>
             <w:pict>
-              <v:shape w14:anchorId="0E87EF54" id="Ink 41" o:spid="_x0000_s1026" type="#_x0000_t75" style="position:absolute;margin-left:477.45pt;margin-top:106.5pt;width:10.1pt;height:2.6pt;z-index:251643904;visibility:visible;mso-wrap-style:square;mso-wrap-distance-left:9pt;mso-wrap-distance-top:0;mso-wrap-distance-right:9pt;mso-wrap-distance-bottom:0;mso-position-horizontal:absolute;mso-position-horizontal-relative:text;mso-position-vertical:absolute;mso-position-vertical-relative:text" o:gfxdata="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">
+              <v:shape w14:anchorId="78923EF9" id="Ink 41" o:spid="_x0000_s1026" type="#_x0000_t75" style="position:absolute;margin-left:477.45pt;margin-top:106.5pt;width:10.1pt;height:2.6pt;z-index:251643904;visibility:visible;mso-wrap-style:square;mso-wrap-distance-left:9pt;mso-wrap-distance-top:0;mso-wrap-distance-right:9pt;mso-wrap-distance-bottom:0;mso-position-horizontal:absolute;mso-position-horizontal-relative:text;mso-position-vertical:absolute;mso-position-vertical-relative:text" o:gfxdata="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">
                 <v:imagedata r:id="rId316" o:title=""/>
               </v:shape>
             </w:pict>
@@ -8422,7 +8415,7 @@
           </mc:Choice>
           <mc:Fallback>
             <w:pict>
-              <v:shape w14:anchorId="0CE3D4DC" id="Ink 40" o:spid="_x0000_s1026" type="#_x0000_t75" style="position:absolute;margin-left:538.9pt;margin-top:118.9pt;width:8.95pt;height:14.4pt;z-index:251642880;visibility:visible;mso-wrap-style:square;mso-wrap-distance-left:9pt;mso-wrap-distance-top:0;mso-wrap-distance-right:9pt;mso-wrap-distance-bottom:0;mso-position-horizontal:absolute;mso-position-horizontal-relative:text;mso-position-vertical:absolute;mso-position-vertical-relative:text" o:gfxdata="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">
+              <v:shape w14:anchorId="72E2576A" id="Ink 40" o:spid="_x0000_s1026" type="#_x0000_t75" style="position:absolute;margin-left:538.95pt;margin-top:118.9pt;width:8.9pt;height:14.4pt;z-index:251642880;visibility:visible;mso-wrap-style:square;mso-wrap-distance-left:9pt;mso-wrap-distance-top:0;mso-wrap-distance-right:9pt;mso-wrap-distance-bottom:0;mso-position-horizontal:absolute;mso-position-horizontal-relative:text;mso-position-vertical:absolute;mso-position-vertical-relative:text" o:gfxdata="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">
                 <v:imagedata r:id="rId318" o:title=""/>
               </v:shape>
             </w:pict>
@@ -8468,7 +8461,7 @@
           </mc:Choice>
           <mc:Fallback>
             <w:pict>
-              <v:shape w14:anchorId="118DB4B1" id="Ink 39" o:spid="_x0000_s1026" type="#_x0000_t75" style="position:absolute;margin-left:515.2pt;margin-top:111.6pt;width:25.65pt;height:14.65pt;z-index:251641856;visibility:visible;mso-wrap-style:square;mso-wrap-distance-left:9pt;mso-wrap-distance-top:0;mso-wrap-distance-right:9pt;mso-wrap-distance-bottom:0;mso-position-horizontal:absolute;mso-position-horizontal-relative:text;mso-position-vertical:absolute;mso-position-vertical-relative:text" o:gfxdata="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">
+              <v:shape w14:anchorId="42C22A6C" id="Ink 39" o:spid="_x0000_s1026" type="#_x0000_t75" style="position:absolute;margin-left:515.2pt;margin-top:111.6pt;width:25.65pt;height:14.65pt;z-index:251641856;visibility:visible;mso-wrap-style:square;mso-wrap-distance-left:9pt;mso-wrap-distance-top:0;mso-wrap-distance-right:9pt;mso-wrap-distance-bottom:0;mso-position-horizontal:absolute;mso-position-horizontal-relative:text;mso-position-vertical:absolute;mso-position-vertical-relative:text" o:gfxdata="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">
                 <v:imagedata r:id="rId320" o:title=""/>
               </v:shape>
             </w:pict>
@@ -8514,7 +8507,7 @@
           </mc:Choice>
           <mc:Fallback>
             <w:pict>
-              <v:shape w14:anchorId="6B1F07A0" id="Ink 38" o:spid="_x0000_s1026" type="#_x0000_t75" style="position:absolute;margin-left:491.25pt;margin-top:107.8pt;width:14.9pt;height:16.35pt;z-index:251640832;visibility:visible;mso-wrap-style:square;mso-wrap-distance-left:9pt;mso-wrap-distance-top:0;mso-wrap-distance-right:9pt;mso-wrap-distance-bottom:0;mso-position-horizontal:absolute;mso-position-horizontal-relative:text;mso-position-vertical:absolute;mso-position-vertical-relative:text" o:gfxdata="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">
+              <v:shape w14:anchorId="6974BDC3" id="Ink 38" o:spid="_x0000_s1026" type="#_x0000_t75" style="position:absolute;margin-left:491.25pt;margin-top:107.8pt;width:14.9pt;height:16.35pt;z-index:251640832;visibility:visible;mso-wrap-style:square;mso-wrap-distance-left:9pt;mso-wrap-distance-top:0;mso-wrap-distance-right:9pt;mso-wrap-distance-bottom:0;mso-position-horizontal:absolute;mso-position-horizontal-relative:text;mso-position-vertical:absolute;mso-position-vertical-relative:text" o:gfxdata="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">
                 <v:imagedata r:id="rId322" o:title=""/>
               </v:shape>
             </w:pict>
@@ -8560,7 +8553,7 @@
           </mc:Choice>
           <mc:Fallback>
             <w:pict>
-              <v:shape w14:anchorId="28C6F4A5" id="Ink 37" o:spid="_x0000_s1026" type="#_x0000_t75" style="position:absolute;margin-left:337.95pt;margin-top:80.05pt;width:10.35pt;height:12.25pt;z-index:251638784;visibility:visible;mso-wrap-style:square;mso-wrap-distance-left:9pt;mso-wrap-distance-top:0;mso-wrap-distance-right:9pt;mso-wrap-distance-bottom:0;mso-position-horizontal:absolute;mso-position-horizontal-relative:text;mso-position-vertical:absolute;mso-position-vertical-relative:text" o:gfxdata="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">
+              <v:shape w14:anchorId="24192B3B" id="Ink 37" o:spid="_x0000_s1026" type="#_x0000_t75" style="position:absolute;margin-left:337.95pt;margin-top:80.05pt;width:10.35pt;height:12.25pt;z-index:251638784;visibility:visible;mso-wrap-style:square;mso-wrap-distance-left:9pt;mso-wrap-distance-top:0;mso-wrap-distance-right:9pt;mso-wrap-distance-bottom:0;mso-position-horizontal:absolute;mso-position-horizontal-relative:text;mso-position-vertical:absolute;mso-position-vertical-relative:text" o:gfxdata="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">
                 <v:imagedata r:id="rId324" o:title=""/>
               </v:shape>
             </w:pict>
@@ -8606,7 +8599,7 @@
           </mc:Choice>
           <mc:Fallback>
             <w:pict>
-              <v:shape w14:anchorId="5083A99D" id="Ink 36" o:spid="_x0000_s1026" type="#_x0000_t75" style="position:absolute;margin-left:304.9pt;margin-top:79.2pt;width:34.65pt;height:11.35pt;z-index:251636736;visibility:visible;mso-wrap-style:square;mso-wrap-distance-left:9pt;mso-wrap-distance-top:0;mso-wrap-distance-right:9pt;mso-wrap-distance-bottom:0;mso-position-horizontal:absolute;mso-position-horizontal-relative:text;mso-position-vertical:absolute;mso-position-vertical-relative:text" o:gfxdata="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">
+              <v:shape w14:anchorId="0C3E755D" id="Ink 36" o:spid="_x0000_s1026" type="#_x0000_t75" style="position:absolute;margin-left:304.9pt;margin-top:79.2pt;width:34.65pt;height:11.35pt;z-index:251636736;visibility:visible;mso-wrap-style:square;mso-wrap-distance-left:9pt;mso-wrap-distance-top:0;mso-wrap-distance-right:9pt;mso-wrap-distance-bottom:0;mso-position-horizontal:absolute;mso-position-horizontal-relative:text;mso-position-vertical:absolute;mso-position-vertical-relative:text" o:gfxdata="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">
                 <v:imagedata r:id="rId326" o:title=""/>
               </v:shape>
             </w:pict>
@@ -8652,7 +8645,7 @@
           </mc:Choice>
           <mc:Fallback>
             <w:pict>
-              <v:shape w14:anchorId="7EE19582" id="Ink 35" o:spid="_x0000_s1026" type="#_x0000_t75" style="position:absolute;margin-left:284.65pt;margin-top:121.1pt;width:5pt;height:6.15pt;z-index:251634688;visibility:visible;mso-wrap-style:square;mso-wrap-distance-left:9pt;mso-wrap-distance-top:0;mso-wrap-distance-right:9pt;mso-wrap-distance-bottom:0;mso-position-horizontal:absolute;mso-position-horizontal-relative:text;mso-position-vertical:absolute;mso-position-vertical-relative:text" o:gfxdata="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">
+              <v:shape w14:anchorId="62908410" id="Ink 35" o:spid="_x0000_s1026" type="#_x0000_t75" style="position:absolute;margin-left:284.65pt;margin-top:121.1pt;width:5pt;height:6.15pt;z-index:251634688;visibility:visible;mso-wrap-style:square;mso-wrap-distance-left:9pt;mso-wrap-distance-top:0;mso-wrap-distance-right:9pt;mso-wrap-distance-bottom:0;mso-position-horizontal:absolute;mso-position-horizontal-relative:text;mso-position-vertical:absolute;mso-position-vertical-relative:text" o:gfxdata="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">
                 <v:imagedata r:id="rId328" o:title=""/>
               </v:shape>
             </w:pict>
@@ -8698,7 +8691,7 @@
           </mc:Choice>
           <mc:Fallback>
             <w:pict>
-              <v:shape w14:anchorId="0F82B917" id="Ink 34" o:spid="_x0000_s1026" type="#_x0000_t75" style="position:absolute;margin-left:280.55pt;margin-top:115.3pt;width:6.15pt;height:4.45pt;z-index:251632640;visibility:visible;mso-wrap-style:square;mso-wrap-distance-left:9pt;mso-wrap-distance-top:0;mso-wrap-distance-right:9pt;mso-wrap-distance-bottom:0;mso-position-horizontal:absolute;mso-position-horizontal-relative:text;mso-position-vertical:absolute;mso-position-vertical-relative:text" o:gfxdata="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">
+              <v:shape w14:anchorId="7405FB51" id="Ink 34" o:spid="_x0000_s1026" type="#_x0000_t75" style="position:absolute;margin-left:280.55pt;margin-top:115.3pt;width:6.15pt;height:4.45pt;z-index:251632640;visibility:visible;mso-wrap-style:square;mso-wrap-distance-left:9pt;mso-wrap-distance-top:0;mso-wrap-distance-right:9pt;mso-wrap-distance-bottom:0;mso-position-horizontal:absolute;mso-position-horizontal-relative:text;mso-position-vertical:absolute;mso-position-vertical-relative:text" o:gfxdata="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">
                 <v:imagedata r:id="rId330" o:title=""/>
               </v:shape>
             </w:pict>
@@ -8744,7 +8737,7 @@
           </mc:Choice>
           <mc:Fallback>
             <w:pict>
-              <v:shape w14:anchorId="7C6857A1" id="Ink 33" o:spid="_x0000_s1026" type="#_x0000_t75" style="position:absolute;margin-left:275.35pt;margin-top:106.6pt;width:9.85pt;height:6.2pt;z-index:251630592;visibility:visible;mso-wrap-style:square;mso-wrap-distance-left:9pt;mso-wrap-distance-top:0;mso-wrap-distance-right:9pt;mso-wrap-distance-bottom:0;mso-position-horizontal:absolute;mso-position-horizontal-relative:text;mso-position-vertical:absolute;mso-position-vertical-relative:text" o:gfxdata="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">
+              <v:shape w14:anchorId="5DAD753E" id="Ink 33" o:spid="_x0000_s1026" type="#_x0000_t75" style="position:absolute;margin-left:275.35pt;margin-top:106.6pt;width:9.85pt;height:6.2pt;z-index:251630592;visibility:visible;mso-wrap-style:square;mso-wrap-distance-left:9pt;mso-wrap-distance-top:0;mso-wrap-distance-right:9pt;mso-wrap-distance-bottom:0;mso-position-horizontal:absolute;mso-position-horizontal-relative:text;mso-position-vertical:absolute;mso-position-vertical-relative:text" o:gfxdata="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">
                 <v:imagedata r:id="rId332" o:title=""/>
               </v:shape>
             </w:pict>
@@ -8790,7 +8783,7 @@
           </mc:Choice>
           <mc:Fallback>
             <w:pict>
-              <v:shape w14:anchorId="6B87211A" id="Ink 32" o:spid="_x0000_s1026" type="#_x0000_t75" style="position:absolute;margin-left:288.55pt;margin-top:95.8pt;width:13.8pt;height:19.75pt;z-index:251628544;visibility:visible;mso-wrap-style:square;mso-wrap-distance-left:9pt;mso-wrap-distance-top:0;mso-wrap-distance-right:9pt;mso-wrap-distance-bottom:0;mso-position-horizontal:absolute;mso-position-horizontal-relative:text;mso-position-vertical:absolute;mso-position-vertical-relative:text" o:gfxdata="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">
+              <v:shape w14:anchorId="6D52EEFB" id="Ink 32" o:spid="_x0000_s1026" type="#_x0000_t75" style="position:absolute;margin-left:288.55pt;margin-top:95.8pt;width:13.8pt;height:19.75pt;z-index:251628544;visibility:visible;mso-wrap-style:square;mso-wrap-distance-left:9pt;mso-wrap-distance-top:0;mso-wrap-distance-right:9pt;mso-wrap-distance-bottom:0;mso-position-horizontal:absolute;mso-position-horizontal-relative:text;mso-position-vertical:absolute;mso-position-vertical-relative:text" o:gfxdata="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">
                 <v:imagedata r:id="rId334" o:title=""/>
               </v:shape>
             </w:pict>
@@ -8836,7 +8829,7 @@
           </mc:Choice>
           <mc:Fallback>
             <w:pict>
-              <v:shape w14:anchorId="710D7424" id="Ink 31" o:spid="_x0000_s1026" type="#_x0000_t75" style="position:absolute;margin-left:219.8pt;margin-top:196.25pt;width:354.2pt;height:7.45pt;z-index:251626496;visibility:visible;mso-wrap-style:square;mso-wrap-distance-left:9pt;mso-wrap-distance-top:0;mso-wrap-distance-right:9pt;mso-wrap-distance-bottom:0;mso-position-horizontal:absolute;mso-position-horizontal-relative:text;mso-position-vertical:absolute;mso-position-vertical-relative:text" o:gfxdata="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">
+              <v:shape w14:anchorId="2674A250" id="Ink 31" o:spid="_x0000_s1026" type="#_x0000_t75" style="position:absolute;margin-left:219.8pt;margin-top:196.25pt;width:354.2pt;height:7.45pt;z-index:251626496;visibility:visible;mso-wrap-style:square;mso-wrap-distance-left:9pt;mso-wrap-distance-top:0;mso-wrap-distance-right:9pt;mso-wrap-distance-bottom:0;mso-position-horizontal:absolute;mso-position-horizontal-relative:text;mso-position-vertical:absolute;mso-position-vertical-relative:text" o:gfxdata="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">
                 <v:imagedata r:id="rId336" o:title=""/>
               </v:shape>
             </w:pict>
@@ -8882,7 +8875,7 @@
           </mc:Choice>
           <mc:Fallback>
             <w:pict>
-              <v:shape w14:anchorId="1982A126" id="Ink 30" o:spid="_x0000_s1026" type="#_x0000_t75" style="position:absolute;margin-left:501.3pt;margin-top:124.55pt;width:5.15pt;height:5pt;z-index:251624448;visibility:visible;mso-wrap-style:square;mso-wrap-distance-left:9pt;mso-wrap-distance-top:0;mso-wrap-distance-right:9pt;mso-wrap-distance-bottom:0;mso-position-horizontal:absolute;mso-position-horizontal-relative:text;mso-position-vertical:absolute;mso-position-vertical-relative:text" o:gfxdata="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">
+              <v:shape w14:anchorId="68FE435E" id="Ink 30" o:spid="_x0000_s1026" type="#_x0000_t75" style="position:absolute;margin-left:501.3pt;margin-top:124.55pt;width:5.15pt;height:5pt;z-index:251624448;visibility:visible;mso-wrap-style:square;mso-wrap-distance-left:9pt;mso-wrap-distance-top:0;mso-wrap-distance-right:9pt;mso-wrap-distance-bottom:0;mso-position-horizontal:absolute;mso-position-horizontal-relative:text;mso-position-vertical:absolute;mso-position-vertical-relative:text" o:gfxdata="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">
                 <v:imagedata r:id="rId338" o:title=""/>
               </v:shape>
             </w:pict>
@@ -8928,7 +8921,7 @@
           </mc:Choice>
           <mc:Fallback>
             <w:pict>
-              <v:shape w14:anchorId="292CA019" id="Ink 29" o:spid="_x0000_s1026" type="#_x0000_t75" style="position:absolute;margin-left:472.3pt;margin-top:123.8pt;width:35.45pt;height:10.65pt;z-index:251622400;visibility:visible;mso-wrap-style:square;mso-wrap-distance-left:9pt;mso-wrap-distance-top:0;mso-wrap-distance-right:9pt;mso-wrap-distance-bottom:0;mso-position-horizontal:absolute;mso-position-horizontal-relative:text;mso-position-vertical:absolute;mso-position-vertical-relative:text" o:gfxdata="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">
+              <v:shape w14:anchorId="6B8FC2E0" id="Ink 29" o:spid="_x0000_s1026" type="#_x0000_t75" style="position:absolute;margin-left:472.3pt;margin-top:123.8pt;width:35.45pt;height:10.65pt;z-index:251622400;visibility:visible;mso-wrap-style:square;mso-wrap-distance-left:9pt;mso-wrap-distance-top:0;mso-wrap-distance-right:9pt;mso-wrap-distance-bottom:0;mso-position-horizontal:absolute;mso-position-horizontal-relative:text;mso-position-vertical:absolute;mso-position-vertical-relative:text" o:gfxdata="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">
                 <v:imagedata r:id="rId340" o:title=""/>
               </v:shape>
             </w:pict>
@@ -8974,7 +8967,7 @@
           </mc:Choice>
           <mc:Fallback>
             <w:pict>
-              <v:shape w14:anchorId="089E395F" id="Ink 28" o:spid="_x0000_s1026" type="#_x0000_t75" style="position:absolute;margin-left:502.45pt;margin-top:124.65pt;width:7.1pt;height:15.65pt;z-index:251620352;visibility:visible;mso-wrap-style:square;mso-wrap-distance-left:9pt;mso-wrap-distance-top:0;mso-wrap-distance-right:9pt;mso-wrap-distance-bottom:0;mso-position-horizontal:absolute;mso-position-horizontal-relative:text;mso-position-vertical:absolute;mso-position-vertical-relative:text" o:gfxdata="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">
+              <v:shape w14:anchorId="2EA90C3E" id="Ink 28" o:spid="_x0000_s1026" type="#_x0000_t75" style="position:absolute;margin-left:502.45pt;margin-top:124.65pt;width:7.1pt;height:15.65pt;z-index:251620352;visibility:visible;mso-wrap-style:square;mso-wrap-distance-left:9pt;mso-wrap-distance-top:0;mso-wrap-distance-right:9pt;mso-wrap-distance-bottom:0;mso-position-horizontal:absolute;mso-position-horizontal-relative:text;mso-position-vertical:absolute;mso-position-vertical-relative:text" o:gfxdata="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">
                 <v:imagedata r:id="rId342" o:title=""/>
               </v:shape>
             </w:pict>
@@ -9020,7 +9013,7 @@
           </mc:Choice>
           <mc:Fallback>
             <w:pict>
-              <v:shape w14:anchorId="7E9B4362" id="Ink 27" o:spid="_x0000_s1026" type="#_x0000_t75" style="position:absolute;margin-left:472.75pt;margin-top:128.9pt;width:30.65pt;height:15.1pt;z-index:251618304;visibility:visible;mso-wrap-style:square;mso-wrap-distance-left:9pt;mso-wrap-distance-top:0;mso-wrap-distance-right:9pt;mso-wrap-distance-bottom:0;mso-position-horizontal:absolute;mso-position-horizontal-relative:text;mso-position-vertical:absolute;mso-position-vertical-relative:text" o:gfxdata="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">
+              <v:shape w14:anchorId="41113DA5" id="Ink 27" o:spid="_x0000_s1026" type="#_x0000_t75" style="position:absolute;margin-left:472.75pt;margin-top:128.9pt;width:30.6pt;height:15.05pt;z-index:251618304;visibility:visible;mso-wrap-style:square;mso-wrap-distance-left:9pt;mso-wrap-distance-top:0;mso-wrap-distance-right:9pt;mso-wrap-distance-bottom:0;mso-position-horizontal:absolute;mso-position-horizontal-relative:text;mso-position-vertical:absolute;mso-position-vertical-relative:text" o:gfxdata="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">
                 <v:imagedata r:id="rId344" o:title=""/>
               </v:shape>
             </w:pict>
@@ -9066,7 +9059,7 @@
           </mc:Choice>
           <mc:Fallback>
             <w:pict>
-              <v:shape w14:anchorId="2195D4D8" id="Ink 26" o:spid="_x0000_s1026" type="#_x0000_t75" style="position:absolute;margin-left:338.45pt;margin-top:95.3pt;width:103.7pt;height:16.35pt;z-index:251616256;visibility:visible;mso-wrap-style:square;mso-wrap-distance-left:9pt;mso-wrap-distance-top:0;mso-wrap-distance-right:9pt;mso-wrap-distance-bottom:0;mso-position-horizontal:absolute;mso-position-horizontal-relative:text;mso-position-vertical:absolute;mso-position-vertical-relative:text" o:gfxdata="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">
+              <v:shape w14:anchorId="74455C2B" id="Ink 26" o:spid="_x0000_s1026" type="#_x0000_t75" style="position:absolute;margin-left:338.45pt;margin-top:95.3pt;width:103.7pt;height:16.35pt;z-index:251616256;visibility:visible;mso-wrap-style:square;mso-wrap-distance-left:9pt;mso-wrap-distance-top:0;mso-wrap-distance-right:9pt;mso-wrap-distance-bottom:0;mso-position-horizontal:absolute;mso-position-horizontal-relative:text;mso-position-vertical:absolute;mso-position-vertical-relative:text" o:gfxdata="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">
                 <v:imagedata r:id="rId346" o:title=""/>
               </v:shape>
             </w:pict>
@@ -9112,7 +9105,7 @@
           </mc:Choice>
           <mc:Fallback>
             <w:pict>
-              <v:shape w14:anchorId="27232F59" id="Ink 25" o:spid="_x0000_s1026" type="#_x0000_t75" style="position:absolute;margin-left:434.2pt;margin-top:98.45pt;width:11.35pt;height:21.5pt;z-index:251614208;visibility:visible;mso-wrap-style:square;mso-wrap-distance-left:9pt;mso-wrap-distance-top:0;mso-wrap-distance-right:9pt;mso-wrap-distance-bottom:0;mso-position-horizontal:absolute;mso-position-horizontal-relative:text;mso-position-vertical:absolute;mso-position-vertical-relative:text" o:gfxdata="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">
+              <v:shape w14:anchorId="726E8443" id="Ink 25" o:spid="_x0000_s1026" type="#_x0000_t75" style="position:absolute;margin-left:434.2pt;margin-top:98.45pt;width:11.35pt;height:21.5pt;z-index:251614208;visibility:visible;mso-wrap-style:square;mso-wrap-distance-left:9pt;mso-wrap-distance-top:0;mso-wrap-distance-right:9pt;mso-wrap-distance-bottom:0;mso-position-horizontal:absolute;mso-position-horizontal-relative:text;mso-position-vertical:absolute;mso-position-vertical-relative:text" o:gfxdata="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">
                 <v:imagedata r:id="rId348" o:title=""/>
               </v:shape>
             </w:pict>
@@ -9158,7 +9151,7 @@
           </mc:Choice>
           <mc:Fallback>
             <w:pict>
-              <v:shape w14:anchorId="5F457E98" id="Ink 24" o:spid="_x0000_s1026" type="#_x0000_t75" style="position:absolute;margin-left:334.8pt;margin-top:105.6pt;width:103.4pt;height:18.7pt;z-index:251612160;visibility:visible;mso-wrap-style:square;mso-wrap-distance-left:9pt;mso-wrap-distance-top:0;mso-wrap-distance-right:9pt;mso-wrap-distance-bottom:0;mso-position-horizontal:absolute;mso-position-horizontal-relative:text;mso-position-vertical:absolute;mso-position-vertical-relative:text" o:gfxdata="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">
+              <v:shape w14:anchorId="727F4977" id="Ink 24" o:spid="_x0000_s1026" type="#_x0000_t75" style="position:absolute;margin-left:334.8pt;margin-top:105.6pt;width:103.4pt;height:18.7pt;z-index:251612160;visibility:visible;mso-wrap-style:square;mso-wrap-distance-left:9pt;mso-wrap-distance-top:0;mso-wrap-distance-right:9pt;mso-wrap-distance-bottom:0;mso-position-horizontal:absolute;mso-position-horizontal-relative:text;mso-position-vertical:absolute;mso-position-vertical-relative:text" o:gfxdata="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">
                 <v:imagedata r:id="rId350" o:title=""/>
               </v:shape>
             </w:pict>
@@ -9204,7 +9197,7 @@
           </mc:Choice>
           <mc:Fallback>
             <w:pict>
-              <v:shape w14:anchorId="52A92D16" id="Ink 23" o:spid="_x0000_s1026" type="#_x0000_t75" style="position:absolute;margin-left:258.85pt;margin-top:129.6pt;width:36.2pt;height:8.8pt;z-index:251610112;visibility:visible;mso-wrap-style:square;mso-wrap-distance-left:9pt;mso-wrap-distance-top:0;mso-wrap-distance-right:9pt;mso-wrap-distance-bottom:0;mso-position-horizontal:absolute;mso-position-horizontal-relative:text;mso-position-vertical:absolute;mso-position-vertical-relative:text" o:gfxdata="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">
+              <v:shape w14:anchorId="22A82997" id="Ink 23" o:spid="_x0000_s1026" type="#_x0000_t75" style="position:absolute;margin-left:258.85pt;margin-top:129.6pt;width:36.2pt;height:8.8pt;z-index:251610112;visibility:visible;mso-wrap-style:square;mso-wrap-distance-left:9pt;mso-wrap-distance-top:0;mso-wrap-distance-right:9pt;mso-wrap-distance-bottom:0;mso-position-horizontal:absolute;mso-position-horizontal-relative:text;mso-position-vertical:absolute;mso-position-vertical-relative:text" o:gfxdata="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">
                 <v:imagedata r:id="rId352" o:title=""/>
               </v:shape>
             </w:pict>
@@ -9250,7 +9243,7 @@
           </mc:Choice>
           <mc:Fallback>
             <w:pict>
-              <v:shape w14:anchorId="4ABE57A3" id="Ink 22" o:spid="_x0000_s1026" type="#_x0000_t75" style="position:absolute;margin-left:287.1pt;margin-top:132.35pt;width:8pt;height:15.85pt;z-index:251608064;visibility:visible;mso-wrap-style:square;mso-wrap-distance-left:9pt;mso-wrap-distance-top:0;mso-wrap-distance-right:9pt;mso-wrap-distance-bottom:0;mso-position-horizontal:absolute;mso-position-horizontal-relative:text;mso-position-vertical:absolute;mso-position-vertical-relative:text" o:gfxdata="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">
+              <v:shape w14:anchorId="0AB6C374" id="Ink 22" o:spid="_x0000_s1026" type="#_x0000_t75" style="position:absolute;margin-left:287.1pt;margin-top:132.35pt;width:8pt;height:15.85pt;z-index:251608064;visibility:visible;mso-wrap-style:square;mso-wrap-distance-left:9pt;mso-wrap-distance-top:0;mso-wrap-distance-right:9pt;mso-wrap-distance-bottom:0;mso-position-horizontal:absolute;mso-position-horizontal-relative:text;mso-position-vertical:absolute;mso-position-vertical-relative:text" o:gfxdata="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">
                 <v:imagedata r:id="rId354" o:title=""/>
               </v:shape>
             </w:pict>
@@ -9296,7 +9289,7 @@
           </mc:Choice>
           <mc:Fallback>
             <w:pict>
-              <v:shape w14:anchorId="066A42D7" id="Ink 21" o:spid="_x0000_s1026" type="#_x0000_t75" style="position:absolute;margin-left:258.55pt;margin-top:138.4pt;width:31.7pt;height:11.35pt;z-index:251606016;visibility:visible;mso-wrap-style:square;mso-wrap-distance-left:9pt;mso-wrap-distance-top:0;mso-wrap-distance-right:9pt;mso-wrap-distance-bottom:0;mso-position-horizontal:absolute;mso-position-horizontal-relative:text;mso-position-vertical:absolute;mso-position-vertical-relative:text" o:gfxdata="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">
+              <v:shape w14:anchorId="5BC4ED91" id="Ink 21" o:spid="_x0000_s1026" type="#_x0000_t75" style="position:absolute;margin-left:258.55pt;margin-top:138.4pt;width:31.7pt;height:11.35pt;z-index:251606016;visibility:visible;mso-wrap-style:square;mso-wrap-distance-left:9pt;mso-wrap-distance-top:0;mso-wrap-distance-right:9pt;mso-wrap-distance-bottom:0;mso-position-horizontal:absolute;mso-position-horizontal-relative:text;mso-position-vertical:absolute;mso-position-vertical-relative:text" o:gfxdata="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">
                 <v:imagedata r:id="rId356" o:title=""/>
               </v:shape>
             </w:pict>
@@ -9342,7 +9335,7 @@
           </mc:Choice>
           <mc:Fallback>
             <w:pict>
-              <v:shape w14:anchorId="3B4AA899" id="Ink 20" o:spid="_x0000_s1026" type="#_x0000_t75" style="position:absolute;margin-left:214.35pt;margin-top:21.45pt;width:7.4pt;height:182.6pt;z-index:251603968;visibility:visible;mso-wrap-style:square;mso-wrap-distance-left:9pt;mso-wrap-distance-top:0;mso-wrap-distance-right:9pt;mso-wrap-distance-bottom:0;mso-position-horizontal:absolute;mso-position-horizontal-relative:text;mso-position-vertical:absolute;mso-position-vertical-relative:text" o:gfxdata="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">
+              <v:shape w14:anchorId="004C8151" id="Ink 20" o:spid="_x0000_s1026" type="#_x0000_t75" style="position:absolute;margin-left:214.35pt;margin-top:21.45pt;width:7.35pt;height:182.6pt;z-index:251603968;visibility:visible;mso-wrap-style:square;mso-wrap-distance-left:9pt;mso-wrap-distance-top:0;mso-wrap-distance-right:9pt;mso-wrap-distance-bottom:0;mso-position-horizontal:absolute;mso-position-horizontal-relative:text;mso-position-vertical:absolute;mso-position-vertical-relative:text" o:gfxdata="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">
                 <v:imagedata r:id="rId358" o:title=""/>
               </v:shape>
             </w:pict>
@@ -9388,7 +9381,7 @@
           </mc:Choice>
           <mc:Fallback>
             <w:pict>
-              <v:shape w14:anchorId="0DB1C85E" id="Ink 19" o:spid="_x0000_s1026" type="#_x0000_t75" style="position:absolute;margin-left:105.3pt;margin-top:98.2pt;width:13.4pt;height:15.6pt;z-index:251601920;visibility:visible;mso-wrap-style:square;mso-wrap-distance-left:9pt;mso-wrap-distance-top:0;mso-wrap-distance-right:9pt;mso-wrap-distance-bottom:0;mso-position-horizontal:absolute;mso-position-horizontal-relative:text;mso-position-vertical:absolute;mso-position-vertical-relative:text" o:gfxdata="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">
+              <v:shape w14:anchorId="2869DB21" id="Ink 19" o:spid="_x0000_s1026" type="#_x0000_t75" style="position:absolute;margin-left:105.3pt;margin-top:98.2pt;width:13.4pt;height:15.6pt;z-index:251601920;visibility:visible;mso-wrap-style:square;mso-wrap-distance-left:9pt;mso-wrap-distance-top:0;mso-wrap-distance-right:9pt;mso-wrap-distance-bottom:0;mso-position-horizontal:absolute;mso-position-horizontal-relative:text;mso-position-vertical:absolute;mso-position-vertical-relative:text" o:gfxdata="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">
                 <v:imagedata r:id="rId360" o:title=""/>
               </v:shape>
             </w:pict>
@@ -9434,7 +9427,7 @@
           </mc:Choice>
           <mc:Fallback>
             <w:pict>
-              <v:shape w14:anchorId="6C6DC06A" id="Ink 18" o:spid="_x0000_s1026" type="#_x0000_t75" style="position:absolute;margin-left:120.75pt;margin-top:94.15pt;width:80pt;height:8.05pt;z-index:251599872;visibility:visible;mso-wrap-style:square;mso-wrap-distance-left:9pt;mso-wrap-distance-top:0;mso-wrap-distance-right:9pt;mso-wrap-distance-bottom:0;mso-position-horizontal:absolute;mso-position-horizontal-relative:text;mso-position-vertical:absolute;mso-position-vertical-relative:text" o:gfxdata="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">
+              <v:shape w14:anchorId="5CECE244" id="Ink 18" o:spid="_x0000_s1026" type="#_x0000_t75" style="position:absolute;margin-left:120.75pt;margin-top:94.15pt;width:80pt;height:8.05pt;z-index:251599872;visibility:visible;mso-wrap-style:square;mso-wrap-distance-left:9pt;mso-wrap-distance-top:0;mso-wrap-distance-right:9pt;mso-wrap-distance-bottom:0;mso-position-horizontal:absolute;mso-position-horizontal-relative:text;mso-position-vertical:absolute;mso-position-vertical-relative:text" o:gfxdata="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">
                 <v:imagedata r:id="rId362" o:title=""/>
               </v:shape>
             </w:pict>
@@ -9480,7 +9473,7 @@
           </mc:Choice>
           <mc:Fallback>
             <w:pict>
-              <v:shape w14:anchorId="07F477B0" id="Ink 17" o:spid="_x0000_s1026" type="#_x0000_t75" style="position:absolute;margin-left:192.75pt;margin-top:132.65pt;width:11.4pt;height:19.35pt;z-index:251597824;visibility:visible;mso-wrap-style:square;mso-wrap-distance-left:9pt;mso-wrap-distance-top:0;mso-wrap-distance-right:9pt;mso-wrap-distance-bottom:0;mso-position-horizontal:absolute;mso-position-horizontal-relative:text;mso-position-vertical:absolute;mso-position-vertical-relative:text" o:gfxdata="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">
+              <v:shape w14:anchorId="1EE9B849" id="Ink 17" o:spid="_x0000_s1026" type="#_x0000_t75" style="position:absolute;margin-left:192.75pt;margin-top:132.65pt;width:11.4pt;height:19.35pt;z-index:251597824;visibility:visible;mso-wrap-style:square;mso-wrap-distance-left:9pt;mso-wrap-distance-top:0;mso-wrap-distance-right:9pt;mso-wrap-distance-bottom:0;mso-position-horizontal:absolute;mso-position-horizontal-relative:text;mso-position-vertical:absolute;mso-position-vertical-relative:text" o:gfxdata="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">
                 <v:imagedata r:id="rId364" o:title=""/>
               </v:shape>
             </w:pict>
@@ -9526,7 +9519,7 @@
           </mc:Choice>
           <mc:Fallback>
             <w:pict>
-              <v:shape w14:anchorId="27CB0B83" id="Ink 16" o:spid="_x0000_s1026" type="#_x0000_t75" style="position:absolute;margin-left:199.5pt;margin-top:95.35pt;width:3.15pt;height:39.3pt;z-index:251595776;visibility:visible;mso-wrap-style:square;mso-wrap-distance-left:9pt;mso-wrap-distance-top:0;mso-wrap-distance-right:9pt;mso-wrap-distance-bottom:0;mso-position-horizontal:absolute;mso-position-horizontal-relative:text;mso-position-vertical:absolute;mso-position-vertical-relative:text" o:gfxdata="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">
+              <v:shape w14:anchorId="3341669F" id="Ink 16" o:spid="_x0000_s1026" type="#_x0000_t75" style="position:absolute;margin-left:199.5pt;margin-top:95.35pt;width:3.15pt;height:39.3pt;z-index:251595776;visibility:visible;mso-wrap-style:square;mso-wrap-distance-left:9pt;mso-wrap-distance-top:0;mso-wrap-distance-right:9pt;mso-wrap-distance-bottom:0;mso-position-horizontal:absolute;mso-position-horizontal-relative:text;mso-position-vertical:absolute;mso-position-vertical-relative:text" o:gfxdata="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">
                 <v:imagedata r:id="rId366" o:title=""/>
               </v:shape>
             </w:pict>
@@ -9572,7 +9565,7 @@
           </mc:Choice>
           <mc:Fallback>
             <w:pict>
-              <v:shape w14:anchorId="4AB560F5" id="Ink 15" o:spid="_x0000_s1026" type="#_x0000_t75" style="position:absolute;margin-left:191.95pt;margin-top:94.6pt;width:10.55pt;height:15.15pt;z-index:251593728;visibility:visible;mso-wrap-style:square;mso-wrap-distance-left:9pt;mso-wrap-distance-top:0;mso-wrap-distance-right:9pt;mso-wrap-distance-bottom:0;mso-position-horizontal:absolute;mso-position-horizontal-relative:text;mso-position-vertical:absolute;mso-position-vertical-relative:text" o:gfxdata="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">
+              <v:shape w14:anchorId="7FBAFC4E" id="Ink 15" o:spid="_x0000_s1026" type="#_x0000_t75" style="position:absolute;margin-left:191.95pt;margin-top:94.6pt;width:10.55pt;height:15.15pt;z-index:251593728;visibility:visible;mso-wrap-style:square;mso-wrap-distance-left:9pt;mso-wrap-distance-top:0;mso-wrap-distance-right:9pt;mso-wrap-distance-bottom:0;mso-position-horizontal:absolute;mso-position-horizontal-relative:text;mso-position-vertical:absolute;mso-position-vertical-relative:text" o:gfxdata="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">
                 <v:imagedata r:id="rId368" o:title=""/>
               </v:shape>
             </w:pict>
@@ -9618,7 +9611,7 @@
           </mc:Choice>
           <mc:Fallback>
             <w:pict>
-              <v:shape w14:anchorId="1739C4B4" id="Ink 13" o:spid="_x0000_s1026" type="#_x0000_t75" style="position:absolute;margin-left:105.4pt;margin-top:89.1pt;width:16.85pt;height:16.45pt;z-index:251591680;visibility:visible;mso-wrap-style:square;mso-wrap-distance-left:9pt;mso-wrap-distance-top:0;mso-wrap-distance-right:9pt;mso-wrap-distance-bottom:0;mso-position-horizontal:absolute;mso-position-horizontal-relative:text;mso-position-vertical:absolute;mso-position-vertical-relative:text" o:gfxdata="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">
+              <v:shape w14:anchorId="618AC2F7" id="Ink 13" o:spid="_x0000_s1026" type="#_x0000_t75" style="position:absolute;margin-left:105.4pt;margin-top:89.1pt;width:16.8pt;height:16.45pt;z-index:251591680;visibility:visible;mso-wrap-style:square;mso-wrap-distance-left:9pt;mso-wrap-distance-top:0;mso-wrap-distance-right:9pt;mso-wrap-distance-bottom:0;mso-position-horizontal:absolute;mso-position-horizontal-relative:text;mso-position-vertical:absolute;mso-position-vertical-relative:text" o:gfxdata="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">
                 <v:imagedata r:id="rId370" o:title=""/>
               </v:shape>
             </w:pict>
@@ -9664,7 +9657,7 @@
           </mc:Choice>
           <mc:Fallback>
             <w:pict>
-              <v:shape w14:anchorId="6AF27DE4" id="Ink 12" o:spid="_x0000_s1026" type="#_x0000_t75" style="position:absolute;margin-left:51pt;margin-top:90.1pt;width:58.9pt;height:52.5pt;z-index:251589632;visibility:visible;mso-wrap-style:square;mso-wrap-distance-left:9pt;mso-wrap-distance-top:0;mso-wrap-distance-right:9pt;mso-wrap-distance-bottom:0;mso-position-horizontal:absolute;mso-position-horizontal-relative:text;mso-position-vertical:absolute;mso-position-vertical-relative:text" o:gfxdata="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">
+              <v:shape w14:anchorId="4068EBEE" id="Ink 12" o:spid="_x0000_s1026" type="#_x0000_t75" style="position:absolute;margin-left:51pt;margin-top:90.1pt;width:58.9pt;height:52.5pt;z-index:251589632;visibility:visible;mso-wrap-style:square;mso-wrap-distance-left:9pt;mso-wrap-distance-top:0;mso-wrap-distance-right:9pt;mso-wrap-distance-bottom:0;mso-position-horizontal:absolute;mso-position-horizontal-relative:text;mso-position-vertical:absolute;mso-position-vertical-relative:text" o:gfxdata="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">
                 <v:imagedata r:id="rId372" o:title=""/>
               </v:shape>
             </w:pict>
@@ -9710,7 +9703,7 @@
           </mc:Choice>
           <mc:Fallback>
             <w:pict>
-              <v:shape w14:anchorId="2A0E298B" id="Ink 11" o:spid="_x0000_s1026" type="#_x0000_t75" style="position:absolute;margin-left:3.6pt;margin-top:143.5pt;width:46.3pt;height:44.35pt;z-index:251587584;visibility:visible;mso-wrap-style:square;mso-wrap-distance-left:9pt;mso-wrap-distance-top:0;mso-wrap-distance-right:9pt;mso-wrap-distance-bottom:0;mso-position-horizontal:absolute;mso-position-horizontal-relative:text;mso-position-vertical:absolute;mso-position-vertical-relative:text" o:gfxdata="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">
+              <v:shape w14:anchorId="6ACE7463" id="Ink 11" o:spid="_x0000_s1026" type="#_x0000_t75" style="position:absolute;margin-left:3.6pt;margin-top:143.5pt;width:46.3pt;height:44.35pt;z-index:251587584;visibility:visible;mso-wrap-style:square;mso-wrap-distance-left:9pt;mso-wrap-distance-top:0;mso-wrap-distance-right:9pt;mso-wrap-distance-bottom:0;mso-position-horizontal:absolute;mso-position-horizontal-relative:text;mso-position-vertical:absolute;mso-position-vertical-relative:text" o:gfxdata="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">
                 <v:imagedata r:id="rId374" o:title=""/>
               </v:shape>
             </w:pict>
@@ -9756,7 +9749,7 @@
           </mc:Choice>
           <mc:Fallback>
             <w:pict>
-              <v:shape w14:anchorId="3F02A980" id="Ink 10" o:spid="_x0000_s1026" type="#_x0000_t75" style="position:absolute;margin-left:-37.45pt;margin-top:193pt;width:260.45pt;height:9.7pt;z-index:251585536;visibility:visible;mso-wrap-style:square;mso-wrap-distance-left:9pt;mso-wrap-distance-top:0;mso-wrap-distance-right:9pt;mso-wrap-distance-bottom:0;mso-position-horizontal:absolute;mso-position-horizontal-relative:text;mso-position-vertical:absolute;mso-position-vertical-relative:text" o:gfxdata="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">
+              <v:shape w14:anchorId="61367619" id="Ink 10" o:spid="_x0000_s1026" type="#_x0000_t75" style="position:absolute;margin-left:-37.45pt;margin-top:193pt;width:260.45pt;height:9.7pt;z-index:251585536;visibility:visible;mso-wrap-style:square;mso-wrap-distance-left:9pt;mso-wrap-distance-top:0;mso-wrap-distance-right:9pt;mso-wrap-distance-bottom:0;mso-position-horizontal:absolute;mso-position-horizontal-relative:text;mso-position-vertical:absolute;mso-position-vertical-relative:text" o:gfxdata="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">
                 <v:imagedata r:id="rId376" o:title=""/>
               </v:shape>
             </w:pict>
@@ -9802,7 +9795,7 @@
           </mc:Choice>
           <mc:Fallback>
             <w:pict>
-              <v:shape w14:anchorId="18001438" id="Ink 9" o:spid="_x0000_s1026" type="#_x0000_t75" style="position:absolute;margin-left:102.35pt;margin-top:108.2pt;width:91.05pt;height:48.85pt;z-index:251583488;visibility:visible;mso-wrap-style:square;mso-wrap-distance-left:9pt;mso-wrap-distance-top:0;mso-wrap-distance-right:9pt;mso-wrap-distance-bottom:0;mso-position-horizontal:absolute;mso-position-horizontal-relative:text;mso-position-vertical:absolute;mso-position-vertical-relative:text" o:gfxdata="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">
+              <v:shape w14:anchorId="4F215C58" id="Ink 9" o:spid="_x0000_s1026" type="#_x0000_t75" style="position:absolute;margin-left:102.35pt;margin-top:108.2pt;width:91.05pt;height:48.8pt;z-index:251583488;visibility:visible;mso-wrap-style:square;mso-wrap-distance-left:9pt;mso-wrap-distance-top:0;mso-wrap-distance-right:9pt;mso-wrap-distance-bottom:0;mso-position-horizontal:absolute;mso-position-horizontal-relative:text;mso-position-vertical:absolute;mso-position-vertical-relative:text" o:gfxdata="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">
                 <v:imagedata r:id="rId378" o:title=""/>
               </v:shape>
             </w:pict>
@@ -9815,7 +9808,6 @@
         </w:rPr>
         <w:t>Storyboards (add additional sheets as needed)</w:t>
       </w:r>
-      <w:bookmarkEnd w:id="0"/>
     </w:p>
     <w:sectPr>
       <w:type w:val="continuous"/>
@@ -10551,7 +10543,7 @@
       <inkml:brushProperty name="fitToCurve" value="1"/>
     </inkml:brush>
   </inkml:definitions>
-  <inkml:trace contextRef="#ctx0" brushRef="#br0">0 24 57 0,'0'0'29'15,"0"0"0"-15,0 0 0 16,0 0-18-16,0 0-3 15,17-9 0-15,-17 9-4 16,25-5 0-16,-10 4-2 16,5-2 0-16,1 1 2 15,-1 1-3-15,2-2 1 16,-3 3-3-16,2-1-1 15,-21 1-13-15,19 8-14 16,-24 9-2-16,5-17-2 16,-16 25 1-16</inkml:trace>
+  <inkml:trace contextRef="#ctx0" brushRef="#br0">0 23 57 0,'0'0'29'15,"0"0"0"-15,0 0 0 16,0 0-18-16,0 0-3 15,17-9 0-15,-17 9-4 16,25-4 0-16,-10 3-2 16,5-2 0-16,0 1 2 15,0 1-3-15,2-2 1 16,-3 3-3-16,2-1-1 15,-21 1-13-15,19 8-14 16,-24 8-2-16,5-16-2 16,-16 24 1-16</inkml:trace>
 </inkml:ink>
 </file>
 
@@ -11091,7 +11083,7 @@
       <inkml:brushProperty name="fitToCurve" value="1"/>
     </inkml:brush>
   </inkml:definitions>
-  <inkml:trace contextRef="#ctx0" brushRef="#br0">828 111 23 0,'0'0'22'0,"-2"-17"-1"16,2 17 1-16,0 0-7 16,-24-5-3-16,24 5-3 15,-22 2-1-15,22-2-2 0,-30 7-1 16,15-1 0-16,-7 6-2 15,6-2 2-15,-5 5-3 16,4-2 2-16,-2 3-2 16,4-1 2-16,-2 4-1 15,2-1-1-15,-1 2 0 16,1 1-1-16,-2 2 1 15,1 1-1-15,-3-1 0 16,1-1 0-16,-2 2 0 16,2-4 0-16,-2 2 1 15,-1 0-1-15,1 1 1 16,2-3-1-16,-2 4 0 15,1-1 0-15,0 1 0 16,-2-1 0-16,1 1-1 0,-1-1 1 16,-1-1-1-16,2 0 1 15,-1 0-1-15,-1-1 1 16,3 0-1-16,0-1 0 15,2 1 1-15,-1-2-1 16,4 1 1-16,-1-1-1 16,2 1 1-16,4 0 0 15,0 1-1-15,1 1 0 16,0-2 1-16,1 2-1 15,3 0 1-15,-1 2-1 16,2 0 0-16,0-1 1 16,3-2-1-16,2 1 0 15,1-2 1-15,0 2 0 16,1 0-1-16,3-1 1 0,1 1-1 15,0-1 1-15,3-1-1 16,0-1 1-16,3-1-1 16,2-2 0-16,1 0 1 15,7-4-1-15,0 1 0 16,6-1 1-16,0-2-1 15,5 1 0-15,-1-1 0 16,1-1 1-16,0-1-1 16,-3-2 0-16,2-1 0 15,-3-2 0-15,-2-2 0 16,0-2 0-16,1-1 0 15,-3-2 0-15,1-1 0 16,1 0 1-16,1-3-1 16,-1 1-1-16,2-2 1 0,-2 2 0 15,3-4 0-15,-1 0-1 16,2-3 1-16,-3 1-1 15,2-3 0-15,-3 0 1 16,-1-2 0-16,4 1 0 16,-3-3 0-16,2 1 0 15,0-1-1-15,1 1 1 16,0 0 0-16,2-1 0 15,-2 0 0-15,-2-1 0 16,1-1 0-16,-3-1 0 16,-2-1 0-16,-4 1 0 15,-1-1 0-15,-2-1 1 16,0-1-1-16,-5-1 0 15,0 1 0-15,-4 1 0 16,-1-2 0-16,-4-1 0 0,-2 0 0 16,-1-1 0-16,-4-2 0 15,-1-1 0-15,-4-2 0 16,-2-3 0-16,-1 3 0 15,-3-1 0-15,-3-2 0 16,-2 4 0-16,-4-1 0 16,-3 3 0-16,-4-1 1 15,-3 2-1-15,-5 1 0 16,-2-2 0-16,1 2 1 15,-2-1-1-15,2-2-1 16,2 4-1-16,8-1-2 16,-8 6-17-16,31-10-12 15,-15 16-1-15,20-15-3 16,-13 12-1-16</inkml:trace>
+  <inkml:trace contextRef="#ctx0" brushRef="#br0">829 111 23 0,'0'0'22'0,"-2"-17"-1"16,2 17 1-16,0 0-7 16,-24-5-3-16,24 5-3 15,-22 2-1-15,22-2-2 0,-30 7-1 16,15-1 0-16,-8 6-2 15,7-2 2-15,-5 5-3 16,4-2 2-16,-2 3-2 16,4-1 2-16,-2 4-1 15,2-1-1-15,-1 2 0 16,1 1-1-16,-2 2 1 15,1 1-1-15,-3-1 0 16,1-1 0-16,-2 2 0 16,2-4 0-16,-2 2 1 15,-1 0-1-15,1 1 1 16,2-3-1-16,-2 4 0 15,1-1 0-15,0 1 0 16,-2-1 0-16,1 1-1 0,-1-1 1 16,-1-1-1-16,2 0 1 15,-1 0-1-15,-1-2 1 16,3 1-1-16,0-1 0 15,2 1 1-15,-1-2-1 16,4 1 1-16,-1-1-1 16,2 1 1-16,4 0 0 15,0 1-1-15,1 1 0 16,0-2 1-16,1 2-1 15,3 0 1-15,-1 2-1 16,2 0 0-16,0-1 1 16,3-2-1-16,2 1 0 15,1-2 1-15,0 2 0 16,1 0-1-16,3-1 1 0,1 1-1 15,0-1 1-15,3-1-1 16,0-1 1-16,3-1-1 16,2-2 0-16,1 0 1 15,7-4-1-15,0 1 0 16,6-1 1-16,0-2-1 15,5 1 0-15,-1-1 0 16,1-1 1-16,0-1-1 16,-3-2 0-16,2-1 0 15,-3-2 0-15,-2-2 0 16,0-2 0-16,1-1 0 15,-3-2 0-15,1-1 0 16,1 0 1-16,1-3-1 16,-1 1-1-16,2-2 1 0,-1 2 0 15,2-4 0-15,-1 0-1 16,2-3 1-16,-3 1-1 15,2-3 0-15,-3 0 1 16,-1-2 0-16,4 1 0 16,-3-3 0-16,2 1 0 15,0-1-1-15,1 1 1 16,0 0 0-16,2-1 0 15,-2 0 0-15,-2-1 0 16,1-1 0-16,-3-1 0 16,-2-1 0-16,-4 1 0 15,-1-1 0-15,-2-1 1 16,0-1-1-16,-5-1 0 15,0 1 0-15,-4 1 0 16,-1-2 0-16,-4-1 0 0,-2 0 0 16,-1-1 0-16,-4-1 0 15,-1-2 0-15,-4-2 0 16,-2-3 0-16,-1 3 0 15,-3-1 0-15,-3-2 0 16,-2 4 0-16,-4-1 0 16,-3 3 0-16,-4-1 1 15,-3 2-1-15,-5 1 0 16,-2-2 0-16,1 2 1 15,-2-1-1-15,2-2-1 16,2 4-1-16,8-1-2 16,-8 6-17-16,31-10-12 15,-15 16-1-15,20-15-3 16,-13 12-1-16</inkml:trace>
 </inkml:ink>
 </file>
 
@@ -11481,7 +11473,7 @@
       <inkml:brushProperty name="fitToCurve" value="1"/>
     </inkml:brush>
   </inkml:definitions>
-  <inkml:trace contextRef="#ctx0" brushRef="#br0">635 104 15 0,'0'0'18'0,"-1"-13"1"0,1 13 0 15,0 0-1-15,0 0-5 16,-9-18 0-16,9 18-3 16,0 0 0-16,-22-7-2 15,22 7-1-15,-22-3-1 16,22 3-1-16,-34 9 0 15,14-2-1-15,-8 8-1 16,3 0 0-16,-6 5 0 16,2-1-1-16,-2 5 0 15,3-1 0-15,-1 5 0 16,3-1 0-16,1 2-1 15,-1 1 1-15,2 1-1 16,2-1 0-16,3 1 0 0,0-1 0 16,3-1 0-16,1-1 0 15,-2 0 0-15,5-1 0 16,-4-1 0-16,3 0 0 15,-2 1 0-15,1-2 0 16,2 1 0-16,2 1 0 16,2-1-1-16,-1 1 1 15,5-1 0-15,1-1 0 16,2 3 0-16,2-3-1 15,-1 0 1-15,3-3 0 16,1 2 0-16,5-2-1 16,-1 0 0-16,3-1 1 15,1 1-1-15,0-2 1 16,4 2-1-16,-2-2 0 0,4 2 1 15,-5 0-1-15,6-2 0 16,-4 2 0-16,2-1 0 16,2-1 1-16,-1 0-1 15,3-1 0-15,1-5 0 16,1 0 0-16,0-6 0 15,7 0 1-15,-1-4-1 16,6-2 0-16,2-4 0 16,2-1 0-16,1-1 0 15,2-2 0-15,2 0 0 16,-4-3 0-16,1 0-1 15,-3-4 1-15,0 0 0 16,-4-3 0-16,-1-5 0 16,1-1 0-16,-2-3 0 0,-1 0-1 15,0-4 1-15,-4 1-1 16,3-2 1-16,-4 1-1 15,0 1 1-15,-4 0 0 16,0-1 0-16,-1 1 0 16,-4-2 0-16,2-1 0 15,-4-1 0-15,-2 1 0 16,-1 0 0-16,-3 0 1 15,-5 0-1-15,-1 2 0 16,-1 0 0-16,-7 1 0 16,1 0 0-16,-4 0 0 15,1-2 0-15,-2-1-1 16,1 1 2-16,-4-1-1 15,0 1 0-15,-2-2 0 0,-3 4 0 16,-2 0 0-16,-4 0 0 16,0 0 0-16,-5 2 0 15,-2-1 0-15,-2 1 0 16,0 1 1-16,-3 0-1 15,1 1 0-15,0 4 0 16,1 2 1-16,2 3-1 16,0 3-1-16,6 2-1 15,0 6-1-15,25 4-12 16,-33-3-17-16,33 3 0 15,-28-5-2-15,28 5-2 16</inkml:trace>
+  <inkml:trace contextRef="#ctx0" brushRef="#br0">634 104 15 0,'0'0'18'0,"-1"-13"1"0,1 13 0 15,0 0-1-15,0 0-5 16,-9-18 0-16,9 18-3 16,0 0 0-16,-21-7-2 15,21 7-1-15,-22-3-1 16,22 3-1-16,-34 9 0 15,14-2-1-15,-8 8-1 16,3 0 0-16,-6 5 0 16,2-1-1-16,-2 5 0 15,3-1 0-15,-1 5 0 16,3-1 0-16,1 2-1 15,-1 1 1-15,2 1-1 16,2-1 0-16,3 1 0 0,0-1 0 16,3-1 0-16,1-1 0 15,-2 0 0-15,5-1 0 16,-4-1 0-16,3 0 0 15,-2 1 0-15,1-2 0 16,2 0 0-16,2 2 0 16,2-1-1-16,-1 1 1 15,5-1 0-15,1-1 0 16,2 3 0-16,2-3-1 15,-1 0 1-15,3-3 0 16,1 2 0-16,5-2-1 16,-1 0 0-16,3-1 1 15,1 1-1-15,0-2 1 16,4 2-1-16,-2-2 0 0,4 2 1 15,-5 0-1-15,6-2 0 16,-4 2 0-16,2-1 0 16,2-1 1-16,-1 0-1 15,3-1 0-15,1-5 0 16,1 0 0-16,0-6 0 15,7 0 1-15,-1-4-1 16,6-2 0-16,2-4 0 16,2-1 0-16,1-1 0 15,2-2 0-15,2 0 0 16,-5-3 0-16,2 0-1 15,-3-4 1-15,0 0 0 16,-4-3 0-16,-1-5 0 16,1-1 0-16,-2-3 0 0,-1 0-1 15,0-4 1-15,-4 1-1 16,3-2 1-16,-4 1-1 15,0 1 1-15,-4 0 0 16,0-1 0-16,-1 1 0 16,-4-2 0-16,2-1 0 15,-4-1 0-15,-2 1 0 16,-1 0 0-16,-3 0 1 15,-5 0-1-15,-1 3 0 16,-1-1 0-16,-7 1 0 16,1 0 0-16,-4 0 0 15,1-2 0-15,-2-1-1 16,1 1 2-16,-4-1-1 15,0 1 0-15,-2-2 0 0,-3 4 0 16,-2 0 0-16,-4 0 0 16,0 0 0-16,-5 2 0 15,-2-1 0-15,-2 1 0 16,0 1 1-16,-3 0-1 15,1 1 0-15,0 4 0 16,1 2 1-16,2 3-1 16,0 3-1-16,6 2-1 15,0 6-1-15,25 4-12 16,-33-3-17-16,33 3 0 15,-28-5-2-15,28 5-2 16</inkml:trace>
 </inkml:ink>
 </file>
 
@@ -11511,7 +11503,7 @@
       <inkml:brushProperty name="fitToCurve" value="1"/>
     </inkml:brush>
   </inkml:definitions>
-  <inkml:trace contextRef="#ctx0" brushRef="#br0">6480 29 44 0,'0'0'26'0,"-15"-7"0"16,15 7-2-16,-13-4-14 16,13 4-3-16,-16-6 0 15,16 6-1-15,-24-7-2 16,11 1 0-16,-7 4-1 15,-1-1 0-15,-7 2 0 16,-2-2 0-16,-7 4-1 0,-4 1 0 16,-1 1 0-16,-4-2-1 15,-3 2 1-15,0 0-1 16,-2 1 1-16,1-1-1 15,-3 2 1-15,1-1-2 16,-5 1 2-16,-2-1-3 16,1 3 2-16,-3-1-1 15,-3 2 1-15,1-3-2 16,-4 1 3-16,1-1-2 15,-1-1 1-15,-1-1 0 16,-1 0 0-16,1 0 1 16,-1-2-3-16,1 1 3 15,0-1-3-15,0 1 1 16,1-1-1-16,1 1 0 0,-1 1 0 15,1-3-1-15,-3 1 3 16,0-1-3-16,2 0 2 16,1 0 1-16,-1 0 0 15,-1 0-1-15,2 0-1 16,2 0 3-16,1 2-3 15,3-2 2-15,0 1-2 16,1-1 2-16,4 0-2 16,1 0 2-16,-2-1-1 15,3-1-1-15,0-1 2 16,1 0-1-16,2 0 1 15,0 0-1-15,0 0 1 16,1 2-1-16,0 0 1 16,1-1-1-16,3 1 1 0,2 1-1 15,-2 0 0-15,2-2 2 16,1 2-2-16,1 0 1 15,-2 0 0-15,2 0 0 16,-2 0-1-16,-1 0 1 16,-2 0 0-16,2 0-1 15,-3-1 0-15,-2-1 1 16,-4 2-1-16,-3-1 1 15,1 1-1-15,-1-2 1 16,0 2 0-16,-4 2-1 16,0-1 1-16,-1 2 0 15,2 2-1-15,5-1 1 16,-4 0-1-16,-2 2 1 15,-8 4 0-15,2-1 0 0,3-1-1 16,0-1 0-16,0-1 1 16,-1 3-1-16,1-2 0 15,6-1 0-15,7-2 1 16,2-1-1-16,1 2 0 15,3-1 0-15,2-1 0 16,2 1-1-16,4-1 1 16,2 0-1-16,-1 0 0 15,2 1 0-15,4-1 0 16,1-1 0-16,2-1 1 15,1-1 0-15,-1-1 0 16,2-1 0-16,1-1 1 16,1 1-1-16,0 0 0 15,3-1 0-15,0 2 0 0,1-1 0 16,1 2 0-16,1 0 0 15,0 2 0-15,2-2 0 16,0 0 0-16,1 0 0 16,13 0 1-16,-24 1-2 15,11-1 2-15,-2 3-2 16,1-1 2-16,-2 0-1 15,0 1 0-15,-2 0 0 16,2 2 0-16,0-1 0 16,3 1 0-16,-1-1 0 15,14-4 0-15,-16 7 0 16,16-7 0-16,0 0 0 15,-16 9 0-15,16-9 0 16,0 0 0-16,0 0 0 16,-14 9 0-16,14-9 0 0,0 0 0 15,0 0 0-15,-9 16 0 16,9-16 0-16,0 0 0 15,-5 13 0-15,5-13 0 16,0 0 0-16,0 0 0 16,-6 16 0-16,6-16 0 15,0 0 0-15,-8 14 0 16,8-14 0-16,-12 14 0 15,12-14 0-15,-15 25 1 16,7-9-1-16,-3 6 0 16,0 0 0-16,-3 6 0 15,0 2 0-15,-2 2 0 16,0 0 0-16,-5-2 1 15,-1 2-1-15,0-1 1 16,0-2 0-16,2-1-1 0,2 0 1 16,1-2-1-16,2-2 2 15,8-1-2-15,1-4-1 16,6-6-1-16,0-13-4 15,17 11-26-15,-17-11-2 16,27-5-1-16,-13-4-3 16</inkml:trace>
+  <inkml:trace contextRef="#ctx0" brushRef="#br0">6479 29 44 0,'0'0'26'0,"-15"-7"0"16,15 7-2-16,-13-4-14 16,13 4-3-16,-16-6 0 15,16 6-1-15,-24-7-2 16,11 1 0-16,-7 4-1 15,-1-1 0-15,-7 2 0 16,-2-2 0-16,-7 4-1 0,-4 1 0 16,-1 1 0-16,-4-2-1 15,-3 2 1-15,0 0-1 16,-2 1 1-16,1-1-1 15,-3 2 1-15,1-1-2 16,-5 1 2-16,-2-1-3 16,1 3 2-16,-3-1-1 15,-3 2 1-15,1-3-2 16,-4 1 3-16,1-1-2 15,-1-1 1-15,-1-1 0 16,-1 0 0-16,1 0 1 16,-1-2-3-16,1 1 3 15,0-1-3-15,0 1 1 16,1-1-1-16,1 1 0 0,-1 1 0 15,1-3-1-15,-3 1 3 16,0-1-3-16,2 0 2 16,1 0 1-16,-1 0 0 15,-1 0-1-15,2 0-1 16,2 0 3-16,1 2-3 15,3-2 2-15,0 1-2 16,1-1 2-16,4 0-2 16,1 0 2-16,-2-1-1 15,3-1-1-15,0-1 2 16,1 0-1-16,2 0 1 15,0 0-1-15,0 0 1 16,2 2-1-16,-1 0 1 16,1-1-1-16,3 1 1 0,2 1-1 15,-2 0 0-15,2-2 2 16,1 2-2-16,1 0 1 15,-2 0 0-15,2 0 0 16,-2 0-1-16,-1 0 1 16,-2 0 0-16,2 0-1 15,-3-1 0-15,-2-1 1 16,-4 2-1-16,-3-1 1 15,1 1-1-15,-1-2 1 16,0 2 0-16,-4 2-1 16,0-1 1-16,-1 2 0 15,2 2-1-15,5-1 1 16,-4 0-1-16,-2 2 1 15,-8 4 0-15,2-1 0 0,3-1-1 16,0-1 0-16,0-1 1 16,-1 3-1-16,1-2 0 15,6-1 0-15,7-2 1 16,2-1-1-16,1 2 0 15,3-1 0-15,2-1 0 16,2 1-1-16,4-1 1 16,2 0-1-16,-1 0 0 15,2 1 0-15,4-1 0 16,1-1 0-16,2-1 1 15,1-1 0-15,-1-1 0 16,2-1 0-16,1-1 1 16,1 1-1-16,0 0 0 15,3-1 0-15,0 2 0 0,1-1 0 16,1 2 0-16,1 0 0 15,0 2 0-15,2-2 0 16,0 0 0-16,1 0 0 16,13 0 1-16,-24 1-2 15,11-1 2-15,-2 3-2 16,1-1 2-16,-2 0-1 15,0 1 0-15,-2 0 0 16,2 2 0-16,0-2 0 16,3 2 0-16,-1-1 0 15,14-4 0-15,-16 7 0 16,16-7 0-16,0 0 0 15,-16 9 0-15,16-9 0 16,0 0 0-16,0 0 0 16,-14 9 0-16,14-9 0 0,0 0 0 15,0 0 0-15,-9 16 0 16,9-16 0-16,0 0 0 15,-5 13 0-15,5-13 0 16,0 0 0-16,0 0 0 16,-6 16 0-16,6-16 0 15,0 0 0-15,-8 14 0 16,8-14 0-16,-12 14 0 15,12-14 0-15,-15 25 1 16,7-9-1-16,-3 6 0 16,0 0 0-16,-3 6 0 15,0 2 0-15,-2 2 0 16,0 0 0-16,-5-2 1 15,-1 2-1-15,0-2 1 16,0-1 0-16,2-1-1 0,2 0 1 16,1-2-1-16,2-2 2 15,8-1-2-15,1-4-1 16,6-6-1-16,0-13-4 15,17 11-26-15,-17-11-2 16,27-5-1-16,-13-4-3 16</inkml:trace>
 </inkml:ink>
 </file>
 
@@ -11571,7 +11563,7 @@
       <inkml:brushProperty name="fitToCurve" value="1"/>
     </inkml:brush>
   </inkml:definitions>
-  <inkml:trace contextRef="#ctx0" brushRef="#br0">127 423 32 0,'0'0'25'0,"-14"16"3"0,14-16-1 15,-3 29-8-15,9-14-7 16,-15 19 0-16,10 0-2 16,-11 17-2-16,7 2-2 15,-6 13-2-15,4 0-1 16,-12 5 0-16,9 1 1 15,-3 0-2-15,3-5 0 16,-1-1 0-16,3-7 0 16,-1 0 0-16,2-3-1 15,1-2 1-15,1-1-1 16,-1 0 0-16,2-3 0 15,-1 1 0-15,2-4-1 16,1-3 1-16,0-5-1 0,0-4 1 16,3-4-1-16,0-8 1 15,1-5-1-15,-4-18 1 16,16 19-1-16,-16-19 0 15,31 0 1-15,-9-4-1 16,4-2-1-16,5-3 1 16,4-1-1-16,5-1 1 15,8 0-1-15,9 2 0 16,6 0 0-16,5 3 1 15,5 3 0-15,6 2-1 16,3 1 2-16,3 3-1 16,1 1 2-16,-1 2-3 15,0-2 2-15,3-1-1 16,9-3 1-16,5-3-1 0,7-3-1 15,5-1 1-15,-1-2-2 16,4-2 2-16,3-3-1 16,3 5 0-16,2-1 0 15,1 1 0-15,0 2 0 16,3 1 1-16,1 0-1 15,3 3 1-15,5 0-1 16,1 0 1-16,-1 2-1 16,-5 1 1-16,1 3-1 15,-5-3 2-15,1 1-2 16,-2-1 2-16,-5 0-2 15,-5-1 2-15,-6-1-1 16,-5 0 1-16,-2-1-2 16,-5 0 0-16,-8 0 3 0,-4 1-1 15,-9 2 0-15,-4-1 0 16,-5 1 0-16,-3 1 1 15,-5-1-1-15,-3 3 0 16,-2 0-1-16,-2 0 0 16,-5 1 0-16,-1 1-1 15,-4 2 1-15,-3-1 0 16,-2 0 0-16,-3-2-1 15,-4 1 1-15,0-1 0 16,-1-1 0-16,-4-1 0 16,2-1-1-16,-3-1 0 15,-2 0 3-15,-3-1-2 16,-3-2 2-16,-2 0-2 15,-17 3 1-15,25-9 0 0,-25 9 2 16,18-16-3-16,-18 16 0 16,16-22 0-16,-9 8 0 15,0 1 0-15,-7 13 0 16,18-25 0-16,-11 12 0 15,1-3 0-15,-1 1 0 16,-1-2 0-16,-2 0 0 16,1-3-1-16,-4-2 1 15,1-3 0-15,-2 0 0 16,-2-3 0-16,1-1 0 15,-1-5 0-15,4-3 0 16,-2-4 0-16,0-2-1 16,3-2 1-16,0-4 0 15,-1-2 0-15,1-4 0 0,2 0 0 16,-2-6-1-16,0 1 1 15,1-5 0-15,2 1 0 16,-2-1-1-16,1 2 1 16,1 3 0-16,-3 4-1 15,-1 6 1-15,-2 4 0 16,0 10 0-16,-2 2 0 15,-1 7 0-15,-2 4 0 16,1 1 0-16,-2 3 0 16,0 4 0-16,-1 0 0 15,1 2 0-15,-1 0 0 16,7 13 0-16,-14-22 0 15,14 22 0-15,-11-19 0 16,11 19 0-16,-14-13 0 0,14 13 0 16,-14-11 0-16,14 11 0 15,-19-6-1-15,6 5 1 16,-5 1-1-16,2-2 0 15,-5 1 1-15,-2-1-2 16,-3 1 2-16,-2 0-1 16,-5-1 1-16,-2 2-1 15,-3-1 2-15,-6-1-1 16,-4 2 0-16,-5 0 1 15,-7-1-1-15,-4-1 1 16,-7 2-1-16,-2-3 2 16,-5 2-3-16,-7-2 3 15,-2 0-4-15,-4-2 1 16,-4 1 0-16,-4 0 0 0,-5-1 0 15,-1 1-1-15,-4 1 2 16,2 1-1-16,-2 2 0 16,-1 0 2-16,-3 2-1 15,-3 1 0-15,0 0 0 16,1 1 1-16,-1 1 0 15,2 0-2-15,1 0 2 16,2 1 0-16,2 0-1 16,5 1 1-16,-3-1 0 15,5-2 0-15,1 2-1 16,2-3 1-16,4 0 0 15,1 0 0-15,4-2-1 16,2 1 1-16,3-1-1 0,-5 1 1 16,-2 1 0-16,0 0-1 15,-1 0 1-15,0 0-1 16,3 1 1-16,1 0-1 15,4 1 0-15,7-1-2 16,6 1 2-16,5-1-1 16,3-1 1-16,2 0-1 15,1-2 1-15,6-1-1 16,-2-1 2-16,4-1-1 15,1 0 0-15,2-3 0 16,4 1 1-16,4-4-1 16,7 2 0-16,1-1 0 15,8 1 1-15,2 0-1 16,5 1 0-16,3-1 0 0,3 0 0 15,13 6 0-15,-23-8 0 16,23 8 0-16,-17-5 0 16,17 5 0-16,-13-3 0 15,13 3 0-15,0 0 0 16,-17 3 0-16,17-3 0 15,-14 5 0-15,14-5 1 16,-13 6-1-16,13-6 0 16,-16 8 0-16,16-8 0 15,-14 6 0-15,14-6 0 16,-20 2 1-16,20-2-1 15,-17 3 1-15,17-3-1 16,-21-1 1-16,21 1-1 16,-13 0 1-16,13 0-1 0,0 0 0 15,-13 0 0-15,13 0 0 16,0 0 0-16,0 0 0 15,0 0 0-15,-18 4 0 16,18-4 0-16,0 0 0 16,0 0 0-16,0 0 0 15,8 16 0-15,-8-16 0 16,4 15 0-16,-4-15 0 15,2 25 0-15,-2-10 0 16,-2 5 0-16,-2 0 0 16,2 3 0-16,2 1 0 15,-1 1 0-15,-1 0 0 16,1 1 1-16,1 2-1 15,0-2 0-15,4 1 0 0,-1-2 0 16,6 1-1-16,4-4-1 16,-8 3-15-16,20-14-16 15,-15 8-2-15,19-25 0 16,-14 4-4-16</inkml:trace>
+  <inkml:trace contextRef="#ctx0" brushRef="#br0">127 423 32 0,'0'0'25'0,"-14"16"3"0,14-16-1 15,-3 29-8-15,9-14-7 16,-15 19 0-16,10 0-2 16,-11 17-2-16,7 2-2 15,-6 13-2-15,4 0-1 16,-12 5 0-16,9 1 1 15,-3 0-2-15,3-5 0 16,-1-1 0-16,3-7 0 16,-1 0 0-16,2-3-1 15,1-2 1-15,1-1-1 16,-1 0 0-16,2-3 0 15,-1 1 0-15,2-4-1 16,1-3 1-16,0-5-1 0,0-4 1 16,3-4-1-16,0-8 1 15,1-5-1-15,-4-18 1 16,16 19-1-16,-16-19 0 15,31 0 1-15,-9-4-1 16,4-2-1-16,5-3 1 16,4-1-1-16,5-1 1 15,8 0-1-15,9 2 0 16,6 0 0-16,5 3 1 15,5 3 0-15,6 2-1 16,3 1 2-16,3 3-1 16,1 1 2-16,-1 2-3 15,0-2 2-15,3-1-1 16,9-3 1-16,5-3-1 0,7-3-1 15,5-1 1-15,-1-2-2 16,4-2 2-16,3-3-1 16,3 5 0-16,2-1 0 15,1 1 0-15,0 2 0 16,3 1 1-16,1 0-1 15,3 3 1-15,5 0-1 16,0 0 1-16,0 2-1 16,-5 1 1-16,1 3-1 15,-5-3 2-15,1 1-2 16,-2-1 2-16,-5 0-2 15,-5-1 2-15,-6-1-1 16,-5 0 1-16,-2-1-2 16,-5 0 0-16,-8 0 3 0,-4 1-1 15,-9 2 0-15,-4-1 0 16,-5 1 0-16,-3 1 1 15,-5-1-1-15,-3 3 0 16,-2 0-1-16,-2 0 0 16,-5 1 0-16,-1 1-1 15,-4 2 1-15,-3-1 0 16,-2 0 0-16,-3-2-1 15,-4 1 1-15,0-1 0 16,-1-1 0-16,-4-1 0 16,2-1-1-16,-3-1 0 15,-2 0 3-15,-3-1-2 16,-3-2 2-16,-2 0-2 15,-17 3 1-15,25-9 0 0,-25 9 2 16,18-16-3-16,-18 16 0 16,16-22 0-16,-9 8 0 15,0 1 0-15,-7 13 0 16,18-25 0-16,-11 12 0 15,1-3 0-15,-1 1 0 16,-1-2 0-16,-2 0 0 16,1-3-1-16,-4-2 1 15,1-3 0-15,-2 0 0 16,-2-3 0-16,1-1 0 15,-1-5 0-15,4-3 0 16,-2-4 0-16,0-2-1 16,3-2 1-16,0-4 0 15,-1-2 0-15,1-4 0 0,2 0 0 16,-2-6-1-16,0 1 1 15,1-5 0-15,2 1 0 16,-2-1-1-16,1 2 1 16,1 3 0-16,-3 4-1 15,-1 6 1-15,-2 4 0 16,0 10 0-16,-2 2 0 15,-1 7 0-15,-2 4 0 16,1 1 0-16,-2 3 0 16,0 4 0-16,-1 0 0 15,1 2 0-15,-1 0 0 16,7 13 0-16,-14-22 0 15,14 22 0-15,-11-19 0 16,11 19 0-16,-14-13 0 0,14 13 0 16,-14-11 0-16,14 11 0 15,-19-6-1-15,6 5 1 16,-5 1-1-16,2-2 0 15,-5 1 1-15,-2-1-2 16,-3 1 2-16,-2 0-1 16,-5-1 1-16,-2 2-1 15,-3-1 2-15,-6-1-1 16,-4 2 0-16,-5 0 1 15,-7-1-1-15,-4-1 1 16,-7 2-1-16,-2-3 2 16,-5 2-3-16,-7-2 3 15,-2 0-4-15,-4-2 1 16,-4 1 0-16,-4 0 0 0,-5-1 0 15,-1 1-1-15,-4 1 2 16,2 1-1-16,-2 2 0 16,-1 0 2-16,-3 2-1 15,-3 1 0-15,0 0 0 16,1 1 1-16,-1 1 0 15,2 0-2-15,1 0 2 16,2 1 0-16,3 0-1 16,4 1 1-16,-3-1 0 15,5-2 0-15,1 2-1 16,2-3 1-16,4 0 0 15,1 0 0-15,4-2-1 16,2 1 1-16,3-1-1 0,-5 1 1 16,-2 1 0-16,0 0-1 15,-1 0 1-15,0 0-1 16,3 1 1-16,1 0-1 15,4 1 0-15,7-1-2 16,6 1 2-16,5-1-1 16,3-1 1-16,2 0-1 15,1-2 1-15,6-1-1 16,-2-1 2-16,4-1-1 15,1 0 0-15,2-3 0 16,4 1 1-16,4-4-1 16,7 2 0-16,1-1 0 15,8 1 1-15,2 0-1 16,5 1 0-16,3-1 0 0,3 0 0 15,13 6 0-15,-23-8 0 16,23 8 0-16,-17-5 0 16,17 5 0-16,-13-3 0 15,13 3 0-15,0 0 0 16,-17 3 0-16,17-3 0 15,-14 5 0-15,14-5 1 16,-13 6-1-16,13-6 0 16,-16 8 0-16,16-8 0 15,-14 6 0-15,14-6 0 16,-20 2 1-16,20-2-1 15,-17 3 1-15,17-3-1 16,-21-1 1-16,21 1-1 16,-13 0 1-16,13 0-1 0,0 0 0 15,-13 0 0-15,13 0 0 16,0 0 0-16,0 0 0 15,0 0 0-15,-18 4 0 16,18-4 0-16,0 0 0 16,0 0 0-16,0 0 0 15,8 16 0-15,-8-16 0 16,4 15 0-16,-4-15 0 15,2 25 0-15,-2-10 0 16,-2 5 0-16,-2 0 0 16,2 3 0-16,2 1 0 15,-1 1 0-15,-1 0 0 16,1 1 1-16,1 2-1 15,0-2 0-15,4 1 0 0,-1-2 0 16,6 1-1-16,4-4-1 16,-8 3-15-16,20-14-16 15,-15 8-2-15,19-25 0 16,-14 4-4-16</inkml:trace>
 </inkml:ink>
 </file>
 
@@ -12021,7 +12013,7 @@
       <inkml:brushProperty name="fitToCurve" value="1"/>
     </inkml:brush>
   </inkml:definitions>
-  <inkml:trace contextRef="#ctx0" brushRef="#br0">0 5 19 0,'13'0'21'15,"-13"0"1"-15,15 0 1 16,2-4-6-16,-17 4-3 0,31 2-3 16,-15 3-1-16,13-6-2 15,-1 5-2-15,12-4-1 16,-5 3 0-16,10-3-1 15,-1 3 1-15,5-4-2 16,-3 2 0-16,3-2 0 16,-5 2 0-16,3-1 0 15,-5 2 0-15,0-2 0 16,-2 2-1-16,1 0 0 15,-1-1 0-15,-2 2-1 16,-2-1 0-16,2-1 0 16,2 2-1-16,-1-1 1 15,-1 0-1-15,1 1 0 16,-3 3 0-16,1-3 1 0,1 3-1 15,-2-2 0-15,-2 3 0 16,1-2 1-16,-3 1-1 16,4-3 0-16,-4-2 0 15,0 0 1-15,-3-1-1 16,-1 0 0-16,-2-1 0 15,-4 0 0-15,-1-1 0 16,-6 1-1-16,-1-1-2 16,-14 2-2-16,22-3-24 15,-22 3-2-15,0 0-1 16,0 0-1-16</inkml:trace>
+  <inkml:trace contextRef="#ctx0" brushRef="#br0">0 5 19 0,'13'0'21'15,"-13"0"1"-15,15 0 1 16,2-4-6-16,-17 4-3 0,31 2-3 16,-15 3-1-16,13-6-2 15,-1 5-2-15,12-4-1 16,-5 3 0-16,10-3-1 15,-1 3 1-15,5-4-2 16,-3 2 0-16,3-2 0 16,-5 2 0-16,3-1 0 15,-5 2 0-15,0-2 0 16,-2 2-1-16,1 0 0 15,-1-1 0-15,-2 2-1 16,-2-1 0-16,2-1 0 16,2 2-1-16,-1-1 1 15,-1 0-1-15,1 1 0 16,-3 2 0-16,1-2 1 0,1 3-1 15,-2-2 0-15,-2 3 0 16,1-2 1-16,-3 1-1 16,4-3 0-16,-4-2 0 15,0 0 1-15,-3-1-1 16,-1 0 0-16,-2-1 0 15,-4 0 0-15,-1-1 0 16,-6 1-1-16,-1-1-2 16,-14 2-2-16,22-3-24 15,-22 3-2-15,0 0-1 16,0 0-1-16</inkml:trace>
 </inkml:ink>
 </file>
 
@@ -12441,7 +12433,7 @@
       <inkml:brushProperty name="fitToCurve" value="1"/>
     </inkml:brush>
   </inkml:definitions>
-  <inkml:trace contextRef="#ctx0" brushRef="#br0">210 6 53 0,'16'-4'29'0,"-16"4"2"15,0 0-2-15,-31 0-21 0,15 10-4 16,-12-7 0-16,6 10-1 15,-9 1 0-15,5 5 0 16,-1 3 0-16,7 0-1 16,4 1-1-16,8 4-1 15,7 0 1-15,7-2-3 16,5-3 2-16,9-6-2 15,2-7 3-15,7-8-2 16,2-6-1-16,1-10 4 16,0-7-5-16,-2-1 6 15,-1-4-5-15,-4 1 5 16,-3-6-4-16,0 9 2 15,-6-3 0-15,0 9-1 16,-4 3 1-16,4 11-1 0,-16 3 1 16,27 13 0-16,-11 10-1 15,-1-1 0-15,4 12 0 16,-3-8-2-16,9 12-4 15,-15-25-17-15,18 16-10 16,-28-29-1-16,35 24 1 16</inkml:trace>
+  <inkml:trace contextRef="#ctx0" brushRef="#br0">210 6 53 0,'16'-4'29'0,"-16"4"2"15,0 0-2-15,-31 0-21 0,15 10-4 16,-12-7 0-16,6 10-1 15,-9 1 0-15,5 5 0 16,-1 3 0-16,7 0-1 16,4 1-1-16,8 3-1 15,7 1 1-15,7-2-3 16,5-3 2-16,9-6-2 15,2-7 3-15,7-8-2 16,2-6-1-16,1-10 4 16,0-7-5-16,-2-1 6 15,-1-4-5-15,-4 1 5 16,-3-5-4-16,0 8 2 15,-6-3 0-15,0 9-1 16,-4 3 1-16,4 11-1 0,-16 3 1 16,27 13 0-16,-11 10-1 15,-1-1 0-15,4 12 0 16,-3-9-2-16,9 13-4 15,-15-25-17-15,18 16-10 16,-28-29-1-16,35 24 1 16</inkml:trace>
 </inkml:ink>
 </file>
 
@@ -12711,7 +12703,7 @@
       <inkml:brushProperty name="fitToCurve" value="1"/>
     </inkml:brush>
   </inkml:definitions>
-  <inkml:trace contextRef="#ctx0" brushRef="#br0">51 240 10 0,'0'0'13'0,"0"0"0"16,0 0 1-16,0 0-4 15,0 0 0-15,0 0-2 16,0 0 2-16,0 0-3 16,0 0-1-16,0 0 0 15,0 0-2-15,0 0-1 0,0 0-1 16,0 0 0-16,-13 5 0 15,13-5-1-15,-2 14 0 16,2-14 0-16,0 16-1 16,0-16 1-16,2 19-1 15,-2-19 1-15,1 19-1 16,-1-19 0-16,-1 21 1 15,1-21 0-15,-3 16 0 16,3-16 0-16,-5 16 0 16,5-16 1-16,0 0-1 15,-8 16 0-15,8-16 0 16,0 0-1-16,0 0 1 15,-9 15 0-15,9-15-1 16,0 0 0-16,-3 16 0 0,3-16 0 16,0 0 1-16,-6 18-1 15,6-18 0-15,0 0 0 16,-1 13 0-16,1-13 0 15,0 0 0-15,0 0 0 16,0 0 1-16,0 0-1 16,0 0 0-16,0 0 0 15,8 13 0-15,-8-13 0 16,0 0 0-16,0 0 1 15,0 0-1-15,0 0 0 16,0 0 0-16,0 0 0 16,16 1 0-16,-16-1 0 15,14-2 0-15,-14 2 1 16,17-3-1-16,-17 3 0 0,22-3 0 15,-9 0 0-15,-13 3 0 16,26-3 0-16,-11 0 0 16,-1 1 1-16,2-2-1 15,-1 0 0-15,1-1 1 16,-3 2-1-16,3 0 0 15,-1 3 0-15,-1 0 2 16,0 0-1-16,2 3 1 16,-2 0-1-16,-1-1-2 15,2-2 2-15,-2 1-1 16,-13-1 1-16,23-1-3 15,-23 1 2-15,22-3-2 16,-22 3 2-16,22-2 1 16,-22 2-1-16,22 2 0 0,-22-2 0 15,23 0 1-15,-23 0-1 16,25-2 1-16,-25 2-1 15,25-3 1-15,-25 3 0 16,25-3 0-16,-12 2 0 16,0 0-1-16,0-2 1 15,2 1 0-15,-2 2 0 16,0-1-1-16,0-1 0 15,0 1 1-15,2 1-1 16,-2-2 0-16,0 2 0 16,2-1 0-16,-2-1 0 15,3 2 0-15,-2 0 0 16,1-1 0-16,-2 1 0 15,0 0 0-15,0-2 0 0,0 2 0 16,1 0 0-16,-1-1 0 16,0 1 0-16,0-2 0 15,0 2 0-15,2-1 0 16,-2 0 0-16,0-1 0 15,-13 2 0-15,23-3 0 16,-23 3-1-16,21-1 1 16,-21 1 0-16,14-3 0 15,-14 3 0-15,13 0 0 16,-13 0 0-16,0 0 0 15,15-2 0-15,-15 2 0 16,0 0 0-16,0 0 0 16,0 0 0-16,13 0 1 15,-13 0-1-15,0 0 0 0,0 0 0 16,0 0 0-16,0 0 0 15,0 0 1-15,0 0-1 16,0-16 0-16,0 16 0 16,0 0 0-16,-4-17 1 15,4 17-1-15,-5-16 0 16,5 16 1-16,-4-17-1 15,4 17 0-15,-3-17 0 16,3 17 0-16,-1-19 1 16,1 19-1-16,0-21 0 15,0 21 0-15,0-22 1 16,0 22-1-16,0-23 1 15,0 23-1-15,0-24 0 16,0 24 0-16,0-23 0 16,0 23 1-16,0-20-1 0,0 20 0 15,0-17 0-15,0 17 0 16,1-16 0-16,-1 16 0 15,2-16 0-15,-2 16 0 16,2-14 0-16,-2 14 0 16,3-17 0-16,-3 17 0 15,0-14 0-15,0 14 1 16,0 0-1-16,0-15 0 15,0 15 0-15,0 0 0 16,0 0-1-16,0 0 2 16,0 0-1-16,-8-13 0 15,8 13 0-15,0 0 0 16,0 0 0-16,0 0 0 0,0 0 0 15,0 0 0-15,0 0 0 16,-11-15 0-16,11 15 0 16,0 0 0-16,0 0 0 15,0 0 0-15,-14-10 0 16,14 10 0-16,-16 0 0 15,16 0 0-15,-25 3 0 16,10 0 0-16,-2 1 1 16,-2 1-1-16,0-1 0 15,-1 0 0-15,-1 1 0 16,-2-2 0-16,-1 0 0 15,1 0 0-15,1-2 1 16,-1 1-1-16,1-2 0 16,-1 0 0-16,2 0 0 0,1-2 1 15,4 2-1-15,-2-1 0 16,2-1 0-16,-1 1 0 15,-1-1 0-15,2 1 0 16,-1 1 2-16,-2-2-2 16,0 2 0-16,-2 2 0 15,1-2-2-15,0 1 5 16,-1 1-3-16,1 1 0 15,2 0-1-15,1-2 2 16,1 2-2-16,0 0 2 16,3-2-1-16,-2 2-1 15,2-1 1-15,0-1 0 16,0 2 1-16,-1-1-1 15,1 1 0-15,13-3 0 0,-23 4 1 16,23-4-2-16,-22 1 2 16,22-1-1-16,-17 2 0 15,17-2 0-15,-16 1 0 16,16-1 0-16,0 0 0 15,-18 0 0-15,18 0 1 16,0 0-1-16,-16 0 0 16,16 0 0-16,0 0 0 15,-15 2 0-15,15-2 0 16,0 0 0-16,-17 4 0 15,17-4 0-15,-13 5 1 16,13-5-2-16,-13 4 1 16,13-4 0-16,0 0 1 15,-15 6-2-15,15-6 1 16,0 0 0-16,0 0 0 0,0 0 0 15,0 0 0-15,0 0 1 16,0 0-1-16,-10 14 0 16,10-14 0-16,0 0-1 15,7 18 1-15,-7-18 0 16,9 18 0-16,-9-18 0 15,7 23 0-15,-7-23 0 16,10 24 0-16,-10-24 0 16,8 21 0-16,-8-21 0 15,8 20 0-15,-8-20-1 16,12 14 0-16,-12-14-5 15,19 7-19-15,-19-7-1 16,18 8 0-16,-18-8-4 16</inkml:trace>
+  <inkml:trace contextRef="#ctx0" brushRef="#br0">51 239 10 0,'0'0'13'0,"0"0"0"16,0 0 1-16,0 0-4 15,0 0 0-15,0 0-2 16,0 0 2-16,0 0-3 16,0 0-1-16,0 0 0 15,0 0-2-15,0 0-1 0,0 0-1 16,0 0 0-16,-13 5 0 15,13-5-1-15,-2 14 0 16,2-14 0-16,0 16-1 16,0-16 1-16,2 19-1 15,-2-19 1-15,1 19-1 16,-1-19 0-16,-1 21 1 15,1-21 0-15,-3 15 0 16,3-15 0-16,-5 16 0 16,5-16 1-16,0 0-1 15,-8 16 0-15,8-16 0 16,0 0-1-16,0 0 1 15,-9 15 0-15,9-15-1 16,0 0 0-16,-3 16 0 0,3-16 0 16,0 0 1-16,-6 18-1 15,6-18 0-15,0 0 0 16,-1 13 0-16,1-13 0 15,0 0 0-15,0 0 0 16,0 0 1-16,0 0-1 16,0 0 0-16,0 0 0 15,8 13 0-15,-8-13 0 16,0 0 0-16,0 0 1 15,0 0-1-15,0 0 0 16,0 0 0-16,0 0 0 16,16 1 0-16,-16-1 0 15,14-2 0-15,-14 2 1 16,17-3-1-16,-17 3 0 0,22-3 0 15,-9 0 0-15,-13 3 0 16,26-3 0-16,-11 0 0 16,-1 1 1-16,2-2-1 15,-1 0 0-15,1-1 1 16,-3 2-1-16,3 0 0 15,-1 3 0-15,-1 0 2 16,0 0-1-16,2 3 1 16,-2 0-1-16,-1-1-2 15,2-2 2-15,-2 1-1 16,-13-1 1-16,23-1-3 15,-23 1 2-15,22-3-2 16,-22 3 2-16,22-2 1 16,-22 2-1-16,22 2 0 0,-22-2 0 15,23 0 1-15,-23 0-1 16,25-2 1-16,-25 2-1 15,25-3 1-15,-25 3 0 16,24-3 0-16,-11 2 0 16,0 0-1-16,0-2 1 15,2 1 0-15,-2 2 0 16,0-1-1-16,0-1 0 15,0 1 1-15,2 1-1 16,-2-2 0-16,0 2 0 16,2-1 0-16,-2-1 0 15,3 2 0-15,-2 0 0 16,1-1 0-16,-2 1 0 15,0 0 0-15,0-2 0 0,0 2 0 16,1 0 0-16,-1-1 0 16,0 1 0-16,0-2 0 15,0 2 0-15,2-1 0 16,-2 0 0-16,0-1 0 15,-13 2 0-15,23-3 0 16,-23 3-1-16,21-1 1 16,-21 1 0-16,14-3 0 15,-14 3 0-15,13 0 0 16,-13 0 0-16,0 0 0 15,15-2 0-15,-15 2 0 16,0 0 0-16,0 0 0 16,0 0 0-16,13 0 1 15,-13 0-1-15,0 0 0 0,0 0 0 16,0 0 0-16,0 0 0 15,0 0 1-15,0 0-1 16,0-16 0-16,0 16 0 16,0 0 0-16,-4-17 1 15,4 17-1-15,-5-15 0 16,5 15 1-16,-4-17-1 15,4 17 0-15,-3-17 0 16,3 17 0-16,-1-19 1 16,1 19-1-16,0-21 0 15,0 21 0-15,0-22 1 16,0 22-1-16,0-23 1 15,0 23-1-15,0-24 0 16,0 24 0-16,0-23 0 16,0 23 1-16,0-20-1 0,0 20 0 15,0-17 0-15,0 17 0 16,1-15 0-16,-1 15 0 15,2-16 0-15,-2 16 0 16,2-14 0-16,-2 14 0 16,3-17 0-16,-3 17 0 15,0-14 0-15,0 14 1 16,0 0-1-16,0-15 0 15,0 15 0-15,0 0 0 16,0 0-1-16,0 0 2 16,0 0-1-16,-8-13 0 15,8 13 0-15,0 0 0 16,0 0 0-16,0 0 0 0,0 0 0 15,0 0 0-15,0 0 0 16,-11-15 0-16,11 15 0 16,0 0 0-16,0 0 0 15,0 0 0-15,-14-10 0 16,14 10 0-16,-16 0 0 15,16 0 0-15,-25 3 0 16,10 0 0-16,-2 1 1 16,-2 1-1-16,0-1 0 15,-1 0 0-15,-1 1 0 16,-2-2 0-16,-1 0 0 15,1 0 0-15,1-2 1 16,-1 1-1-16,1-2 0 16,-1 0 0-16,2 0 0 0,1-2 1 15,4 2-1-15,-2-1 0 16,2-1 0-16,-1 1 0 15,-1-1 0-15,2 1 0 16,0 1 2-16,-3-2-2 16,0 2 0-16,-2 2 0 15,1-2-2-15,0 1 5 16,-1 1-3-16,1 1 0 15,2 0-1-15,1-2 2 16,1 2-2-16,0 0 2 16,3-2-1-16,-2 2-1 15,2-1 1-15,0-1 0 16,0 2 1-16,-1-1-1 15,1 1 0-15,13-3 0 0,-23 4 1 16,23-4-2-16,-22 1 2 16,22-1-1-16,-17 2 0 15,17-2 0-15,-16 1 0 16,16-1 0-16,0 0 0 15,-18 0 0-15,18 0 1 16,0 0-1-16,-16 0 0 16,16 0 0-16,0 0 0 15,-15 2 0-15,15-2 0 16,0 0 0-16,-17 4 0 15,17-4 0-15,-13 5 1 16,13-5-2-16,-13 4 1 16,13-4 0-16,0 0 1 15,-15 6-2-15,15-6 1 16,0 0 0-16,0 0 0 0,0 0 0 15,0 0 0-15,0 0 1 16,0 0-1-16,-10 14 0 16,10-14 0-16,0 0-1 15,7 17 1-15,-7-17 0 16,9 18 0-16,-9-18 0 15,7 23 0-15,-7-23 0 16,10 24 0-16,-10-24 0 16,8 21 0-16,-8-21 0 15,8 20 0-15,-8-20-1 16,12 14 0-16,-12-14-5 15,19 7-19-15,-19-7-1 16,18 8 0-16,-18-8-4 16</inkml:trace>
 </inkml:ink>
 </file>
 
@@ -12741,7 +12733,7 @@
       <inkml:brushProperty name="fitToCurve" value="1"/>
     </inkml:brush>
   </inkml:definitions>
-  <inkml:trace contextRef="#ctx0" brushRef="#br0">3596 31 29 0,'0'0'17'0,"0"0"1"15,-15 2 1-15,15-2-4 16,0 0-3-16,-13-6-5 15,13 6-1-15,-15-1-1 16,15 1-1-16,-16-3 0 16,16 3-2-16,-16-3 1 15,3 1 0-15,13 2-1 16,-23-6 1-16,9 3-1 15,-2 2 0-15,0-2 0 16,-3 3 0-16,2-2-1 16,-2 2 1-16,1 0-1 15,0 2 0-15,2-2 0 16,0 0 0-16,0 0 0 15,1 0 0-15,1-2 0 0,-4 1-1 16,18 1 3-16,-29-2-3 16,13 4 1-16,-2-1-1 15,2 1 0-15,-2 1 0 16,1 0 1-16,1 0-1 15,-2 0-1-15,2 0 1 16,0-2 1-16,0 1-1 16,0-2 1-16,0 0-1 15,0-2 1-15,-1 1-1 16,0 1 1-16,-1-2-1 15,-1 1 1-15,0 1-1 16,0 0 1-16,-1 0-1 16,-1 0 0-16,2 1 1 0,0-1-1 15,0 0 0-15,1-1 0 16,-1 1 1-16,0-2-1 15,-1 2 1-15,-2 0-1 16,-2 0 0-16,-1 2 0 16,1-1 1-16,-4 1 0 15,1 1-1-15,1 0 0 16,0 1 1-16,1-1-1 15,1 1 0-15,1-1 1 16,1 0-1-16,3 0 1 16,-2-1-1-16,4-1 0 15,-1 1 1-15,1-1-1 16,1 2 0-16,-2-1 1 15,3-1-1-15,1 1 2 0,-2-1-2 16,1 1 1-16,-1-2-1 16,3 0 1-16,13 0-1 15,-24-2-1-15,24 2 1 16,-23-1-1-16,23 1 1 15,-21 0-1-15,21 0 1 16,-19 0 0-16,19 0 0 16,-20 1 0-16,20-1 1 15,-24 2-1-15,24-2 0 16,-25 0 0-16,12-2 0 15,-2 2 0-15,1 2 1 16,-1-2-1-16,1 1 0 16,-3 0 0-16,1-1 0 15,0 2 0-15,-1 1 1 16,-1-2-1-16,0-1 0 0,1 0 0 15,-4-1 0-15,4 1 1 16,-4 0-1-16,1 0 0 16,-1-2 1-16,1 2-1 15,-1 0 0-15,1 0 0 16,2 2 0-16,2-1 0 15,1 1 0-15,1-1 1 16,14-1-1-16,-25 6 0 16,12-1 0-16,13-5 0 15,-24 6 1-15,24-6-1 16,-25 6 0-16,25-6 1 15,-23 4-1-15,23-4 0 16,-25 3 1-16,25-3-1 16,-25 3 0-16,25-3 0 0,-25 4 1 15,12-4-1-15,-2 0 0 16,1 0 0-16,-2 0 0 15,2-1 2-15,-2 1-2 16,0-2 2-16,-1 1-2 16,2-1 2-16,-3 1-2 15,2 1 0-15,3-3 0 16,-4 3-2-16,3-3 2 15,0 2-2-15,-1-2 2 16,0 1-2-16,1-1 3 16,-2-1-1-16,0 2 0 15,-2-2 0-15,0-1 0 16,2 1 0-16,-3 1 0 15,3-3 1-15,-1 5-1 0,-1-4 0 16,0 2 0-16,1 2 0 16,-1-1 1-16,-1 1-1 15,0 2 0-15,2 1 0 16,-4-1 0-16,2-1 0 15,-2 3 0-15,2-1 0 16,-3-1 0-16,2 1 1 16,1-1-1-16,-3 1 0 15,4-1 0-15,-2 2 0 16,4-3 0-16,-2 3 0 15,4-3 1-15,-3 3-1 16,3-3 0-16,1 1 0 16,-1 1 0-16,14-2 0 0,-23 0 0 15,10-2 0-15,13 2 0 16,-21-1 0-16,21 1 0 15,-19-3 0-15,19 3 0 16,-19-3 0-16,19 3 1 16,-17 1-1-16,17-1 0 15,-19 6 0-15,19-6 0 16,-18 6 0-16,18-6 0 15,-19 8 0-15,19-8 0 16,-16 6 0-16,16-6 0 16,-13 1 0-16,13-1 0 15,-16 4 3-15,16-4-3 16,-21 5 3-16,21-5-3 15,-20 4 3-15,20-4-4 0,-20 8 4 16,20-8-4-16,-17 4 1 16,17-4 0-16,0 0-1 15,-15 5 1-15,15-5-2 16,0 0 2-16,0 0-2 15,-16 8 2-15,16-8-2 16,0 0 2-16,-13 6-2 16,13-6 2-16,0 0 0 15,-13 6-1-15,13-6 1 16,0 0 0-16,-13 5 0 15,13-5 0-15,0 0 0 16,0 0 0-16,-14 6 0 16,14-6 0-16,0 0 0 15,0 0 0-15,0 0 0 0,-14 13 0 16,14-13 0-16,0 0 0 15,0 0 0-15,0 0 0 16,-13 12 0-16,13-12 0 16,0 0 0-16,0 0 0 15,0 0 0-15,0 0 0 16,0 0 0-16,0 0 1 15,0 0-2-15,0 0 2 16,0 0-2-16,0 0 1 16,0 0 0-16,0 0 0 15,-14 7 0-15,14-7 1 16,0 0-1-16,0 0 0 15,0 0 0-15,0 0 0 16,0 0 0-16,0 0 0 0,0 0 0 16,0 0-1-16,-10 18 1 15,10-18 0-15,-7 16 0 16,7-16 0-16,-9 21 0 15,9-21 0-15,-10 24 0 16,4-11 0-16,0 2 0 16,-3-1 0-16,0 1 0 15,-2 1 0-15,0-1 0 16,-2 2 0-16,0-3 0 15,0 0 0-15,0-1 0 16,13-13 0-16,-24 21 0 16,24-21 0-16,-20 17 0 15,20-17 0-15,-15 20 0 16,15-20 0-16,-7 17 0 0,7-17-1 15,12 14-3-15,10-16-22 16,-22 2-3-16,35 2 0 16,-21-2-5-16</inkml:trace>
+  <inkml:trace contextRef="#ctx0" brushRef="#br0">3595 31 29 0,'0'0'17'0,"0"0"1"15,-15 2 1-15,15-2-4 16,0 0-3-16,-13-6-5 15,13 6-1-15,-15-1-1 16,15 1-1-16,-16-3 0 16,16 3-2-16,-16-3 1 15,3 1 0-15,13 2-1 16,-23-6 1-16,9 3-1 15,-2 2 0-15,0-2 0 16,-3 3 0-16,2-2-1 16,-2 2 1-16,1 0-1 15,0 2 0-15,2-2 0 16,0 0 0-16,0 0 0 15,1 0 0-15,1-2 0 0,-4 1-1 16,18 1 3-16,-29-2-3 16,13 4 1-16,-2-1-1 15,2 1 0-15,-2 1 0 16,1 0 1-16,1 0-1 15,-2 0-1-15,2 0 1 16,0-2 1-16,0 1-1 16,0-2 1-16,0 0-1 15,0-2 1-15,-1 1-1 16,0 1 1-16,-1-2-1 15,-1 1 1-15,0 1-1 16,0 0 1-16,-1 0-1 16,-1 0 0-16,2 1 1 0,0-1-1 15,0 0 0-15,1-1 0 16,-1 1 1-16,0-2-1 15,-1 2 1-15,-2 0-1 16,-2 0 0-16,-1 2 0 16,1-1 1-16,-4 1 0 15,1 1-1-15,1 0 0 16,0 1 1-16,1-1-1 15,1 1 0-15,1-1 1 16,1 0-1-16,3 0 1 16,-2-1-1-16,4-1 0 15,-1 1 1-15,1-1-1 16,1 2 0-16,-2-1 1 15,3-1-1-15,1 1 2 0,-2-1-2 16,1 0 1-16,-1-1-1 16,3 0 1-16,13 0-1 15,-24-1-1-15,24 1 1 16,-23-1-1-16,23 1 1 15,-21 0-1-15,21 0 1 16,-19 0 0-16,19 0 0 16,-20 1 0-16,20-1 1 15,-24 1-1-15,24-1 0 16,-25 0 0-16,12-1 0 15,-2 1 0-15,1 1 1 16,-1-1-1-16,1 1 0 16,-3 0 0-16,1-1 0 15,0 2 0-15,-1 1 1 16,-1-2-1-16,0-1 0 0,1 0 0 15,-4-1 0-15,4 1 1 16,-4 0-1-16,2 0 0 16,-2-2 1-16,1 2-1 15,-1 0 0-15,1 0 0 16,2 2 0-16,2-1 0 15,1 1 0-15,1-1 1 16,14-1-1-16,-25 6 0 16,12-1 0-16,13-5 0 15,-24 6 1-15,24-6-1 16,-25 6 0-16,25-6 1 15,-23 4-1-15,23-4 0 16,-25 3 1-16,25-3-1 16,-25 3 0-16,25-3 0 0,-25 4 1 15,12-4-1-15,-2 0 0 16,1 0 0-16,-2 0 0 15,2-1 2-15,-2 1-2 16,0-2 2-16,-1 1-2 16,2-1 2-16,-3 1-2 15,2 1 0-15,3-3 0 16,-4 3-2-16,3-3 2 15,0 2-2-15,-1-2 2 16,0 1-2-16,1-1 3 16,-2-1-1-16,0 2 0 15,-2-2 0-15,0-1 0 16,2 1 0-16,-3 1 0 15,3-2 1-15,-1 4-1 0,-1-4 0 16,0 2 0-16,1 2 0 16,-1-1 1-16,-1 1-1 15,0 2 0-15,2 1 0 16,-4-1 0-16,2-1 0 15,-2 3 0-15,2-1 0 16,-3-1 0-16,2 1 1 16,1-1-1-16,-3 0 0 15,4 0 0-15,-2 2 0 16,4-3 0-16,-2 3 0 15,4-3 1-15,-3 3-1 16,3-3 0-16,1 1 0 16,-1 1 0-16,14-2 0 0,-23 0 0 15,10-2 0-15,13 2 0 16,-21-1 0-16,21 1 0 15,-19-3 0-15,19 3 0 16,-19-3 0-16,19 3 1 16,-17 1-1-16,17-1 0 15,-19 6 0-15,19-6 0 16,-18 6 0-16,18-6 0 15,-19 8 0-15,19-8 0 16,-16 6 0-16,16-6 0 16,-13 1 0-16,13-1 0 15,-16 4 3-15,16-4-3 16,-21 5 3-16,21-5-3 15,-20 4 3-15,20-4-4 0,-20 8 4 16,20-8-4-16,-17 4 1 16,17-4 0-16,0 0-1 15,-15 5 1-15,15-5-2 16,0 0 2-16,0 0-2 15,-16 8 2-15,16-8-2 16,0 0 2-16,-13 6-2 16,13-6 2-16,0 0 0 15,-13 6-1-15,13-6 1 16,0 0 0-16,-13 5 0 15,13-5 0-15,0 0 0 16,0 0 0-16,-14 6 0 16,14-6 0-16,0 0 0 15,0 0 0-15,0 0 0 0,-14 13 0 16,14-13 0-16,0 0 0 15,0 0 0-15,0 0 0 16,-13 12 0-16,13-12 0 16,0 0 0-16,0 0 0 15,0 0 0-15,0 0 0 16,0 0 0-16,0 0 1 15,0 0-2-15,0 0 2 16,0 0-2-16,0 0 1 16,0 0 0-16,0 0 0 15,-14 7 0-15,14-7 1 16,0 0-1-16,0 0 0 15,0 0 0-15,0 0 0 16,0 0 0-16,0 0 0 0,0 0 0 16,0 0-1-16,-10 17 1 15,10-17 0-15,-7 16 0 16,7-16 0-16,-9 21 0 15,9-21 0-15,-10 24 0 16,4-11 0-16,0 2 0 16,-3-1 0-16,0 0 0 15,-2 2 0-15,0-1 0 16,-2 2 0-16,0-3 0 15,0 0 0-15,0-1 0 16,13-13 0-16,-24 21 0 16,24-21 0-16,-20 16 0 15,20-16 0-15,-15 20 0 16,15-20 0-16,-7 17 0 0,7-17-1 15,12 14-3-15,10-16-22 16,-22 2-3-16,35 2 0 16,-21-2-5-16</inkml:trace>
 </inkml:ink>
 </file>
 
@@ -12891,7 +12883,7 @@
       <inkml:brushProperty name="fitToCurve" value="1"/>
     </inkml:brush>
   </inkml:definitions>
-  <inkml:trace contextRef="#ctx0" brushRef="#br0">32 186 33 0,'0'0'18'16,"11"-13"1"-16,-11 13 2 16,0 0-3-16,0 0-7 15,18-13-2-15,-18 13-2 16,0 0-1-16,15-10 0 0,-15 10-1 15,13-12-1-15,-13 12 0 16,11-15-1-16,-11 15-1 16,11-15 2-16,-11 15-3 15,0 0 1-15,13-17-1 16,-13 17 0-16,0 0-1 15,13-13 1-15,-13 13-1 16,0 0 1-16,0 0-1 16,16-13 0-16,-16 13 1 15,0 0-1-15,0 0 0 16,16-12 0-16,-16 12 1 15,0 0-1-15,13-12 0 16,-13 12 0-16,0 0 0 16,14-15 0-16,-14 15 0 0,0 0 0 15,0 0 0-15,0 0 1 16,0 0-1-16,0 0 0 15,0 0 0-15,0 0 0 16,8-13 0-16,-8 13 0 16,0 0 1-16,0 0-2 15,0 0 2-15,0 0-1 16,6-13 0-16,-6 13 0 15,0 0 0-15,0 0 0 16,0 0 0-16,0 0 0 16,0 0 0-16,0 0 0 15,0 0 0-15,0 18 0 16,0-18 0-16,-4 13 0 15,4-13 0-15,-5 17 0 0,5-17 0 16,-2 18 0-16,2-18 0 16,-3 18 0-16,3-18 0 15,-2 16 0-15,2-16 1 16,0 16-1-16,0-16 0 15,2 16 0-15,-2-16 0 16,1 18 0-16,-1-18 0 16,2 19 0-16,-2-19 0 15,1 17 0-15,-1-17 0 16,0 13 0-16,0-13 0 15,0 13 0-15,0-13 0 16,0 0 0-16,-3 17 0 16,3-17 0-16,0 0 0 15,-3 14 0-15,3-14 0 0,0 0 0 16,0 0 0-16,-4 15 1 15,4-15-1-15,0 0 0 16,0 0 0-16,-6 13 0 16,6-13 0-16,0 0 1 15,0 0-1-15,-4 13 0 16,4-13 0-16,0 0 1 15,0 0-1-15,0 0 0 16,0 0 0-16,-5 15 0 16,5-15 0-16,0 0 0 15,0 0 0-15,0 0 1 16,0 0-1-16,0 0 0 15,0 0 0-15,0 0 1 16,-4 15-1-16,4-15 0 0,0 0 0 16,-15 11 1-16,15-11-1 15,-19 18 0-15,6-6 1 16,-3-1 0-16,0 1 0 15,-2 3 0-15,1-2 0 16,-1 2-1-16,3-2 1 16,2 0 0-16,13-13-2 15,-7 20-8-15,-1-3-19 16,8-17 0-16,0 0-1 15,30-2-3-15</inkml:trace>
+  <inkml:trace contextRef="#ctx0" brushRef="#br0">32 186 33 0,'0'0'18'16,"11"-13"1"-16,-11 13 2 16,0 0-3-16,0 0-7 15,18-13-2-15,-18 13-2 16,0 0-1-16,15-10 0 0,-15 10-1 15,13-12-1-15,-13 12 0 16,11-15-1-16,-11 15-1 16,10-15 2-16,-10 15-3 15,0 0 1-15,13-17-1 16,-13 17 0-16,0 0-1 15,13-13 1-15,-13 13-1 16,0 0 1-16,0 0-1 16,16-13 0-16,-16 13 1 15,0 0-1-15,0 0 0 16,16-12 0-16,-16 12 1 15,0 0-1-15,13-12 0 16,-13 12 0-16,0 0 0 16,14-15 0-16,-14 15 0 0,0 0 0 15,0 0 0-15,0 0 1 16,0 0-1-16,0 0 0 15,0 0 0-15,0 0 0 16,8-13 0-16,-8 13 0 16,0 0 1-16,0 0-2 15,0 0 2-15,0 0-1 16,6-13 0-16,-6 13 0 15,0 0 0-15,0 0 0 16,0 0 0-16,0 0 0 16,0 0 0-16,0 0 0 15,0 0 0-15,0 18 0 16,0-18 0-16,-4 13 0 15,4-13 0-15,-5 17 0 0,5-17 0 16,-2 18 0-16,2-18 0 16,-3 18 0-16,3-18 0 15,-2 16 0-15,2-16 1 16,0 16-1-16,0-16 0 15,2 16 0-15,-2-16 0 16,1 18 0-16,-1-18 0 16,2 19 0-16,-2-19 0 15,1 17 0-15,-1-17 0 16,0 13 0-16,0-13 0 15,0 13 0-15,0-13 0 16,0 0 0-16,-3 17 0 16,3-17 0-16,0 0 0 15,-3 14 0-15,3-14 0 0,0 0 0 16,0 0 0-16,-4 15 1 15,4-15-1-15,0 0 0 16,0 0 0-16,-6 13 0 16,6-13 0-16,0 0 1 15,0 0-1-15,-4 13 0 16,4-13 0-16,0 0 1 15,0 0-1-15,0 0 0 16,0 0 0-16,-5 15 0 16,5-15 0-16,0 0 0 15,0 0 0-15,0 0 1 16,0 0-1-16,0 0 0 15,0 0 0-15,0 0 1 16,-4 15-1-16,4-15 0 0,0 0 0 16,-15 11 1-16,15-11-1 15,-19 18 0-15,6-6 1 16,-3-1 0-16,1 1 0 15,-3 3 0-15,1-2 0 16,-1 2-1-16,3-2 1 16,2 0 0-16,13-13-2 15,-7 20-8-15,-1-3-19 16,8-17 0-16,0 0-1 15,30-2-3-15</inkml:trace>
 </inkml:ink>
 </file>
 
@@ -12951,7 +12943,7 @@
       <inkml:brushProperty name="fitToCurve" value="1"/>
     </inkml:brush>
   </inkml:definitions>
-  <inkml:trace contextRef="#ctx0" brushRef="#br0">199 6389 8 0,'0'0'15'0,"-14"12"-1"16,14-12-4-16,0 0-1 15,0 0-2-15,0 0 0 16,0 0-1-16,0 0-1 0,-13-1 1 16,13 1-2-16,0 0 2 15,0 0-1-15,0 0 1 16,0 0 0-16,-7-15-1 15,8-1 0-15,-1 16 0 16,-3-36-1-16,0 14-1 16,3-7-1-16,-3-1-1 15,2-3 1-15,-2 0-1 16,3 1 0-16,-3-3 0 15,2-1 0-15,-1 1-1 16,2 0 1-16,-1-4 0 16,1 0-1-16,0-1 1 15,1 0-1-15,-1 1 1 16,2 0-1-16,-1 1 1 0,1 0 0 15,-2 1-1-15,1 2 1 16,0 1-1-16,1 0 0 16,-1 2 0-16,1-1 1 15,-1 0-1-15,1 0 0 16,-1 4 0-16,1-2 0 15,-1 0 0-15,-1 2 0 16,1 1 0-16,1 0 0 16,-1-3 0-16,2 0 1 15,-1-1-2-15,-1-1 1 16,2-2 0-16,-2 0 1 15,1-1-1-15,-2 1 0 16,0 3 0-16,0-1 0 16,0 1 0-16,0 1 0 0,-2-3-1 15,2 1 1-15,-1-3 0 16,1-2 0-16,-1 1 0 15,-1-3 0-15,2-1 0 16,0 0-1-16,0-2 1 16,-1 4-1-16,-1-1 0 15,1 2 0-15,1-5 0 16,-3 3 0-16,1 2 1 15,0 1-1-15,-1 2 0 16,1 0 1-16,-1 1 0 16,0 2 1-16,1 1-1 15,-1 0 0-15,0-1 0 16,1-1 0-16,0-2 0 15,0 1 0-15,1-3 0 0,-1 1 1 16,2-3-1-16,0 0 0 16,0 2 0-16,2 0 0 15,-2 0 0-15,1-1 0 16,1 3 0-16,-2-2 0 15,0 2 0-15,0-1 1 16,-2-2-2-16,1 0 2 16,-1 0-2-16,1 1 2 15,-2-1-2-15,0 2 2 16,-1 0-1-16,1 0 0 15,-2 2 0-15,3 1 1 16,-1-4 0-16,0 0-1 16,0-3 1-16,0-4-1 15,2-1 0-15,-1-2 1 0,2-2-1 16,-1-1 0-16,1 3 0 15,-2 0 0-15,-1 4 1 16,2 2-1-16,-2 3 0 16,2 3 0-16,-1-1 0 15,1 1 0-15,1 1 0 16,1-1 0-16,1 2 1 15,-1-2-1-15,0 1 0 16,2-1 0-16,-3 1 0 16,0 0 1-16,0-1-1 15,0-2 0-15,0-2 1 16,2-3-1-16,-1 0 0 15,1-1 1-15,-2 0 0 16,1 4-1-16,-2-1 1 0,1 2-1 16,-3 1 1-16,0 2-1 15,-1 2 1-15,1 2-1 16,0-1 1-16,0 0 0 15,0-4-1-15,3 3 1 16,-1-1-1-16,1 0 1 16,-2 2 0-16,1-4-1 15,-1 3 0-15,1-1 1 16,-2 1-2-16,-3-2 1 15,-1 0-1-15,0-2 2 16,0-1-2-16,-1-3 2 16,1-2-2-16,1-1 2 15,-1-2-1-15,6 2 0 16,-1 0 0-16,1-2 0 0,-1 5 0 15,1 1 0-15,-1 4 0 16,0 0 0-16,-1 3 0 16,-2-1 0-16,2 0 0 15,2 2 1-15,-2-1-1 16,3 1 0-16,0-1 0 15,2 1 0-15,-1 0 0 16,2-1 0-16,0 1 0 16,1 0 0-16,0-4-1 15,-1 3 0-15,6-3-1 16,-10 8-12-16,11-10-11 15,-13 13-2-15,10-10-1 16,-17 11-2-16</inkml:trace>
+  <inkml:trace contextRef="#ctx0" brushRef="#br0">194 6389 8 0,'0'0'15'0,"-14"12"-1"16,14-12-4-16,0 0-1 15,0 0-2-15,0 0 0 16,0 0-1-16,0 0-1 0,-12-1 1 16,12 1-2-16,0 0 2 15,0 0-1-15,0 0 1 16,0 0 0-16,-7-15-1 15,8-1 0-15,-1 16 0 16,-3-36-1-16,0 14-1 16,3-7-1-16,-3-1-1 15,2-3 1-15,-2 0-1 16,3 1 0-16,-3-3 0 15,2-1 0-15,-1 1-1 16,2 0 1-16,-1-4 0 16,1 0-1-16,0-1 1 15,1 0-1-15,-1 1 1 16,2 0-1-16,-1 1 1 0,1 0 0 15,-2 1-1-15,1 2 1 16,0 1-1-16,1 0 0 16,-1 2 0-16,1-1 1 15,-1 0-1-15,1 0 0 16,-1 4 0-16,1-2 0 15,-1 0 0-15,-1 2 0 16,1 1 0-16,1 0 0 16,-1-3 0-16,2 0 1 15,-2-1-2-15,0-1 1 16,2-2 0-16,-2 0 1 15,1-1-1-15,-2 1 0 16,0 3 0-16,0-1 0 16,0 1 0-16,0 1 0 0,-2-3-1 15,2 1 1-15,-1-3 0 16,1-2 0-16,-1 1 0 15,-1-3 0-15,2-1 0 16,0 0-1-16,0-2 1 16,-1 4-1-16,0-1 0 15,0 2 0-15,1-5 0 16,-3 3 0-16,1 2 1 15,0 1-1-15,-1 2 0 16,1 0 1-16,-1 1 0 16,0 2 1-16,1 1-1 15,-1 0 0-15,0-1 0 16,1-1 0-16,0-2 0 15,0 1 0-15,1-3 0 0,-1 1 1 16,2-3-1-16,0 0 0 16,0 2 0-16,2 0 0 15,-2 0 0-15,1-1 0 16,1 3 0-16,-2-2 0 15,0 2 0-15,0-1 1 16,-2-2-2-16,1 0 2 16,-1 0-2-16,1 1 2 15,-2-1-2-15,1 2 2 16,-2 0-1-16,1 0 0 15,-2 2 0-15,3 1 1 16,-1-4 0-16,0 0-1 16,0-3 1-16,0-4-1 15,2-1 0-15,-1-2 1 0,2-2-1 16,-1-1 0-16,1 3 0 15,-2 0 0-15,-1 4 1 16,2 2-1-16,-1 3 0 16,1 3 0-16,-1-1 0 15,1 1 0-15,1 1 0 16,1-1 0-16,1 2 1 15,-1-2-1-15,-1 1 0 16,3-1 0-16,-3 1 0 16,0 0 1-16,0-1-1 15,0-2 0-15,0-2 1 16,2-3-1-16,-1 0 0 15,1-1 1-15,-2 0 0 16,1 4-1-16,-2-1 1 0,1 2-1 16,-3 1 1-16,0 2-1 15,0 2 1-15,0 2-1 16,0-1 1-16,0 0 0 15,0-4-1-15,3 3 1 16,-1-1-1-16,1 0 1 16,-2 2 0-16,1-4-1 15,-1 3 0-15,1-1 1 16,-2 1-2-16,-3-2 1 15,-1 0-1-15,1-2 2 16,-1-1-2-16,-1-3 2 16,1-2-2-16,1-1 2 15,-1-2-1-15,6 2 0 16,-1 0 0-16,1-2 0 0,0 5 0 15,0 1 0-15,-1 4 0 16,0 0 0-16,-1 3 0 16,-2-1 0-16,2 0 0 15,2 2 1-15,-2-1-1 16,3 1 0-16,0-1 0 15,2 1 0-15,-1 0 0 16,2-1 0-16,0 1 0 16,1 0 0-16,0-4-1 15,-1 3 0-15,5-3-1 16,-9 8-12-16,11-10-11 15,-13 13-2-15,10-10-1 16,-17 11-2-16</inkml:trace>
 </inkml:ink>
 </file>
 
@@ -13101,7 +13093,7 @@
       <inkml:brushProperty name="fitToCurve" value="1"/>
     </inkml:brush>
   </inkml:definitions>
-  <inkml:trace contextRef="#ctx0" brushRef="#br0">17 0 43 0,'0'0'27'0,"-4"29"1"15,-5-12-1-15,13 16-17 16,-11-5-2-16,11 16-2 15,-6-2-1-15,6 11-1 16,-6-2 0-16,5 5-1 16,-1-7-1-16,-1 3 2 15,-1-3-3-15,3-2 1 0,-1-6-2 16,2-4 1-16,0-7-2 15,1-3 2-15,-1-7-1 16,2-5 0-16,-6-15 0 16,13 4 0-16,-6-17 0 15,-2-4 0-15,2-10 1 16,0-2-2-16,3-3 2 15,2-2-2-15,1 2 1 16,6 3 0-16,0 11 0 16,7 8 0-16,-1 11 1 15,2 10-1-15,1 8 0 16,-3 13 0-16,1 7 0 15,-4 7 0-15,-4 2 0 16,-3 0-2-16,-1 0-2 0,-9-12-8 16,12 7-17-16,-20-29-2 15,12 6-1-15,-9-20 1 16</inkml:trace>
+  <inkml:trace contextRef="#ctx0" brushRef="#br0">17 0 43 0,'0'0'27'0,"-4"29"1"15,-5-12-1-15,13 16-17 16,-11-5-2-16,11 16-2 15,-6-2-1-15,6 11-1 16,-6-2 0-16,5 5-1 16,-1-7-1-16,-1 3 2 15,-1-3-3-15,3-2 1 0,-1-6-2 16,2-4 1-16,0-7-2 15,1-3 2-15,-1-7-1 16,2-5 0-16,-6-15 0 16,14 4 0-16,-7-17 0 15,-2-4 0-15,2-10 1 16,0-2-2-16,3-3 2 15,2-2-2-15,1 2 1 16,6 3 0-16,1 11 0 16,6 8 0-16,-1 11 1 15,2 10-1-15,2 8 0 16,-4 13 0-16,1 7 0 15,-4 7 0-15,-4 2 0 16,-2 0-2-16,-2 0-2 0,-9-12-8 16,12 7-17-16,-20-29-2 15,12 6-1-15,-9-20 1 16</inkml:trace>
 </inkml:ink>
 </file>
 
@@ -13161,7 +13153,7 @@
       <inkml:brushProperty name="fitToCurve" value="1"/>
     </inkml:brush>
   </inkml:definitions>
-  <inkml:trace contextRef="#ctx0" brushRef="#br0">338 0 59 0,'0'0'27'0,"0"0"-1"15,0 18-1-15,0-18-15 16,15 13-2-16,-2-7-1 15,-6 10-1-15,6-2-1 16,-2 5-2-16,2-2 0 16,0 7-1-16,-1-3 0 15,-2 4 0-15,2-2 0 16,-3 2-1-16,1-4 0 15,-3 2 0-15,2-1 0 16,-5-3-1-16,4-1 1 16,-4-2-1-16,-3-3 0 15,-1-13 1-15,-2 24-1 16,2-24 0-16,-14 19 1 15,14-19-1-15,-25 16 0 16,8-8 1-16,-4-1-1 0,-3-1 1 16,-4-2 0-16,-5 2 0 15,-2-1 0-15,-1-1-1 16,-4 2 1-16,1 0 0 15,1 1 0-15,0 2-1 16,4-2 1-16,3 1-2 16,8-1 2-16,2-1-1 15,8 0 0-15,13-6-2 16,0 0-10-16,0 0-19 15,16 7-1-15,10-23-3 16,-8 9-4-16</inkml:trace>
+  <inkml:trace contextRef="#ctx0" brushRef="#br0">337 0 59 0,'0'0'27'0,"0"0"-1"15,0 18-1-15,0-18-15 16,15 13-2-16,-2-7-1 15,-6 10-1-15,5-2-1 16,-1 5-2-16,2-2 0 16,0 7-1-16,-1-3 0 15,-2 4 0-15,2-2 0 16,-3 2-1-16,1-4 0 15,-3 2 0-15,2-1 0 16,-5-3-1-16,4-1 1 16,-4-2-1-16,-3-3 0 15,-1-13 1-15,-2 24-1 16,2-24 0-16,-14 19 1 15,14-19-1-15,-25 16 0 16,8-8 1-16,-4-1-1 0,-3-1 1 16,-3-2 0-16,-6 2 0 15,-2-1 0-15,-1-1-1 16,-4 2 1-16,1 0 0 15,1 1 0-15,1 2-1 16,3-2 1-16,3 1-2 16,8-1 2-16,2-1-1 15,8 0 0-15,13-6-2 16,0 0-10-16,0 0-19 15,16 7-1-15,10-23-3 16,-8 9-4-16</inkml:trace>
 </inkml:ink>
 </file>
 
@@ -13521,7 +13513,7 @@
       <inkml:brushProperty name="fitToCurve" value="1"/>
     </inkml:brush>
   </inkml:definitions>
-  <inkml:trace contextRef="#ctx0" brushRef="#br0">158 0 78 0,'-29'16'28'0,"7"10"-1"15,-9-8-1-15,11 5-23 16,-3-2-1-16,6-1 0 16,6-4-2-16,6 2 1 15,5-18 0-15,8 23 1 16,5-17-2-16,4-3 0 15,7-4 0-15,2-7-2 16,2-2 1-16,-1-4 0 16,0-3 0-16,-2-2 1 15,-4-1 0-15,-4 1 0 16,-6 1 1-16,-2 4-1 15,-9 14 1-15,6-16 0 16,-6 16 1-16,0 0-2 16,0 0 1-16,-9 19-1 0,6-3 0 15,0 0-1-15,3 6-3 16,-6-8-7-16,11 11-15 15,-10-10-1-15,11 5-1 16,-6-20 0-16</inkml:trace>
+  <inkml:trace contextRef="#ctx0" brushRef="#br0">158 0 78 0,'-29'16'28'0,"7"10"-1"15,-9-8-1-15,11 5-23 16,-3-3-1-16,6 0 0 16,6-4-2-16,6 2 1 15,5-18 0-15,8 23 1 16,5-17-2-16,4-3 0 15,7-4 0-15,2-7-2 16,2-2 1-16,-1-4 0 16,0-3 0-16,-2-2 1 15,-4-1 0-15,-4 2 0 16,-6 0 1-16,-2 4-1 15,-9 14 1-15,6-16 0 16,-6 16 1-16,0 0-2 16,0 0 1-16,-9 19-1 0,6-3 0 15,0 0-1-15,3 5-3 16,-6-7-7-16,11 11-15 15,-10-10-1-15,11 5-1 16,-6-20 0-16</inkml:trace>
 </inkml:ink>
 </file>
 
@@ -14271,7 +14263,7 @@
       <inkml:brushProperty name="fitToCurve" value="1"/>
     </inkml:brush>
   </inkml:definitions>
-  <inkml:trace contextRef="#ctx0" brushRef="#br0">132 46 36 0,'0'0'23'15,"8"-13"4"-15,-8 13-2 16,0 0-6-16,-15-18-7 16,15 18-3-16,-19 3-1 15,19-3-3-15,-28 13 1 0,15-1-3 16,-5-2 0-16,5 8-1 15,0-2-1-15,3 3 0 16,2-1 0-16,5 1-1 16,5-3 0-16,5-3 0 15,6-3 0-15,5-6 0 16,4-4 0-16,3-5 0 15,3-6 1-15,-2-5-1 16,-1-3-1-16,-5-3 1 16,-5 0 0-16,-8 0-1 15,-5 2 0-15,-8 1-1 16,6 19 0-16,-23-25-1 15,23 25-4-15,-31-12-5 16,31 12-11-16,-21 5-5 0,21-5 0 16,0 0 1-16</inkml:trace>
+  <inkml:trace contextRef="#ctx0" brushRef="#br0">133 46 36 0,'0'0'23'15,"8"-13"4"-15,-8 13-2 16,0 0-6-16,-15-18-7 16,15 18-3-16,-19 3-1 15,19-3-3-15,-29 13 1 0,16-1-3 16,-5-2 0-16,5 8-1 15,0-2-1-15,3 2 0 16,2 0 0-16,5 1-1 16,5-3 0-16,5-3 0 15,6-3 0-15,5-6 0 16,4-4 0-16,3-5 0 15,4-6 1-15,-3-5-1 16,-1-3-1-16,-5-3 1 16,-5 1 0-16,-8-1-1 15,-5 2 0-15,-8 1-1 16,6 19 0-16,-23-25-1 15,23 25-4-15,-31-12-5 16,31 12-11-16,-21 5-5 0,21-5 0 16,0 0 1-16</inkml:trace>
 </inkml:ink>
 </file>
 
@@ -14301,7 +14293,7 @@
       <inkml:brushProperty name="fitToCurve" value="1"/>
     </inkml:brush>
   </inkml:definitions>
-  <inkml:trace contextRef="#ctx0" brushRef="#br0">139 0 59 0,'0'0'26'15,"-13"15"-2"-15,1 1 2 16,-13-3-20-16,6 7 0 15,-5-2-2-15,9 2 0 16,-4-3 0-16,12 2-1 16,0-6 0-16,11 0-1 15,-4-13 1-15,21 15-3 16,-4-14 1-16,4-2-1 15,1-7 0-15,1-2 0 16,2-3 0-16,-3-3-1 16,-2 0 1-16,-4-3-2 15,-4 1 2-15,-5 0 0 16,-1 5 0-16,-6 13-1 15,3-17 1-15,-3 17 0 16,0 0 0-16,0 0 0 0,-2 19 0 16,5-3 0-16,0 4 0 15,3 4 0-15,0 6 1 16,1 3-1-16,1-1 2 15,-2 2-4-15,-2-1 4 16,-3-1-2-16,-4-1 1 16,-2-4-1-16,-4-7 0 15,-5-4 0-15,-2-3 1 16,-1-2-1-16,-4-6 0 15,2 0-1-15,3-2-2 16,-2-8-2-16,18 5-10 0,0 0-12 16,-3-17 0-16,9-1-1 15,22 4 0-15</inkml:trace>
+  <inkml:trace contextRef="#ctx0" brushRef="#br0">138 0 59 0,'0'0'26'15,"-13"15"-2"-15,1 1 2 16,-13-3-20-16,6 7 0 15,-4-2-2-15,8 2 0 16,-4-3 0-16,12 2-1 16,0-6 0-16,11 0-1 15,-4-13 1-15,21 15-3 16,-4-14 1-16,4-2-1 15,0-7 0-15,2-2 0 16,2-3 0-16,-3-3-1 16,-2 0 1-16,-4-3-2 15,-5 1 2-15,-4 0 0 16,-1 5 0-16,-6 13-1 15,3-17 1-15,-3 17 0 16,0 0 0-16,0 0 0 0,-2 19 0 16,5-3 0-16,0 4 0 15,3 4 0-15,0 6 1 16,1 3-1-16,1-1 2 15,-2 2-4-15,-2-1 4 16,-3-1-2-16,-4-1 1 16,-2-4-1-16,-4-7 0 15,-5-4 0-15,-2-3 1 16,0-2-1-16,-5-6 0 15,2 0-1-15,3-2-2 16,-2-8-2-16,18 5-10 0,0 0-12 16,-3-17 0-16,9-1-1 15,22 4 0-15</inkml:trace>
 </inkml:ink>
 </file>
 
@@ -14721,7 +14713,7 @@
       <inkml:brushProperty name="fitToCurve" value="1"/>
     </inkml:brush>
   </inkml:definitions>
-  <inkml:trace contextRef="#ctx0" brushRef="#br0">154 34 65 0,'0'0'31'0,"-25"-5"0"16,25 5 0-16,-29 3-17 15,11 2-10-15,-3 3-1 16,4 10-1-16,-2 3 0 16,5 6 0-16,4 3 0 15,9 4-2-15,8-3-1 16,5-3 1-16,8-8-1 15,7-7 0-15,7-7 1 16,1-11-1-16,3-6 1 16,-3-8 0-16,-4-6 0 0,-6-5 0 15,-8-2 0-15,-10-1-1 16,-7 3 1-16,-9 1-1 15,-4 6-1-15,-5 1-1 16,3 11-2-16,-2-2-5 16,17 13-19-16,0 0-1 15,0 17-1-15,0-17 1 16</inkml:trace>
+  <inkml:trace contextRef="#ctx0" brushRef="#br0">154 34 65 0,'0'0'31'0,"-25"-5"0"16,25 5 0-16,-29 3-17 15,11 2-10-15,-3 3-1 16,4 10-1-16,-2 3 0 16,5 6 0-16,4 2 0 15,9 5-2-15,8-3-1 16,5-3 1-16,8-8-1 15,7-7 0-15,7-7 1 16,1-11-1-16,3-6 1 16,-3-8 0-16,-4-6 0 0,-6-5 0 15,-8-2 0-15,-10 0-1 16,-7 2 1-16,-9 1-1 15,-4 6-1-15,-5 1-1 16,3 11-2-16,-2-2-5 16,17 13-19-16,0 0-1 15,0 17-1-15,0-17 1 16</inkml:trace>
 </inkml:ink>
 </file>
 
@@ -15141,7 +15133,7 @@
       <inkml:brushProperty name="fitToCurve" value="1"/>
     </inkml:brush>
   </inkml:definitions>
-  <inkml:trace contextRef="#ctx0" brushRef="#br0">9 0 54 0,'2'34'29'0,"-5"-12"-1"16,8 19 1-16,-10-3-19 15,8 18-5-15,-3 2-2 16,1 11 0-16,-2 1-1 16,1 5 0-16,-3-8 1 15,3 0-1-15,-3-10-1 16,1-10 0-16,-1-10 0 15,2-12 0-15,1-25 0 16,0 13 0-16,0-13-1 16,6-27 1-16,1 2-1 15,5-4 0-15,2-3 0 16,5 0 0-16,2 3 0 15,5 2 0-15,1 10 1 0,4 8-1 16,-2 10 0-16,0 11 0 16,-2 7 0-16,-5 9 0 15,-2 7 0-15,-4 5-1 16,-2 5-1-16,-10-4-2 15,8 10-10-15,-18-23-16 16,16 7-1-16,-10-35 0 16,6 22 0-16</inkml:trace>
+  <inkml:trace contextRef="#ctx0" brushRef="#br0">9 0 54 0,'2'34'29'0,"-5"-12"-1"16,8 19 1-16,-10-3-19 15,8 18-5-15,-3 2-2 16,1 11 0-16,-2 1-1 16,1 5 0-16,-3-8 1 15,3 0-1-15,-3-10-1 16,1-10 0-16,-1-10 0 15,2-12 0-15,1-25 0 16,0 13 0-16,0-13-1 16,6-27 1-16,1 2-1 15,5-4 0-15,2-3 0 16,5 0 0-16,2 3 0 15,5 2 0-15,1 10 1 0,4 8-1 16,-3 10 0-16,1 11 0 16,-2 7 0-16,-5 9 0 15,-2 7 0-15,-4 5-1 16,-2 5-1-16,-10-4-2 15,8 10-10-15,-18-23-16 16,16 7-1-16,-10-35 0 16,6 22 0-16</inkml:trace>
 </inkml:ink>
 </file>
 
@@ -15171,7 +15163,7 @@
       <inkml:brushProperty name="fitToCurve" value="1"/>
     </inkml:brush>
   </inkml:definitions>
-  <inkml:trace contextRef="#ctx0" brushRef="#br0">0 66 74 0,'19'-2'31'15,"5"16"-1"-15,-9-16 0 16,15 2-25-16,-5-1-4 16,3-2-1-16,3 0-3 0,-6-9-5 15,9 11-21-15,-15-18 0 16,6 8-1-16,-11-15 0 15</inkml:trace>
+  <inkml:trace contextRef="#ctx0" brushRef="#br0">0 65 74 0,'19'-2'31'15,"5"16"-1"-15,-9-16 0 16,15 2-25-16,-5-1-4 16,3-2-1-16,2 0-3 0,-5-9-5 15,9 11-21-15,-15-17 0 16,6 7-1-16,-11-15 0 15</inkml:trace>
 </inkml:ink>
 </file>
 
@@ -15831,7 +15823,7 @@
       <inkml:brushProperty name="fitToCurve" value="1"/>
     </inkml:brush>
   </inkml:definitions>
-  <inkml:trace contextRef="#ctx0" brushRef="#br0">14 88 78 0,'0'0'31'0,"3"-16"-1"0,-3 16-1 16,0 0-21-16,16 3-3 16,2-3-1-16,-4 1-1 15,5-1-1-15,-1 0 0 16,1-3-1-16,-5-1-1 15,-14 4 1-15,16-16-1 16,-16 16 0-16,-3-22 0 16,3 22-1-16,-23-22 1 15,6 15 0-15,-4 4 0 16,1 4 1-16,-2 7 0 15,4 3 0-15,4 4 0 16,5 2 0-16,5 5 0 16,7 0 0-16,4-1 0 0,6-4 0 15,6-1-1-15,1-1-1 16,5-5-2-16,-4 1-4 15,12-14-24-15,-14 11 0 16,16-15 0-16,-16 9-2 16</inkml:trace>
+  <inkml:trace contextRef="#ctx0" brushRef="#br0">14 88 78 0,'0'0'31'0,"3"-16"-1"0,-3 16-1 16,0 0-21-16,16 3-3 16,2-3-1-16,-4 1-1 15,5-1-1-15,-1 0 0 16,1-3-1-16,-5-1-1 15,-14 4 1-15,16-16-1 16,-16 16 0-16,-3-22 0 16,3 22-1-16,-23-22 1 15,6 15 0-15,-4 4 0 16,1 4 1-16,-2 7 0 15,4 3 0-15,4 4 0 16,5 2 0-16,5 5 0 16,7-1 0-16,4 0 0 0,6-4 0 15,6-1-1-15,1-1-1 16,5-5-2-16,-4 1-4 15,12-14-24-15,-14 11 0 16,16-15 0-16,-16 9-2 16</inkml:trace>
 </inkml:ink>
 </file>
 
@@ -16245,7 +16237,7 @@
 </file>
 
 <file path=customXml/itemProps1.xml><?xml version="1.0" encoding="utf-8"?>
-<ds:datastoreItem xmlns:ds="http://schemas.openxmlformats.org/officeDocument/2006/customXml" ds:itemID="{2126918E-D4D2-4948-B334-F332E7B6062F}">
+<ds:datastoreItem xmlns:ds="http://schemas.openxmlformats.org/officeDocument/2006/customXml" ds:itemID="{E5B589F4-FE1F-40CB-A33D-8DD2ADDE835D}">
   <ds:schemaRefs>
     <ds:schemaRef ds:uri="http://schemas.openxmlformats.org/officeDocument/2006/bibliography"/>
   </ds:schemaRefs>

</xml_diff>